<commit_message>
Documentation: Added Decision about Personal and Professional Edition
</commit_message>
<xml_diff>
--- a/Documentation/Documentation.docx
+++ b/Documentation/Documentation.docx
@@ -964,6 +964,9 @@
       <w:sdtPr>
         <w:rPr>
           <w:rFonts w:asciiTheme="minorHAnsi" w:eastAsiaTheme="minorEastAsia" w:hAnsiTheme="minorHAnsi" w:cstheme="minorBidi"/>
+          <w:b w:val="0"/>
+          <w:bCs w:val="0"/>
+          <w:smallCaps w:val="0"/>
           <w:color w:val="auto"/>
           <w:sz w:val="21"/>
           <w:szCs w:val="21"/>
@@ -976,7 +979,6 @@
       </w:sdtPr>
       <w:sdtEndPr>
         <w:rPr>
-          <w:smallCaps w:val="0"/>
           <w:noProof/>
           <w:sz w:val="22"/>
           <w:szCs w:val="22"/>
@@ -2289,19 +2291,18 @@
         </w:numPr>
       </w:pPr>
       <w:r>
-        <w:t xml:space="preserve">Für 75$/Jahr oder einmalig 1500$ wird die </w:t>
-      </w:r>
-      <w:r>
-        <w:t>„Professional Edition“</w:t>
-      </w:r>
-      <w:r>
-        <w:t xml:space="preserve"> angeboten.</w:t>
+        <w:t>Für 75$/Jahr oder einmalig 1500$ wird die „Professional Edition“ angeboten.</w:t>
       </w:r>
       <w:r>
         <w:t xml:space="preserve"> Man erhält zusätzliche Features wie Cloud Build, oder besseren Support. Auch während der Programmierung erhält man mehr Features.</w:t>
       </w:r>
     </w:p>
     <w:p>
+      <w:pPr>
+        <w:rPr>
+          <w:rStyle w:val="Hyperlink"/>
+        </w:rPr>
+      </w:pPr>
       <w:r>
         <w:t xml:space="preserve">Links zum Verglich: </w:t>
       </w:r>
@@ -2315,14 +2316,21 @@
       </w:hyperlink>
     </w:p>
     <w:p>
+      <w:r>
+        <w:t>Wir haben uns für Unity „Personal Edition entschieden“, da wir alle Features haben die wir brauchen und Ads und Analytics für beide Versionen zur Verfügung steht.</w:t>
+      </w:r>
+      <w:bookmarkStart w:id="6" w:name="_GoBack"/>
+      <w:bookmarkEnd w:id="6"/>
+    </w:p>
+    <w:p>
       <w:pPr>
         <w:pStyle w:val="Heading3"/>
       </w:pPr>
-      <w:bookmarkStart w:id="6" w:name="_Toc434831544"/>
+      <w:bookmarkStart w:id="7" w:name="_Toc434831544"/>
       <w:r>
         <w:t>Unity Ads</w:t>
       </w:r>
-      <w:bookmarkEnd w:id="6"/>
+      <w:bookmarkEnd w:id="7"/>
     </w:p>
     <w:p>
       <w:r>
@@ -2362,11 +2370,11 @@
       <w:pPr>
         <w:pStyle w:val="Heading3"/>
       </w:pPr>
-      <w:bookmarkStart w:id="7" w:name="_Toc434831545"/>
+      <w:bookmarkStart w:id="8" w:name="_Toc434831545"/>
       <w:r>
         <w:t>Unity Analytics</w:t>
       </w:r>
-      <w:bookmarkEnd w:id="7"/>
+      <w:bookmarkEnd w:id="8"/>
     </w:p>
     <w:p>
       <w:r>
@@ -2391,11 +2399,11 @@
       <w:pPr>
         <w:pStyle w:val="Heading3"/>
       </w:pPr>
-      <w:bookmarkStart w:id="8" w:name="_Toc434831546"/>
+      <w:bookmarkStart w:id="9" w:name="_Toc434831546"/>
       <w:r>
         <w:t>Asset Store</w:t>
       </w:r>
-      <w:bookmarkEnd w:id="8"/>
+      <w:bookmarkEnd w:id="9"/>
     </w:p>
     <w:p>
       <w:r>
@@ -2431,12 +2439,12 @@
       <w:pPr>
         <w:pStyle w:val="Heading3"/>
       </w:pPr>
-      <w:bookmarkStart w:id="9" w:name="_Toc434831547"/>
+      <w:bookmarkStart w:id="10" w:name="_Toc434831547"/>
       <w:r>
         <w:lastRenderedPageBreak/>
         <w:t>Aufbau von Unity</w:t>
       </w:r>
-      <w:bookmarkEnd w:id="9"/>
+      <w:bookmarkEnd w:id="10"/>
     </w:p>
     <w:p>
       <w:r>
@@ -2447,12 +2455,12 @@
       <w:pPr>
         <w:pStyle w:val="Heading2"/>
       </w:pPr>
-      <w:bookmarkStart w:id="10" w:name="_Toc434831548"/>
+      <w:bookmarkStart w:id="11" w:name="_Toc434831548"/>
       <w:r>
         <w:lastRenderedPageBreak/>
         <w:t>Visual Studio</w:t>
       </w:r>
-      <w:bookmarkEnd w:id="10"/>
+      <w:bookmarkEnd w:id="11"/>
     </w:p>
     <w:p>
       <w:r>
@@ -2466,6 +2474,9 @@
         </w:rPr>
       </w:pPr>
       <w:r>
+        <w:rPr>
+          <w:lang w:val="en-US"/>
+        </w:rPr>
         <w:br/>
       </w:r>
       <w:r>
@@ -2491,14 +2502,14 @@
           <w:lang w:val="en-US"/>
         </w:rPr>
       </w:pPr>
-      <w:bookmarkStart w:id="11" w:name="_Toc434831549"/>
+      <w:bookmarkStart w:id="12" w:name="_Toc434831549"/>
       <w:r>
         <w:rPr>
           <w:lang w:val="en-US"/>
         </w:rPr>
         <w:t>Versionierung</w:t>
       </w:r>
-      <w:bookmarkEnd w:id="11"/>
+      <w:bookmarkEnd w:id="12"/>
     </w:p>
     <w:p>
       <w:r>
@@ -2535,17 +2546,22 @@
       <w:pPr>
         <w:pStyle w:val="Heading1"/>
       </w:pPr>
-      <w:bookmarkStart w:id="12" w:name="_Toc434831550"/>
+      <w:bookmarkStart w:id="13" w:name="_Toc434831550"/>
       <w:r>
         <w:lastRenderedPageBreak/>
         <w:t>Planung</w:t>
       </w:r>
-      <w:bookmarkEnd w:id="12"/>
+      <w:bookmarkEnd w:id="13"/>
     </w:p>
     <w:p>
-      <w:bookmarkStart w:id="13" w:name="_GoBack"/>
-      <w:bookmarkEnd w:id="13"/>
+      <w:pPr>
+        <w:pStyle w:val="Heading2"/>
+      </w:pPr>
+      <w:r>
+        <w:t>Game Design</w:t>
+      </w:r>
     </w:p>
+    <w:p/>
     <w:sectPr>
       <w:headerReference w:type="default" r:id="rId15"/>
       <w:footerReference w:type="default" r:id="rId16"/>
@@ -2591,27 +2607,14 @@
     <w:pPr>
       <w:pStyle w:val="Footer"/>
     </w:pPr>
-    <w:r>
-      <w:fldChar w:fldCharType="begin"/>
-    </w:r>
-    <w:r>
-      <w:instrText xml:space="preserve"> FILENAME   \* MERGEFORMAT </w:instrText>
-    </w:r>
-    <w:r>
-      <w:fldChar w:fldCharType="separate"/>
-    </w:r>
-    <w:r>
-      <w:rPr>
-        <w:noProof/>
-      </w:rPr>
-      <w:t>Themenwahl.docx</w:t>
-    </w:r>
-    <w:r>
-      <w:rPr>
-        <w:noProof/>
-      </w:rPr>
-      <w:fldChar w:fldCharType="end"/>
-    </w:r>
+    <w:fldSimple w:instr=" FILENAME   \* MERGEFORMAT ">
+      <w:r>
+        <w:rPr>
+          <w:noProof/>
+        </w:rPr>
+        <w:t>Themenwahl.docx</w:t>
+      </w:r>
+    </w:fldSimple>
     <w:r>
       <w:tab/>
     </w:r>
@@ -3649,6 +3652,7 @@
   <w:style w:type="character" w:default="1" w:styleId="DefaultParagraphFont">
     <w:name w:val="Default Paragraph Font"/>
     <w:uiPriority w:val="1"/>
+    <w:semiHidden/>
     <w:unhideWhenUsed/>
   </w:style>
   <w:style w:type="table" w:default="1" w:styleId="TableNormal">
@@ -4456,7 +4460,7 @@
 </file>
 
 <file path=customXml/itemProps2.xml><?xml version="1.0" encoding="utf-8"?>
-<ds:datastoreItem xmlns:ds="http://schemas.openxmlformats.org/officeDocument/2006/customXml" ds:itemID="{3AF9C5CE-E31D-453B-A333-0034D25952F5}">
+<ds:datastoreItem xmlns:ds="http://schemas.openxmlformats.org/officeDocument/2006/customXml" ds:itemID="{FF028A1F-0FC1-40E7-94B8-F2A1C9B6C6B8}">
   <ds:schemaRefs>
     <ds:schemaRef ds:uri="http://schemas.openxmlformats.org/officeDocument/2006/bibliography"/>
   </ds:schemaRefs>

</xml_diff>

<commit_message>
Added Aufbau von Unity
Will be changed in Future
</commit_message>
<xml_diff>
--- a/Documentation/Documentation.docx
+++ b/Documentation/Documentation.docx
@@ -1,6 +1,6 @@
 
 <file path=word/document.xml><?xml version="1.0" encoding="utf-8"?>
-<w:document xmlns:wpc="http://schemas.microsoft.com/office/word/2010/wordprocessingCanvas" xmlns:mc="http://schemas.openxmlformats.org/markup-compatibility/2006" xmlns:o="urn:schemas-microsoft-com:office:office" xmlns:r="http://schemas.openxmlformats.org/officeDocument/2006/relationships" xmlns:m="http://schemas.openxmlformats.org/officeDocument/2006/math" xmlns:v="urn:schemas-microsoft-com:vml" xmlns:wp14="http://schemas.microsoft.com/office/word/2010/wordprocessingDrawing" xmlns:wp="http://schemas.openxmlformats.org/drawingml/2006/wordprocessingDrawing" xmlns:w10="urn:schemas-microsoft-com:office:word" xmlns:w="http://schemas.openxmlformats.org/wordprocessingml/2006/main" xmlns:w14="http://schemas.microsoft.com/office/word/2010/wordml" xmlns:w15="http://schemas.microsoft.com/office/word/2012/wordml" xmlns:wpg="http://schemas.microsoft.com/office/word/2010/wordprocessingGroup" xmlns:wpi="http://schemas.microsoft.com/office/word/2010/wordprocessingInk" xmlns:wne="http://schemas.microsoft.com/office/word/2006/wordml" xmlns:wps="http://schemas.microsoft.com/office/word/2010/wordprocessingShape" mc:Ignorable="w14 w15 wp14">
+<w:document xmlns:wpc="http://schemas.microsoft.com/office/word/2010/wordprocessingCanvas" xmlns:mc="http://schemas.openxmlformats.org/markup-compatibility/2006" xmlns:o="urn:schemas-microsoft-com:office:office" xmlns:r="http://schemas.openxmlformats.org/officeDocument/2006/relationships" xmlns:m="http://schemas.openxmlformats.org/officeDocument/2006/math" xmlns:v="urn:schemas-microsoft-com:vml" xmlns:wp14="http://schemas.microsoft.com/office/word/2010/wordprocessingDrawing" xmlns:wp="http://schemas.openxmlformats.org/drawingml/2006/wordprocessingDrawing" xmlns:w10="urn:schemas-microsoft-com:office:word" xmlns:w="http://schemas.openxmlformats.org/wordprocessingml/2006/main" xmlns:w14="http://schemas.microsoft.com/office/word/2010/wordml" xmlns:wpg="http://schemas.microsoft.com/office/word/2010/wordprocessingGroup" xmlns:wpi="http://schemas.microsoft.com/office/word/2010/wordprocessingInk" xmlns:wne="http://schemas.microsoft.com/office/word/2006/wordml" xmlns:wps="http://schemas.microsoft.com/office/word/2010/wordprocessingShape" mc:Ignorable="w14 wp14">
   <w:body>
     <w:sdt>
       <w:sdtPr>
@@ -198,8 +198,18 @@
                                           <w:sz w:val="72"/>
                                           <w:szCs w:val="72"/>
                                         </w:rPr>
-                                        <w:t>Spieleprogrammierung in Unity</w:t>
+                                        <w:t xml:space="preserve">Spieleprogrammierung in </w:t>
                                       </w:r>
+                                      <w:proofErr w:type="spellStart"/>
+                                      <w:r>
+                                        <w:rPr>
+                                          <w:color w:val="FFFFFF" w:themeColor="background1"/>
+                                          <w:sz w:val="72"/>
+                                          <w:szCs w:val="72"/>
+                                        </w:rPr>
+                                        <w:t>Unity</w:t>
+                                      </w:r>
+                                      <w:proofErr w:type="spellEnd"/>
                                     </w:sdtContent>
                                   </w:sdt>
                                 </w:p>
@@ -327,7 +337,7 @@
                   </wp:anchor>
                 </w:drawing>
               </mc:Choice>
-              <mc:Fallback>
+              <mc:Fallback xmlns:w15="http://schemas.microsoft.com/office/word/2012/wordml">
                 <w:pict>
                   <v:group id="Group 125" o:spid="_x0000_s1026" style="position:absolute;margin-left:0;margin-top:0;width:540pt;height:556.55pt;z-index:-251657216;mso-width-percent:1154;mso-height-percent:670;mso-top-percent:45;mso-position-horizontal:center;mso-position-horizontal-relative:margin;mso-position-vertical-relative:page;mso-width-percent:1154;mso-height-percent:670;mso-top-percent:45;mso-width-relative:margin" coordsize="55613,54044" o:gfxdata="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">
                     <o:lock v:ext="edit" aspectratio="t"/>
@@ -444,7 +454,7 @@
                             <w:txbxContent>
                               <w:p>
                                 <w:pPr>
-                                  <w:pStyle w:val="NoSpacing"/>
+                                  <w:pStyle w:val="KeinLeerraum"/>
                                   <w:rPr>
                                     <w:color w:val="7F7F7F" w:themeColor="text1" w:themeTint="80"/>
                                     <w:sz w:val="18"/>
@@ -472,7 +482,7 @@
                   </wp:anchor>
                 </w:drawing>
               </mc:Choice>
-              <mc:Fallback>
+              <mc:Fallback xmlns:w15="http://schemas.microsoft.com/office/word/2012/wordml">
                 <w:pict>
                   <v:shapetype id="_x0000_t202" coordsize="21600,21600" o:spt="202" path="m,l,21600r21600,l21600,xe">
                     <v:stroke joinstyle="miter"/>
@@ -581,7 +591,7 @@
                                 <w:sdtContent>
                                   <w:p>
                                     <w:pPr>
-                                      <w:pStyle w:val="NoSpacing"/>
+                                      <w:pStyle w:val="KeinLeerraum"/>
                                       <w:spacing w:before="40" w:after="40"/>
                                       <w:rPr>
                                         <w:caps/>
@@ -620,7 +630,7 @@
                                 <w:sdtContent>
                                   <w:p>
                                     <w:pPr>
-                                      <w:pStyle w:val="NoSpacing"/>
+                                      <w:pStyle w:val="KeinLeerraum"/>
                                       <w:spacing w:before="40" w:after="40"/>
                                       <w:rPr>
                                         <w:caps/>
@@ -661,7 +671,7 @@
                   </wp:anchor>
                 </w:drawing>
               </mc:Choice>
-              <mc:Fallback>
+              <mc:Fallback xmlns:w15="http://schemas.microsoft.com/office/word/2012/wordml">
                 <w:pict>
                   <v:shape id="Text Box 129" o:spid="_x0000_s1030" type="#_x0000_t202" style="position:absolute;margin-left:0;margin-top:0;width:453pt;height:38.15pt;z-index:251661312;visibility:visible;mso-wrap-style:square;mso-width-percent:1154;mso-height-percent:0;mso-top-percent:790;mso-wrap-distance-left:9pt;mso-wrap-distance-top:0;mso-wrap-distance-right:9pt;mso-wrap-distance-bottom:0;mso-position-horizontal:center;mso-position-horizontal-relative:page;mso-position-vertical-relative:page;mso-width-percent:1154;mso-height-percent:0;mso-top-percent:790;mso-width-relative:margin;mso-height-relative:margin;v-text-anchor:top" o:gfxdata="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" filled="f" stroked="f" strokeweight=".5pt">
                     <v:textbox style="mso-fit-shape-to-text:t" inset="1in,0,86.4pt,0">
@@ -822,7 +832,7 @@
                             <w:txbxContent>
                               <w:p>
                                 <w:pPr>
-                                  <w:pStyle w:val="NoSpacing"/>
+                                  <w:pStyle w:val="KeinLeerraum"/>
                                   <w:jc w:val="center"/>
                                   <w:rPr>
                                     <w:color w:val="FFFFFF" w:themeColor="background1"/>
@@ -889,7 +899,7 @@
                   </wp:anchor>
                 </w:drawing>
               </mc:Choice>
-              <mc:Fallback>
+              <mc:Fallback xmlns:w15="http://schemas.microsoft.com/office/word/2012/wordml">
                 <w:pict>
                   <v:rect id="Rectangle 130" o:spid="_x0000_s1031" style="position:absolute;margin-left:-4.4pt;margin-top:0;width:46.8pt;height:77.75pt;z-index:251660288;visibility:visible;mso-wrap-style:square;mso-width-percent:76;mso-height-percent:98;mso-top-percent:23;mso-wrap-distance-left:9pt;mso-wrap-distance-top:0;mso-wrap-distance-right:9pt;mso-wrap-distance-bottom:0;mso-position-horizontal:right;mso-position-horizontal-relative:margin;mso-position-vertical-relative:page;mso-width-percent:76;mso-height-percent:98;mso-top-percent:23;mso-width-relative:page;mso-height-relative:page;v-text-anchor:bottom" o:gfxdata="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" fillcolor="#5b9bd5 [3204]" stroked="f" strokeweight="1pt">
                     <v:path arrowok="t"/>
@@ -987,21 +997,23 @@
       <w:sdtContent>
         <w:p>
           <w:pPr>
-            <w:pStyle w:val="TOCHeading"/>
+            <w:pStyle w:val="Inhaltsverzeichnisberschrift"/>
             <w:rPr>
               <w:lang w:val="en-US"/>
             </w:rPr>
           </w:pPr>
+          <w:proofErr w:type="spellStart"/>
           <w:r>
             <w:rPr>
               <w:lang w:val="en-US"/>
             </w:rPr>
             <w:t>Inhaltsverzeichnis</w:t>
           </w:r>
+          <w:proofErr w:type="spellEnd"/>
         </w:p>
         <w:p>
           <w:pPr>
-            <w:pStyle w:val="TOC1"/>
+            <w:pStyle w:val="Verzeichnis1"/>
             <w:tabs>
               <w:tab w:val="left" w:pos="440"/>
               <w:tab w:val="right" w:leader="dot" w:pos="9062"/>
@@ -1097,7 +1109,7 @@
         </w:p>
         <w:p>
           <w:pPr>
-            <w:pStyle w:val="TOC1"/>
+            <w:pStyle w:val="Verzeichnis1"/>
             <w:tabs>
               <w:tab w:val="left" w:pos="440"/>
               <w:tab w:val="right" w:leader="dot" w:pos="9062"/>
@@ -1179,7 +1191,7 @@
         </w:p>
         <w:p>
           <w:pPr>
-            <w:pStyle w:val="TOC1"/>
+            <w:pStyle w:val="Verzeichnis1"/>
             <w:tabs>
               <w:tab w:val="left" w:pos="440"/>
               <w:tab w:val="right" w:leader="dot" w:pos="9062"/>
@@ -1261,7 +1273,7 @@
         </w:p>
         <w:p>
           <w:pPr>
-            <w:pStyle w:val="TOC1"/>
+            <w:pStyle w:val="Verzeichnis1"/>
             <w:tabs>
               <w:tab w:val="left" w:pos="440"/>
               <w:tab w:val="right" w:leader="dot" w:pos="9062"/>
@@ -1343,7 +1355,7 @@
         </w:p>
         <w:p>
           <w:pPr>
-            <w:pStyle w:val="TOC2"/>
+            <w:pStyle w:val="Verzeichnis2"/>
             <w:tabs>
               <w:tab w:val="left" w:pos="880"/>
               <w:tab w:val="right" w:leader="dot" w:pos="9062"/>
@@ -1425,7 +1437,7 @@
         </w:p>
         <w:p>
           <w:pPr>
-            <w:pStyle w:val="TOC3"/>
+            <w:pStyle w:val="Verzeichnis3"/>
             <w:tabs>
               <w:tab w:val="left" w:pos="1320"/>
               <w:tab w:val="right" w:leader="dot" w:pos="9062"/>
@@ -1507,7 +1519,7 @@
         </w:p>
         <w:p>
           <w:pPr>
-            <w:pStyle w:val="TOC3"/>
+            <w:pStyle w:val="Verzeichnis3"/>
             <w:tabs>
               <w:tab w:val="left" w:pos="1320"/>
               <w:tab w:val="right" w:leader="dot" w:pos="9062"/>
@@ -1589,7 +1601,7 @@
         </w:p>
         <w:p>
           <w:pPr>
-            <w:pStyle w:val="TOC3"/>
+            <w:pStyle w:val="Verzeichnis3"/>
             <w:tabs>
               <w:tab w:val="left" w:pos="1320"/>
               <w:tab w:val="right" w:leader="dot" w:pos="9062"/>
@@ -1671,7 +1683,7 @@
         </w:p>
         <w:p>
           <w:pPr>
-            <w:pStyle w:val="TOC3"/>
+            <w:pStyle w:val="Verzeichnis3"/>
             <w:tabs>
               <w:tab w:val="left" w:pos="1320"/>
               <w:tab w:val="right" w:leader="dot" w:pos="9062"/>
@@ -1753,7 +1765,7 @@
         </w:p>
         <w:p>
           <w:pPr>
-            <w:pStyle w:val="TOC3"/>
+            <w:pStyle w:val="Verzeichnis3"/>
             <w:tabs>
               <w:tab w:val="left" w:pos="1320"/>
               <w:tab w:val="right" w:leader="dot" w:pos="9062"/>
@@ -1835,7 +1847,7 @@
         </w:p>
         <w:p>
           <w:pPr>
-            <w:pStyle w:val="TOC2"/>
+            <w:pStyle w:val="Verzeichnis2"/>
             <w:tabs>
               <w:tab w:val="left" w:pos="880"/>
               <w:tab w:val="right" w:leader="dot" w:pos="9062"/>
@@ -1917,7 +1929,7 @@
         </w:p>
         <w:p>
           <w:pPr>
-            <w:pStyle w:val="TOC2"/>
+            <w:pStyle w:val="Verzeichnis2"/>
             <w:tabs>
               <w:tab w:val="left" w:pos="880"/>
               <w:tab w:val="right" w:leader="dot" w:pos="9062"/>
@@ -2001,7 +2013,7 @@
         </w:p>
         <w:p>
           <w:pPr>
-            <w:pStyle w:val="TOC1"/>
+            <w:pStyle w:val="Verzeichnis1"/>
             <w:tabs>
               <w:tab w:val="left" w:pos="440"/>
               <w:tab w:val="right" w:leader="dot" w:pos="9062"/>
@@ -2100,7 +2112,7 @@
     </w:sdt>
     <w:p>
       <w:pPr>
-        <w:pStyle w:val="Heading1"/>
+        <w:pStyle w:val="berschrift1"/>
         <w:rPr>
           <w:lang w:val="en-US"/>
         </w:rPr>
@@ -2112,6 +2124,7 @@
         <w:br w:type="page"/>
       </w:r>
       <w:bookmarkStart w:id="0" w:name="_Toc434831538"/>
+      <w:proofErr w:type="spellStart"/>
       <w:r>
         <w:rPr>
           <w:lang w:val="en-US"/>
@@ -2120,6 +2133,7 @@
         <w:t>Einleitung</w:t>
       </w:r>
       <w:bookmarkEnd w:id="0"/>
+      <w:proofErr w:type="spellEnd"/>
     </w:p>
     <w:p>
       <w:r>
@@ -2129,18 +2143,50 @@
         <w:t>we</w:t>
       </w:r>
       <w:r>
-        <w:t>rden wir mit Unity ein Spiel programmieren.</w:t>
-      </w:r>
-      <w:r>
-        <w:t xml:space="preserve"> Wir untersuchen dabei die Features und Services von Unity und werden dann eine Spiel-Idee ausarbeiten. Danach werden wir uns Gedanken über den Aufbau des Spieles aus Sicht der Programmierung machen.</w:t>
+        <w:t xml:space="preserve">rden wir mit </w:t>
+      </w:r>
+      <w:proofErr w:type="spellStart"/>
+      <w:r>
+        <w:t>Unity</w:t>
+      </w:r>
+      <w:proofErr w:type="spellEnd"/>
+      <w:r>
+        <w:t xml:space="preserve"> ein Spiel programmieren.</w:t>
+      </w:r>
+      <w:r>
+        <w:t xml:space="preserve"> Wir untersuchen dabei die Features und Services von </w:t>
+      </w:r>
+      <w:proofErr w:type="spellStart"/>
+      <w:r>
+        <w:t>Unity</w:t>
+      </w:r>
+      <w:proofErr w:type="spellEnd"/>
+      <w:r>
+        <w:t xml:space="preserve"> und werden dann eine Spiel-Idee ausarbeiten. Danach werden wir uns Gedanken über den Aufbau des Spieles aus Sicht der Programmierung machen.</w:t>
       </w:r>
       <w:r>
         <w:br/>
-        <w:t xml:space="preserve">Bei der Implementation werden wir TDD verwenden und gleichzeitig Unit Tests in Unity ausprobieren. Am Schluss werden wir das Spiel Auf dem PC und / oder Handy veröffentlichen. </w:t>
+        <w:t xml:space="preserve">Bei der Implementation werden wir TDD verwenden und gleichzeitig Unit Tests in </w:t>
+      </w:r>
+      <w:proofErr w:type="spellStart"/>
+      <w:r>
+        <w:t>Unity</w:t>
+      </w:r>
+      <w:proofErr w:type="spellEnd"/>
+      <w:r>
+        <w:t xml:space="preserve"> ausprobieren. Am Schluss werden wir das Spiel Auf dem PC und / oder Handy veröffentlichen. </w:t>
       </w:r>
       <w:r>
         <w:br/>
-        <w:t>Vorkenntnisse haben wir beide in C# und TDD jedoch keine in Unity.</w:t>
+        <w:t xml:space="preserve">Vorkenntnisse haben wir beide in C# und TDD jedoch keine in </w:t>
+      </w:r>
+      <w:proofErr w:type="spellStart"/>
+      <w:r>
+        <w:t>Unity</w:t>
+      </w:r>
+      <w:proofErr w:type="spellEnd"/>
+      <w:r>
+        <w:t>.</w:t>
       </w:r>
       <w:r>
         <w:br/>
@@ -2148,7 +2194,7 @@
     </w:p>
     <w:p>
       <w:pPr>
-        <w:pStyle w:val="Heading1"/>
+        <w:pStyle w:val="berschrift1"/>
       </w:pPr>
       <w:bookmarkStart w:id="1" w:name="_Toc434831539"/>
       <w:r>
@@ -2159,7 +2205,7 @@
     <w:p/>
     <w:p>
       <w:pPr>
-        <w:pStyle w:val="Heading1"/>
+        <w:pStyle w:val="berschrift1"/>
       </w:pPr>
       <w:bookmarkStart w:id="2" w:name="_Toc434831540"/>
       <w:r>
@@ -2179,17 +2225,26 @@
       </w:r>
       <w:r>
         <w:tab/>
-        <w:t>Unity, Visual Studio</w:t>
+      </w:r>
+      <w:proofErr w:type="spellStart"/>
+      <w:r>
+        <w:t>Unity</w:t>
+      </w:r>
+      <w:proofErr w:type="spellEnd"/>
+      <w:r>
+        <w:t>, Visual Studio</w:t>
       </w:r>
       <w:r>
         <w:br/>
       </w:r>
+      <w:proofErr w:type="spellStart"/>
       <w:r>
         <w:rPr>
           <w:b/>
         </w:rPr>
         <w:t>Versionierung</w:t>
       </w:r>
+      <w:proofErr w:type="spellEnd"/>
       <w:r>
         <w:t>:</w:t>
       </w:r>
@@ -2201,8 +2256,12 @@
       </w:r>
       <w:r>
         <w:tab/>
+      </w:r>
+      <w:proofErr w:type="spellStart"/>
+      <w:r>
         <w:t>Github</w:t>
       </w:r>
+      <w:proofErr w:type="spellEnd"/>
       <w:r>
         <w:br/>
       </w:r>
@@ -2233,7 +2292,7 @@
     </w:p>
     <w:p>
       <w:pPr>
-        <w:pStyle w:val="Heading1"/>
+        <w:pStyle w:val="berschrift1"/>
       </w:pPr>
       <w:bookmarkStart w:id="3" w:name="_Toc434831541"/>
       <w:r>
@@ -2244,17 +2303,19 @@
     </w:p>
     <w:p>
       <w:pPr>
-        <w:pStyle w:val="Heading2"/>
+        <w:pStyle w:val="berschrift2"/>
       </w:pPr>
       <w:bookmarkStart w:id="4" w:name="_Toc434831542"/>
+      <w:proofErr w:type="spellStart"/>
       <w:r>
         <w:t>Unity</w:t>
       </w:r>
       <w:bookmarkEnd w:id="4"/>
+      <w:proofErr w:type="spellEnd"/>
     </w:p>
     <w:p>
       <w:pPr>
-        <w:pStyle w:val="Heading3"/>
+        <w:pStyle w:val="berschrift3"/>
       </w:pPr>
       <w:bookmarkStart w:id="5" w:name="_Toc434831543"/>
       <w:r>
@@ -2267,24 +2328,40 @@
         <w:t>Auf</w:t>
       </w:r>
       <w:r>
-        <w:t xml:space="preserve"> der offiziellen Website von Unity werden 2 Versionen angeboten:</w:t>
+        <w:t xml:space="preserve"> der offiziellen Website von </w:t>
+      </w:r>
+      <w:proofErr w:type="spellStart"/>
+      <w:r>
+        <w:t>Unity</w:t>
+      </w:r>
+      <w:proofErr w:type="spellEnd"/>
+      <w:r>
+        <w:t xml:space="preserve"> werden 2 Versionen angeboten:</w:t>
       </w:r>
     </w:p>
     <w:p>
       <w:pPr>
-        <w:pStyle w:val="ListParagraph"/>
+        <w:pStyle w:val="Listenabsatz"/>
         <w:numPr>
           <w:ilvl w:val="0"/>
           <w:numId w:val="41"/>
         </w:numPr>
       </w:pPr>
       <w:r>
-        <w:t xml:space="preserve">Eine Kostenlose „Personal Edition“, welche weniger Features anbietet und bei jedem Start vom Spiel das Unity Logo anzeigt. Die Einschränkung hierbei ist, dass man ab 100‘000 Fr. Umsatz pro Jahr die „Professional Edition“ kaufen muss. </w:t>
+        <w:t xml:space="preserve">Eine Kostenlose „Personal Edition“, welche weniger Features anbietet und bei jedem Start vom Spiel das </w:t>
+      </w:r>
+      <w:proofErr w:type="spellStart"/>
+      <w:r>
+        <w:t>Unity</w:t>
+      </w:r>
+      <w:proofErr w:type="spellEnd"/>
+      <w:r>
+        <w:t xml:space="preserve"> Logo anzeigt. Die Einschränkung hierbei ist, dass man ab 100‘000 Fr. Umsatz pro Jahr die „Professional Edition“ kaufen muss. </w:t>
       </w:r>
     </w:p>
     <w:p>
       <w:pPr>
-        <w:pStyle w:val="ListParagraph"/>
+        <w:pStyle w:val="Listenabsatz"/>
         <w:numPr>
           <w:ilvl w:val="0"/>
           <w:numId w:val="41"/>
@@ -2294,7 +2371,15 @@
         <w:t>Für 75$/Jahr oder einmalig 1500$ wird die „Professional Edition“ angeboten.</w:t>
       </w:r>
       <w:r>
-        <w:t xml:space="preserve"> Man erhält zusätzliche Features wie Cloud Build, oder besseren Support. Auch während der Programmierung erhält man mehr Features.</w:t>
+        <w:t xml:space="preserve"> Man erhält zusätzliche Features wie Cloud </w:t>
+      </w:r>
+      <w:proofErr w:type="spellStart"/>
+      <w:r>
+        <w:t>Build</w:t>
+      </w:r>
+      <w:proofErr w:type="spellEnd"/>
+      <w:r>
+        <w:t>, oder besseren Support. Auch während der Programmierung erhält man mehr Features.</w:t>
       </w:r>
     </w:p>
     <w:p>
@@ -2306,7 +2391,7 @@
       <w:r>
         <w:t xml:space="preserve">Links zum Verglich: </w:t>
       </w:r>
-      <w:hyperlink r:id="rId9" w:history="1">
+      <w:hyperlink r:id="rId10" w:history="1">
         <w:r>
           <w:rPr>
             <w:rStyle w:val="Hyperlink"/>
@@ -2317,25 +2402,38 @@
     </w:p>
     <w:p>
       <w:r>
-        <w:t>Wir haben uns für Unity „Personal Edition entschieden“, da wir alle Features haben die wir brauchen und Ads und Analytics für beide Versionen zur Verfügung steht.</w:t>
-      </w:r>
-      <w:bookmarkStart w:id="6" w:name="_GoBack"/>
+        <w:t xml:space="preserve">Wir haben uns für </w:t>
+      </w:r>
+      <w:proofErr w:type="spellStart"/>
+      <w:r>
+        <w:t>Unity</w:t>
+      </w:r>
+      <w:proofErr w:type="spellEnd"/>
+      <w:r>
+        <w:t xml:space="preserve"> „Personal Edition entschieden“, da wir alle Features haben die wir brauchen und Ads und Analytics für beide Versionen zur Verfügung steht.</w:t>
+      </w:r>
+    </w:p>
+    <w:p>
+      <w:pPr>
+        <w:pStyle w:val="berschrift3"/>
+      </w:pPr>
+      <w:bookmarkStart w:id="6" w:name="_Toc434831544"/>
+      <w:proofErr w:type="spellStart"/>
+      <w:r>
+        <w:t>Unity</w:t>
+      </w:r>
+      <w:proofErr w:type="spellEnd"/>
+      <w:r>
+        <w:t xml:space="preserve"> Ads</w:t>
+      </w:r>
       <w:bookmarkEnd w:id="6"/>
     </w:p>
     <w:p>
-      <w:pPr>
-        <w:pStyle w:val="Heading3"/>
-      </w:pPr>
-      <w:bookmarkStart w:id="7" w:name="_Toc434831544"/>
-      <w:r>
-        <w:t>Unity Ads</w:t>
-      </w:r>
-      <w:bookmarkEnd w:id="7"/>
-    </w:p>
-    <w:p>
+      <w:proofErr w:type="spellStart"/>
       <w:r>
         <w:t>Unity</w:t>
       </w:r>
+      <w:proofErr w:type="spellEnd"/>
       <w:r>
         <w:t xml:space="preserve"> Ads werden </w:t>
       </w:r>
@@ -2357,7 +2455,7 @@
       <w:r>
         <w:br/>
       </w:r>
-      <w:hyperlink r:id="rId10" w:history="1">
+      <w:hyperlink r:id="rId11" w:history="1">
         <w:r>
           <w:rPr>
             <w:rStyle w:val="Hyperlink"/>
@@ -2368,55 +2466,33 @@
     </w:p>
     <w:p>
       <w:pPr>
-        <w:pStyle w:val="Heading3"/>
-      </w:pPr>
-      <w:bookmarkStart w:id="8" w:name="_Toc434831545"/>
-      <w:r>
-        <w:t>Unity Analytics</w:t>
-      </w:r>
-      <w:bookmarkEnd w:id="8"/>
+        <w:pStyle w:val="berschrift3"/>
+      </w:pPr>
+      <w:bookmarkStart w:id="7" w:name="_Toc434831545"/>
+      <w:proofErr w:type="spellStart"/>
+      <w:r>
+        <w:t>Unity</w:t>
+      </w:r>
+      <w:proofErr w:type="spellEnd"/>
+      <w:r>
+        <w:t xml:space="preserve"> Analytics</w:t>
+      </w:r>
+      <w:bookmarkEnd w:id="7"/>
     </w:p>
     <w:p>
       <w:r>
         <w:t>Analytics</w:t>
       </w:r>
       <w:r>
-        <w:t xml:space="preserve"> werden von Unity auch kostenlos angeboten und können mit der „Personal Edition verwendet werden. Analytics erlauben es das Verhalten des Spielers und vieles mehr zu Analysieren und mit Grafiken darzustellen:</w:t>
-      </w:r>
-      <w:r>
-        <w:br/>
-      </w:r>
-      <w:hyperlink r:id="rId11" w:history="1">
-        <w:r>
-          <w:rPr>
-            <w:rStyle w:val="Hyperlink"/>
-          </w:rPr>
-          <w:t>https://unity3d.com/services/analytics</w:t>
-        </w:r>
-      </w:hyperlink>
-    </w:p>
-    <w:p>
-      <w:pPr>
-        <w:pStyle w:val="Heading3"/>
-      </w:pPr>
-      <w:bookmarkStart w:id="9" w:name="_Toc434831546"/>
-      <w:r>
-        <w:t>Asset Store</w:t>
-      </w:r>
-      <w:bookmarkEnd w:id="9"/>
-    </w:p>
-    <w:p>
+        <w:t xml:space="preserve"> werden von </w:t>
+      </w:r>
+      <w:proofErr w:type="spellStart"/>
       <w:r>
         <w:t>Unity</w:t>
       </w:r>
-      <w:r>
-        <w:t xml:space="preserve"> bietet einen Asset Store an auf dem </w:t>
-      </w:r>
-      <w:r>
-        <w:t>man verschiede Figuren, Scripts und weiter herunterladen kann. Jedes Asset im Store unterliegt standardmässig den Unity Standard Lizenzen und können im Projekt verwendet und verändert werden, auch kommerziell.</w:t>
-      </w:r>
-      <w:r>
-        <w:t xml:space="preserve"> Die Assets werden von Unity selber oder anderen Community Mitgliedern erstellt:</w:t>
+      <w:proofErr w:type="spellEnd"/>
+      <w:r>
+        <w:t xml:space="preserve"> auch kostenlos angeboten und können mit der „Personal Edition verwendet werden. Analytics erlauben es das Verhalten des Spielers und vieles mehr zu Analysieren und mit Grafiken darzustellen:</w:t>
       </w:r>
       <w:r>
         <w:br/>
@@ -2431,20 +2507,57 @@
       </w:hyperlink>
     </w:p>
     <w:p>
-      <w:r>
-        <w:br w:type="page"/>
-      </w:r>
+      <w:pPr>
+        <w:pStyle w:val="berschrift3"/>
+      </w:pPr>
+      <w:bookmarkStart w:id="8" w:name="_Toc434831546"/>
+      <w:r>
+        <w:t>Asset Store</w:t>
+      </w:r>
+      <w:bookmarkEnd w:id="8"/>
     </w:p>
     <w:p>
-      <w:pPr>
-        <w:pStyle w:val="Heading3"/>
-      </w:pPr>
-      <w:bookmarkStart w:id="10" w:name="_Toc434831547"/>
-      <w:r>
-        <w:lastRenderedPageBreak/>
-        <w:t>Aufbau von Unity</w:t>
-      </w:r>
-      <w:bookmarkEnd w:id="10"/>
+      <w:proofErr w:type="spellStart"/>
+      <w:r>
+        <w:t>Unity</w:t>
+      </w:r>
+      <w:proofErr w:type="spellEnd"/>
+      <w:r>
+        <w:t xml:space="preserve"> bietet einen Asset Store an auf dem </w:t>
+      </w:r>
+      <w:r>
+        <w:t xml:space="preserve">man verschiede Figuren, Scripts und weiter herunterladen kann. Jedes Asset im Store unterliegt standardmässig den </w:t>
+      </w:r>
+      <w:proofErr w:type="spellStart"/>
+      <w:r>
+        <w:t>Unity</w:t>
+      </w:r>
+      <w:proofErr w:type="spellEnd"/>
+      <w:r>
+        <w:t xml:space="preserve"> Standard Lizenzen und können im Projekt verwendet und verändert werden, auch kommerziell.</w:t>
+      </w:r>
+      <w:r>
+        <w:t xml:space="preserve"> Die Assets werden von </w:t>
+      </w:r>
+      <w:proofErr w:type="spellStart"/>
+      <w:r>
+        <w:t>Unity</w:t>
+      </w:r>
+      <w:proofErr w:type="spellEnd"/>
+      <w:r>
+        <w:t xml:space="preserve"> selber oder anderen Community Mitgliedern erstellt:</w:t>
+      </w:r>
+      <w:r>
+        <w:br/>
+      </w:r>
+      <w:hyperlink r:id="rId13" w:history="1">
+        <w:r>
+          <w:rPr>
+            <w:rStyle w:val="Hyperlink"/>
+          </w:rPr>
+          <w:t>https://unity3d.com/services/analytics</w:t>
+        </w:r>
+      </w:hyperlink>
     </w:p>
     <w:p>
       <w:r>
@@ -2453,7 +2566,237 @@
     </w:p>
     <w:p>
       <w:pPr>
-        <w:pStyle w:val="Heading2"/>
+        <w:pStyle w:val="berschrift3"/>
+      </w:pPr>
+      <w:bookmarkStart w:id="9" w:name="_Toc434831547"/>
+      <w:r>
+        <w:lastRenderedPageBreak/>
+        <w:t xml:space="preserve">Aufbau von </w:t>
+      </w:r>
+      <w:proofErr w:type="spellStart"/>
+      <w:r>
+        <w:t>Unity</w:t>
+      </w:r>
+      <w:bookmarkEnd w:id="9"/>
+      <w:proofErr w:type="spellEnd"/>
+    </w:p>
+    <w:p>
+      <w:r>
+        <w:drawing>
+          <wp:anchor distT="0" distB="0" distL="114300" distR="114300" simplePos="0" relativeHeight="251663360" behindDoc="1" locked="0" layoutInCell="1" allowOverlap="1">
+            <wp:simplePos x="0" y="0"/>
+            <wp:positionH relativeFrom="column">
+              <wp:posOffset>-4445</wp:posOffset>
+            </wp:positionH>
+            <wp:positionV relativeFrom="paragraph">
+              <wp:posOffset>1905</wp:posOffset>
+            </wp:positionV>
+            <wp:extent cx="6064885" cy="3409950"/>
+            <wp:effectExtent l="0" t="0" r="0" b="0"/>
+            <wp:wrapTight wrapText="bothSides">
+              <wp:wrapPolygon edited="0">
+                <wp:start x="0" y="0"/>
+                <wp:lineTo x="0" y="21479"/>
+                <wp:lineTo x="21507" y="21479"/>
+                <wp:lineTo x="21507" y="0"/>
+                <wp:lineTo x="0" y="0"/>
+              </wp:wrapPolygon>
+            </wp:wrapTight>
+            <wp:docPr id="1" name="Grafik 1"/>
+            <wp:cNvGraphicFramePr>
+              <a:graphicFrameLocks xmlns:a="http://schemas.openxmlformats.org/drawingml/2006/main" noChangeAspect="1"/>
+            </wp:cNvGraphicFramePr>
+            <a:graphic xmlns:a="http://schemas.openxmlformats.org/drawingml/2006/main">
+              <a:graphicData uri="http://schemas.openxmlformats.org/drawingml/2006/picture">
+                <pic:pic xmlns:pic="http://schemas.openxmlformats.org/drawingml/2006/picture">
+                  <pic:nvPicPr>
+                    <pic:cNvPr id="0" name=""/>
+                    <pic:cNvPicPr/>
+                  </pic:nvPicPr>
+                  <pic:blipFill>
+                    <a:blip r:embed="rId14">
+                      <a:extLst>
+                        <a:ext uri="{28A0092B-C50C-407E-A947-70E740481C1C}">
+                          <a14:useLocalDpi xmlns:a14="http://schemas.microsoft.com/office/drawing/2010/main" val="0"/>
+                        </a:ext>
+                      </a:extLst>
+                    </a:blip>
+                    <a:stretch>
+                      <a:fillRect/>
+                    </a:stretch>
+                  </pic:blipFill>
+                  <pic:spPr>
+                    <a:xfrm>
+                      <a:off x="0" y="0"/>
+                      <a:ext cx="6064885" cy="3409950"/>
+                    </a:xfrm>
+                    <a:prstGeom prst="rect">
+                      <a:avLst/>
+                    </a:prstGeom>
+                  </pic:spPr>
+                </pic:pic>
+              </a:graphicData>
+            </a:graphic>
+            <wp14:sizeRelH relativeFrom="page">
+              <wp14:pctWidth>0</wp14:pctWidth>
+            </wp14:sizeRelH>
+            <wp14:sizeRelV relativeFrom="page">
+              <wp14:pctHeight>0</wp14:pctHeight>
+            </wp14:sizeRelV>
+          </wp:anchor>
+        </w:drawing>
+      </w:r>
+      <w:proofErr w:type="spellStart"/>
+      <w:r>
+        <w:t>Unity</w:t>
+      </w:r>
+      <w:proofErr w:type="spellEnd"/>
+      <w:r>
+        <w:t xml:space="preserve"> besteht aus fünf verschiedenen Hauptbereichen. Diese sind:</w:t>
+      </w:r>
+    </w:p>
+    <w:p>
+      <w:pPr>
+        <w:pStyle w:val="Listenabsatz"/>
+        <w:numPr>
+          <w:ilvl w:val="0"/>
+          <w:numId w:val="42"/>
+        </w:numPr>
+      </w:pPr>
+      <w:r>
+        <w:t>Scene View</w:t>
+      </w:r>
+    </w:p>
+    <w:p>
+      <w:pPr>
+        <w:pStyle w:val="Listenabsatz"/>
+      </w:pPr>
+      <w:r>
+        <w:t xml:space="preserve">Im Scene View sieht man die 3D oder2D Ansicht des aktuellen Standorts im Game den man bearbeitet. </w:t>
+      </w:r>
+    </w:p>
+    <w:p>
+      <w:pPr>
+        <w:pStyle w:val="Listenabsatz"/>
+        <w:numPr>
+          <w:ilvl w:val="0"/>
+          <w:numId w:val="42"/>
+        </w:numPr>
+      </w:pPr>
+      <w:r>
+        <w:t>Game View</w:t>
+      </w:r>
+    </w:p>
+    <w:p>
+      <w:pPr>
+        <w:pStyle w:val="Listenabsatz"/>
+      </w:pPr>
+      <w:r>
+        <w:t>Im Game View sieht man wie das Projekt schlussendlich genau aussehen wird.</w:t>
+      </w:r>
+    </w:p>
+    <w:p>
+      <w:pPr>
+        <w:pStyle w:val="Listenabsatz"/>
+        <w:numPr>
+          <w:ilvl w:val="0"/>
+          <w:numId w:val="42"/>
+        </w:numPr>
+      </w:pPr>
+      <w:proofErr w:type="spellStart"/>
+      <w:r>
+        <w:t>Hierarchy</w:t>
+      </w:r>
+      <w:proofErr w:type="spellEnd"/>
+    </w:p>
+    <w:p>
+      <w:pPr>
+        <w:pStyle w:val="Listenabsatz"/>
+      </w:pPr>
+      <w:r>
+        <w:t xml:space="preserve">In der </w:t>
+      </w:r>
+      <w:proofErr w:type="spellStart"/>
+      <w:r>
+        <w:t>Hierarchy</w:t>
+      </w:r>
+      <w:proofErr w:type="spellEnd"/>
+      <w:r>
+        <w:t xml:space="preserve"> sieht man alle Objekte die im Projekt verwendet werden, wie zum Beispiel Texturen oder Objekte</w:t>
+      </w:r>
+    </w:p>
+    <w:p>
+      <w:pPr>
+        <w:pStyle w:val="Listenabsatz"/>
+        <w:numPr>
+          <w:ilvl w:val="0"/>
+          <w:numId w:val="42"/>
+        </w:numPr>
+      </w:pPr>
+      <w:r>
+        <w:t>Project</w:t>
+      </w:r>
+    </w:p>
+    <w:p>
+      <w:pPr>
+        <w:pStyle w:val="Listenabsatz"/>
+      </w:pPr>
+      <w:r>
+        <w:t>Im Project Abschnitt ist die File Hierarchie aufgelistet mit allen Dateien des Projekts.</w:t>
+      </w:r>
+    </w:p>
+    <w:p>
+      <w:pPr>
+        <w:pStyle w:val="Listenabsatz"/>
+        <w:numPr>
+          <w:ilvl w:val="0"/>
+          <w:numId w:val="42"/>
+        </w:numPr>
+      </w:pPr>
+      <w:proofErr w:type="spellStart"/>
+      <w:r>
+        <w:t>Inspector</w:t>
+      </w:r>
+      <w:proofErr w:type="spellEnd"/>
+    </w:p>
+    <w:p>
+      <w:pPr>
+        <w:pStyle w:val="Listenabsatz"/>
+      </w:pPr>
+      <w:r>
+        <w:t xml:space="preserve">Im </w:t>
+      </w:r>
+      <w:proofErr w:type="spellStart"/>
+      <w:r>
+        <w:t>Inspector</w:t>
+      </w:r>
+      <w:proofErr w:type="spellEnd"/>
+      <w:r>
+        <w:t xml:space="preserve"> sieht man die Eigenschaften eines ausgewählten Objektes. Diese kann man auch </w:t>
+      </w:r>
+      <w:bookmarkStart w:id="10" w:name="_GoBack"/>
+      <w:bookmarkEnd w:id="10"/>
+      <w:r>
+        <w:t xml:space="preserve">direkt im </w:t>
+      </w:r>
+      <w:proofErr w:type="spellStart"/>
+      <w:r>
+        <w:t>Inspector</w:t>
+      </w:r>
+      <w:proofErr w:type="spellEnd"/>
+      <w:r>
+        <w:t xml:space="preserve"> bearbeiten.</w:t>
+      </w:r>
+    </w:p>
+    <w:p/>
+    <w:p>
+      <w:r>
+        <w:br w:type="page"/>
+      </w:r>
+    </w:p>
+    <w:p>
+      <w:pPr>
+        <w:pStyle w:val="berschrift2"/>
       </w:pPr>
       <w:bookmarkStart w:id="11" w:name="_Toc434831548"/>
       <w:r>
@@ -2464,7 +2807,39 @@
     </w:p>
     <w:p>
       <w:r>
-        <w:t>Als IDE haben wir Visual Studio verwendet. Wir haben beide unsere Lizenz von DreamSpark genutzt. Unity hat seit der letzten Version den Support für Visual Studio verstärkt, was es vereinfacht Unity Code zu debuggen und in Unity einzubinden.</w:t>
+        <w:t xml:space="preserve">Als IDE haben wir Visual Studio verwendet. Wir haben beide unsere Lizenz von </w:t>
+      </w:r>
+      <w:proofErr w:type="spellStart"/>
+      <w:r>
+        <w:t>DreamSpark</w:t>
+      </w:r>
+      <w:proofErr w:type="spellEnd"/>
+      <w:r>
+        <w:t xml:space="preserve"> genutzt. </w:t>
+      </w:r>
+      <w:proofErr w:type="spellStart"/>
+      <w:r>
+        <w:t>Unity</w:t>
+      </w:r>
+      <w:proofErr w:type="spellEnd"/>
+      <w:r>
+        <w:t xml:space="preserve"> hat seit der letzten Version den Support für Visual Studio verstärkt, was es vereinfacht </w:t>
+      </w:r>
+      <w:proofErr w:type="spellStart"/>
+      <w:r>
+        <w:t>Unity</w:t>
+      </w:r>
+      <w:proofErr w:type="spellEnd"/>
+      <w:r>
+        <w:t xml:space="preserve"> Code zu debuggen und in </w:t>
+      </w:r>
+      <w:proofErr w:type="spellStart"/>
+      <w:r>
+        <w:t>Unity</w:t>
+      </w:r>
+      <w:proofErr w:type="spellEnd"/>
+      <w:r>
+        <w:t xml:space="preserve"> einzubinden.</w:t>
       </w:r>
     </w:p>
     <w:p>
@@ -2475,7 +2850,7 @@
       </w:pPr>
       <w:r>
         <w:rPr>
-          <w:lang w:val="en-US"/>
+          <w:lang w:val="en-GB"/>
         </w:rPr>
         <w:br/>
       </w:r>
@@ -2485,7 +2860,7 @@
         </w:rPr>
         <w:t xml:space="preserve">Unity und Visual Studio Support: </w:t>
       </w:r>
-      <w:hyperlink r:id="rId13" w:history="1">
+      <w:hyperlink r:id="rId15" w:history="1">
         <w:r>
           <w:rPr>
             <w:rStyle w:val="Hyperlink"/>
@@ -2497,12 +2872,13 @@
     </w:p>
     <w:p>
       <w:pPr>
-        <w:pStyle w:val="Heading2"/>
+        <w:pStyle w:val="berschrift2"/>
         <w:rPr>
           <w:lang w:val="en-US"/>
         </w:rPr>
       </w:pPr>
       <w:bookmarkStart w:id="12" w:name="_Toc434831549"/>
+      <w:proofErr w:type="spellStart"/>
       <w:r>
         <w:rPr>
           <w:lang w:val="en-US"/>
@@ -2510,25 +2886,74 @@
         <w:t>Versionierung</w:t>
       </w:r>
       <w:bookmarkEnd w:id="12"/>
+      <w:proofErr w:type="spellEnd"/>
     </w:p>
     <w:p>
       <w:r>
-        <w:t xml:space="preserve">Zur Versionierung haben wir GitHub verwendet. </w:t>
-      </w:r>
-      <w:r>
-        <w:t>Das Projekt ist dann zwar Open Source, aber wir können auch dann nach dem Projekt immer noch daran Arbeiten und müssen keinen Server haben um Git zu verwenden.</w:t>
+        <w:t xml:space="preserve">Zur </w:t>
+      </w:r>
+      <w:proofErr w:type="spellStart"/>
+      <w:r>
+        <w:t>Versionierung</w:t>
+      </w:r>
+      <w:proofErr w:type="spellEnd"/>
+      <w:r>
+        <w:t xml:space="preserve"> haben wir </w:t>
+      </w:r>
+      <w:proofErr w:type="spellStart"/>
+      <w:r>
+        <w:t>GitHub</w:t>
+      </w:r>
+      <w:proofErr w:type="spellEnd"/>
+      <w:r>
+        <w:t xml:space="preserve"> verwendet. </w:t>
+      </w:r>
+      <w:r>
+        <w:t xml:space="preserve">Das Projekt ist dann zwar Open Source, aber wir können auch dann nach dem Projekt immer noch daran Arbeiten und müssen keinen Server haben um </w:t>
+      </w:r>
+      <w:proofErr w:type="spellStart"/>
+      <w:r>
+        <w:t>Git</w:t>
+      </w:r>
+      <w:proofErr w:type="spellEnd"/>
+      <w:r>
+        <w:t xml:space="preserve"> zu verwenden.</w:t>
       </w:r>
       <w:r>
         <w:br/>
-        <w:t xml:space="preserve"> Wir haben uns geeinigt die Commits möglichst klein zu halten und nach Jedem Feature einen Commit zu machen. Wir machen dabei keine Branches für Features, das das Projekt zu klein ist.</w:t>
+        <w:t xml:space="preserve"> Wir haben uns geeinigt die </w:t>
+      </w:r>
+      <w:proofErr w:type="spellStart"/>
+      <w:r>
+        <w:t>Commits</w:t>
+      </w:r>
+      <w:proofErr w:type="spellEnd"/>
+      <w:r>
+        <w:t xml:space="preserve"> möglichst klein zu halten und nach Jedem Feature einen Commit zu machen. Wir machen dabei keine </w:t>
+      </w:r>
+      <w:proofErr w:type="spellStart"/>
+      <w:r>
+        <w:t>Branches</w:t>
+      </w:r>
+      <w:proofErr w:type="spellEnd"/>
+      <w:r>
+        <w:t xml:space="preserve"> für Features, das das Projekt zu klein ist.</w:t>
       </w:r>
     </w:p>
     <w:p>
       <w:r>
         <w:br/>
-        <w:t xml:space="preserve">Link zum Branch: </w:t>
-      </w:r>
-      <w:hyperlink r:id="rId14" w:history="1">
+        <w:t xml:space="preserve">Link zum </w:t>
+      </w:r>
+      <w:proofErr w:type="spellStart"/>
+      <w:r>
+        <w:t>Branch</w:t>
+      </w:r>
+      <w:proofErr w:type="spellEnd"/>
+      <w:r>
+        <w:t xml:space="preserve">: </w:t>
+      </w:r>
+      <w:hyperlink r:id="rId16" w:history="1">
         <w:r>
           <w:rPr>
             <w:rStyle w:val="Hyperlink"/>
@@ -2544,7 +2969,7 @@
     </w:p>
     <w:p>
       <w:pPr>
-        <w:pStyle w:val="Heading1"/>
+        <w:pStyle w:val="berschrift1"/>
       </w:pPr>
       <w:bookmarkStart w:id="13" w:name="_Toc434831550"/>
       <w:r>
@@ -2555,7 +2980,7 @@
     </w:p>
     <w:p>
       <w:pPr>
-        <w:pStyle w:val="Heading2"/>
+        <w:pStyle w:val="berschrift2"/>
       </w:pPr>
       <w:r>
         <w:t>Game Design</w:t>
@@ -2563,8 +2988,8 @@
     </w:p>
     <w:p/>
     <w:sectPr>
-      <w:headerReference w:type="default" r:id="rId15"/>
-      <w:footerReference w:type="default" r:id="rId16"/>
+      <w:headerReference w:type="default" r:id="rId17"/>
+      <w:footerReference w:type="default" r:id="rId18"/>
       <w:pgSz w:w="11906" w:h="16838"/>
       <w:pgMar w:top="1417" w:right="1417" w:bottom="1134" w:left="1417" w:header="708" w:footer="708" w:gutter="0"/>
       <w:pgNumType w:start="0"/>
@@ -2577,7 +3002,7 @@
 </file>
 
 <file path=word/endnotes.xml><?xml version="1.0" encoding="utf-8"?>
-<w:endnotes xmlns:wpc="http://schemas.microsoft.com/office/word/2010/wordprocessingCanvas" xmlns:mc="http://schemas.openxmlformats.org/markup-compatibility/2006" xmlns:o="urn:schemas-microsoft-com:office:office" xmlns:r="http://schemas.openxmlformats.org/officeDocument/2006/relationships" xmlns:m="http://schemas.openxmlformats.org/officeDocument/2006/math" xmlns:v="urn:schemas-microsoft-com:vml" xmlns:wp14="http://schemas.microsoft.com/office/word/2010/wordprocessingDrawing" xmlns:wp="http://schemas.openxmlformats.org/drawingml/2006/wordprocessingDrawing" xmlns:w10="urn:schemas-microsoft-com:office:word" xmlns:w="http://schemas.openxmlformats.org/wordprocessingml/2006/main" xmlns:w14="http://schemas.microsoft.com/office/word/2010/wordml" xmlns:w15="http://schemas.microsoft.com/office/word/2012/wordml" xmlns:wpg="http://schemas.microsoft.com/office/word/2010/wordprocessingGroup" xmlns:wpi="http://schemas.microsoft.com/office/word/2010/wordprocessingInk" xmlns:wne="http://schemas.microsoft.com/office/word/2006/wordml" xmlns:wps="http://schemas.microsoft.com/office/word/2010/wordprocessingShape" mc:Ignorable="w14 w15 wp14">
+<w:endnotes xmlns:wpc="http://schemas.microsoft.com/office/word/2010/wordprocessingCanvas" xmlns:mc="http://schemas.openxmlformats.org/markup-compatibility/2006" xmlns:o="urn:schemas-microsoft-com:office:office" xmlns:r="http://schemas.openxmlformats.org/officeDocument/2006/relationships" xmlns:m="http://schemas.openxmlformats.org/officeDocument/2006/math" xmlns:v="urn:schemas-microsoft-com:vml" xmlns:wp14="http://schemas.microsoft.com/office/word/2010/wordprocessingDrawing" xmlns:wp="http://schemas.openxmlformats.org/drawingml/2006/wordprocessingDrawing" xmlns:w10="urn:schemas-microsoft-com:office:word" xmlns:w="http://schemas.openxmlformats.org/wordprocessingml/2006/main" xmlns:w14="http://schemas.microsoft.com/office/word/2010/wordml" xmlns:wpg="http://schemas.microsoft.com/office/word/2010/wordprocessingGroup" xmlns:wpi="http://schemas.microsoft.com/office/word/2010/wordprocessingInk" xmlns:wne="http://schemas.microsoft.com/office/word/2006/wordml" xmlns:wps="http://schemas.microsoft.com/office/word/2010/wordprocessingShape" mc:Ignorable="w14 wp14">
   <w:endnote w:type="separator" w:id="-1">
     <w:p>
       <w:pPr>
@@ -2602,19 +3027,32 @@
 </file>
 
 <file path=word/footer1.xml><?xml version="1.0" encoding="utf-8"?>
-<w:ftr xmlns:wpc="http://schemas.microsoft.com/office/word/2010/wordprocessingCanvas" xmlns:mc="http://schemas.openxmlformats.org/markup-compatibility/2006" xmlns:o="urn:schemas-microsoft-com:office:office" xmlns:r="http://schemas.openxmlformats.org/officeDocument/2006/relationships" xmlns:m="http://schemas.openxmlformats.org/officeDocument/2006/math" xmlns:v="urn:schemas-microsoft-com:vml" xmlns:wp14="http://schemas.microsoft.com/office/word/2010/wordprocessingDrawing" xmlns:wp="http://schemas.openxmlformats.org/drawingml/2006/wordprocessingDrawing" xmlns:w10="urn:schemas-microsoft-com:office:word" xmlns:w="http://schemas.openxmlformats.org/wordprocessingml/2006/main" xmlns:w14="http://schemas.microsoft.com/office/word/2010/wordml" xmlns:w15="http://schemas.microsoft.com/office/word/2012/wordml" xmlns:wpg="http://schemas.microsoft.com/office/word/2010/wordprocessingGroup" xmlns:wpi="http://schemas.microsoft.com/office/word/2010/wordprocessingInk" xmlns:wne="http://schemas.microsoft.com/office/word/2006/wordml" xmlns:wps="http://schemas.microsoft.com/office/word/2010/wordprocessingShape" mc:Ignorable="w14 w15 wp14">
+<w:ftr xmlns:wpc="http://schemas.microsoft.com/office/word/2010/wordprocessingCanvas" xmlns:mc="http://schemas.openxmlformats.org/markup-compatibility/2006" xmlns:o="urn:schemas-microsoft-com:office:office" xmlns:r="http://schemas.openxmlformats.org/officeDocument/2006/relationships" xmlns:m="http://schemas.openxmlformats.org/officeDocument/2006/math" xmlns:v="urn:schemas-microsoft-com:vml" xmlns:wp14="http://schemas.microsoft.com/office/word/2010/wordprocessingDrawing" xmlns:wp="http://schemas.openxmlformats.org/drawingml/2006/wordprocessingDrawing" xmlns:w10="urn:schemas-microsoft-com:office:word" xmlns:w="http://schemas.openxmlformats.org/wordprocessingml/2006/main" xmlns:w14="http://schemas.microsoft.com/office/word/2010/wordml" xmlns:wpg="http://schemas.microsoft.com/office/word/2010/wordprocessingGroup" xmlns:wpi="http://schemas.microsoft.com/office/word/2010/wordprocessingInk" xmlns:wne="http://schemas.microsoft.com/office/word/2006/wordml" xmlns:wps="http://schemas.microsoft.com/office/word/2010/wordprocessingShape" mc:Ignorable="w14 wp14">
   <w:p>
     <w:pPr>
-      <w:pStyle w:val="Footer"/>
+      <w:pStyle w:val="Fuzeile"/>
     </w:pPr>
-    <w:fldSimple w:instr=" FILENAME   \* MERGEFORMAT ">
-      <w:r>
-        <w:rPr>
-          <w:noProof/>
-        </w:rPr>
-        <w:t>Themenwahl.docx</w:t>
-      </w:r>
-    </w:fldSimple>
+    <w:r>
+      <w:fldChar w:fldCharType="begin"/>
+    </w:r>
+    <w:r>
+      <w:instrText xml:space="preserve"> FILENAME   \* MERGEFORMAT </w:instrText>
+    </w:r>
+    <w:r>
+      <w:fldChar w:fldCharType="separate"/>
+    </w:r>
+    <w:r>
+      <w:rPr>
+        <w:noProof/>
+      </w:rPr>
+      <w:t>Themenwahl.docx</w:t>
+    </w:r>
+    <w:r>
+      <w:rPr>
+        <w:noProof/>
+      </w:rPr>
+      <w:fldChar w:fldCharType="end"/>
+    </w:r>
     <w:r>
       <w:tab/>
     </w:r>
@@ -2623,7 +3061,7 @@
 </file>
 
 <file path=word/footnotes.xml><?xml version="1.0" encoding="utf-8"?>
-<w:footnotes xmlns:wpc="http://schemas.microsoft.com/office/word/2010/wordprocessingCanvas" xmlns:mc="http://schemas.openxmlformats.org/markup-compatibility/2006" xmlns:o="urn:schemas-microsoft-com:office:office" xmlns:r="http://schemas.openxmlformats.org/officeDocument/2006/relationships" xmlns:m="http://schemas.openxmlformats.org/officeDocument/2006/math" xmlns:v="urn:schemas-microsoft-com:vml" xmlns:wp14="http://schemas.microsoft.com/office/word/2010/wordprocessingDrawing" xmlns:wp="http://schemas.openxmlformats.org/drawingml/2006/wordprocessingDrawing" xmlns:w10="urn:schemas-microsoft-com:office:word" xmlns:w="http://schemas.openxmlformats.org/wordprocessingml/2006/main" xmlns:w14="http://schemas.microsoft.com/office/word/2010/wordml" xmlns:w15="http://schemas.microsoft.com/office/word/2012/wordml" xmlns:wpg="http://schemas.microsoft.com/office/word/2010/wordprocessingGroup" xmlns:wpi="http://schemas.microsoft.com/office/word/2010/wordprocessingInk" xmlns:wne="http://schemas.microsoft.com/office/word/2006/wordml" xmlns:wps="http://schemas.microsoft.com/office/word/2010/wordprocessingShape" mc:Ignorable="w14 w15 wp14">
+<w:footnotes xmlns:wpc="http://schemas.microsoft.com/office/word/2010/wordprocessingCanvas" xmlns:mc="http://schemas.openxmlformats.org/markup-compatibility/2006" xmlns:o="urn:schemas-microsoft-com:office:office" xmlns:r="http://schemas.openxmlformats.org/officeDocument/2006/relationships" xmlns:m="http://schemas.openxmlformats.org/officeDocument/2006/math" xmlns:v="urn:schemas-microsoft-com:vml" xmlns:wp14="http://schemas.microsoft.com/office/word/2010/wordprocessingDrawing" xmlns:wp="http://schemas.openxmlformats.org/drawingml/2006/wordprocessingDrawing" xmlns:w10="urn:schemas-microsoft-com:office:word" xmlns:w="http://schemas.openxmlformats.org/wordprocessingml/2006/main" xmlns:w14="http://schemas.microsoft.com/office/word/2010/wordml" xmlns:wpg="http://schemas.microsoft.com/office/word/2010/wordprocessingGroup" xmlns:wpi="http://schemas.microsoft.com/office/word/2010/wordprocessingInk" xmlns:wne="http://schemas.microsoft.com/office/word/2006/wordml" xmlns:wps="http://schemas.microsoft.com/office/word/2010/wordprocessingShape" mc:Ignorable="w14 wp14">
   <w:footnote w:type="separator" w:id="-1">
     <w:p>
       <w:pPr>
@@ -2648,10 +3086,10 @@
 </file>
 
 <file path=word/header1.xml><?xml version="1.0" encoding="utf-8"?>
-<w:hdr xmlns:wpc="http://schemas.microsoft.com/office/word/2010/wordprocessingCanvas" xmlns:mc="http://schemas.openxmlformats.org/markup-compatibility/2006" xmlns:o="urn:schemas-microsoft-com:office:office" xmlns:r="http://schemas.openxmlformats.org/officeDocument/2006/relationships" xmlns:m="http://schemas.openxmlformats.org/officeDocument/2006/math" xmlns:v="urn:schemas-microsoft-com:vml" xmlns:wp14="http://schemas.microsoft.com/office/word/2010/wordprocessingDrawing" xmlns:wp="http://schemas.openxmlformats.org/drawingml/2006/wordprocessingDrawing" xmlns:w10="urn:schemas-microsoft-com:office:word" xmlns:w="http://schemas.openxmlformats.org/wordprocessingml/2006/main" xmlns:w14="http://schemas.microsoft.com/office/word/2010/wordml" xmlns:w15="http://schemas.microsoft.com/office/word/2012/wordml" xmlns:wpg="http://schemas.microsoft.com/office/word/2010/wordprocessingGroup" xmlns:wpi="http://schemas.microsoft.com/office/word/2010/wordprocessingInk" xmlns:wne="http://schemas.microsoft.com/office/word/2006/wordml" xmlns:wps="http://schemas.microsoft.com/office/word/2010/wordprocessingShape" mc:Ignorable="w14 w15 wp14">
+<w:hdr xmlns:wpc="http://schemas.microsoft.com/office/word/2010/wordprocessingCanvas" xmlns:mc="http://schemas.openxmlformats.org/markup-compatibility/2006" xmlns:o="urn:schemas-microsoft-com:office:office" xmlns:r="http://schemas.openxmlformats.org/officeDocument/2006/relationships" xmlns:m="http://schemas.openxmlformats.org/officeDocument/2006/math" xmlns:v="urn:schemas-microsoft-com:vml" xmlns:wp14="http://schemas.microsoft.com/office/word/2010/wordprocessingDrawing" xmlns:wp="http://schemas.openxmlformats.org/drawingml/2006/wordprocessingDrawing" xmlns:w10="urn:schemas-microsoft-com:office:word" xmlns:w="http://schemas.openxmlformats.org/wordprocessingml/2006/main" xmlns:w14="http://schemas.microsoft.com/office/word/2010/wordml" xmlns:wpg="http://schemas.microsoft.com/office/word/2010/wordprocessingGroup" xmlns:wpi="http://schemas.microsoft.com/office/word/2010/wordprocessingInk" xmlns:wne="http://schemas.microsoft.com/office/word/2006/wordml" xmlns:wps="http://schemas.microsoft.com/office/word/2010/wordprocessingShape" mc:Ignorable="w14 wp14">
   <w:p>
     <w:pPr>
-      <w:pStyle w:val="Header"/>
+      <w:pStyle w:val="Kopfzeile"/>
     </w:pPr>
     <w:r>
       <w:t>Ursin / Kevin</w:t>
@@ -2671,15 +3109,128 @@
 </file>
 
 <file path=word/numbering.xml><?xml version="1.0" encoding="utf-8"?>
-<w:numbering xmlns:wpc="http://schemas.microsoft.com/office/word/2010/wordprocessingCanvas" xmlns:mc="http://schemas.openxmlformats.org/markup-compatibility/2006" xmlns:o="urn:schemas-microsoft-com:office:office" xmlns:r="http://schemas.openxmlformats.org/officeDocument/2006/relationships" xmlns:m="http://schemas.openxmlformats.org/officeDocument/2006/math" xmlns:v="urn:schemas-microsoft-com:vml" xmlns:wp14="http://schemas.microsoft.com/office/word/2010/wordprocessingDrawing" xmlns:wp="http://schemas.openxmlformats.org/drawingml/2006/wordprocessingDrawing" xmlns:w10="urn:schemas-microsoft-com:office:word" xmlns:w="http://schemas.openxmlformats.org/wordprocessingml/2006/main" xmlns:w14="http://schemas.microsoft.com/office/word/2010/wordml" xmlns:w15="http://schemas.microsoft.com/office/word/2012/wordml" xmlns:wpg="http://schemas.microsoft.com/office/word/2010/wordprocessingGroup" xmlns:wpi="http://schemas.microsoft.com/office/word/2010/wordprocessingInk" xmlns:wne="http://schemas.microsoft.com/office/word/2006/wordml" xmlns:wps="http://schemas.microsoft.com/office/word/2010/wordprocessingShape" mc:Ignorable="w14 w15 wp14">
-  <w:abstractNum w:abstractNumId="0" w15:restartNumberingAfterBreak="0">
+<w:numbering xmlns:wpc="http://schemas.microsoft.com/office/word/2010/wordprocessingCanvas" xmlns:mc="http://schemas.openxmlformats.org/markup-compatibility/2006" xmlns:o="urn:schemas-microsoft-com:office:office" xmlns:r="http://schemas.openxmlformats.org/officeDocument/2006/relationships" xmlns:m="http://schemas.openxmlformats.org/officeDocument/2006/math" xmlns:v="urn:schemas-microsoft-com:vml" xmlns:wp14="http://schemas.microsoft.com/office/word/2010/wordprocessingDrawing" xmlns:wp="http://schemas.openxmlformats.org/drawingml/2006/wordprocessingDrawing" xmlns:w10="urn:schemas-microsoft-com:office:word" xmlns:w="http://schemas.openxmlformats.org/wordprocessingml/2006/main" xmlns:w14="http://schemas.microsoft.com/office/word/2010/wordml" xmlns:wpg="http://schemas.microsoft.com/office/word/2010/wordprocessingGroup" xmlns:wpi="http://schemas.microsoft.com/office/word/2010/wordprocessingInk" xmlns:wne="http://schemas.microsoft.com/office/word/2006/wordml" xmlns:wps="http://schemas.microsoft.com/office/word/2010/wordprocessingShape" mc:Ignorable="w14 wp14">
+  <w:abstractNum w:abstractNumId="0">
+    <w:nsid w:val="03AD36BD"/>
+    <w:multiLevelType w:val="hybridMultilevel"/>
+    <w:tmpl w:val="4B6CCFF4"/>
+    <w:lvl w:ilvl="0" w:tplc="08070001">
+      <w:start w:val="1"/>
+      <w:numFmt w:val="bullet"/>
+      <w:lvlText w:val=""/>
+      <w:lvlJc w:val="left"/>
+      <w:pPr>
+        <w:ind w:left="720" w:hanging="360"/>
+      </w:pPr>
+      <w:rPr>
+        <w:rFonts w:ascii="Symbol" w:hAnsi="Symbol" w:hint="default"/>
+      </w:rPr>
+    </w:lvl>
+    <w:lvl w:ilvl="1" w:tplc="08070003" w:tentative="1">
+      <w:start w:val="1"/>
+      <w:numFmt w:val="bullet"/>
+      <w:lvlText w:val="o"/>
+      <w:lvlJc w:val="left"/>
+      <w:pPr>
+        <w:ind w:left="1440" w:hanging="360"/>
+      </w:pPr>
+      <w:rPr>
+        <w:rFonts w:ascii="Courier New" w:hAnsi="Courier New" w:cs="Courier New" w:hint="default"/>
+      </w:rPr>
+    </w:lvl>
+    <w:lvl w:ilvl="2" w:tplc="08070005" w:tentative="1">
+      <w:start w:val="1"/>
+      <w:numFmt w:val="bullet"/>
+      <w:lvlText w:val=""/>
+      <w:lvlJc w:val="left"/>
+      <w:pPr>
+        <w:ind w:left="2160" w:hanging="360"/>
+      </w:pPr>
+      <w:rPr>
+        <w:rFonts w:ascii="Wingdings" w:hAnsi="Wingdings" w:hint="default"/>
+      </w:rPr>
+    </w:lvl>
+    <w:lvl w:ilvl="3" w:tplc="08070001" w:tentative="1">
+      <w:start w:val="1"/>
+      <w:numFmt w:val="bullet"/>
+      <w:lvlText w:val=""/>
+      <w:lvlJc w:val="left"/>
+      <w:pPr>
+        <w:ind w:left="2880" w:hanging="360"/>
+      </w:pPr>
+      <w:rPr>
+        <w:rFonts w:ascii="Symbol" w:hAnsi="Symbol" w:hint="default"/>
+      </w:rPr>
+    </w:lvl>
+    <w:lvl w:ilvl="4" w:tplc="08070003" w:tentative="1">
+      <w:start w:val="1"/>
+      <w:numFmt w:val="bullet"/>
+      <w:lvlText w:val="o"/>
+      <w:lvlJc w:val="left"/>
+      <w:pPr>
+        <w:ind w:left="3600" w:hanging="360"/>
+      </w:pPr>
+      <w:rPr>
+        <w:rFonts w:ascii="Courier New" w:hAnsi="Courier New" w:cs="Courier New" w:hint="default"/>
+      </w:rPr>
+    </w:lvl>
+    <w:lvl w:ilvl="5" w:tplc="08070005" w:tentative="1">
+      <w:start w:val="1"/>
+      <w:numFmt w:val="bullet"/>
+      <w:lvlText w:val=""/>
+      <w:lvlJc w:val="left"/>
+      <w:pPr>
+        <w:ind w:left="4320" w:hanging="360"/>
+      </w:pPr>
+      <w:rPr>
+        <w:rFonts w:ascii="Wingdings" w:hAnsi="Wingdings" w:hint="default"/>
+      </w:rPr>
+    </w:lvl>
+    <w:lvl w:ilvl="6" w:tplc="08070001" w:tentative="1">
+      <w:start w:val="1"/>
+      <w:numFmt w:val="bullet"/>
+      <w:lvlText w:val=""/>
+      <w:lvlJc w:val="left"/>
+      <w:pPr>
+        <w:ind w:left="5040" w:hanging="360"/>
+      </w:pPr>
+      <w:rPr>
+        <w:rFonts w:ascii="Symbol" w:hAnsi="Symbol" w:hint="default"/>
+      </w:rPr>
+    </w:lvl>
+    <w:lvl w:ilvl="7" w:tplc="08070003" w:tentative="1">
+      <w:start w:val="1"/>
+      <w:numFmt w:val="bullet"/>
+      <w:lvlText w:val="o"/>
+      <w:lvlJc w:val="left"/>
+      <w:pPr>
+        <w:ind w:left="5760" w:hanging="360"/>
+      </w:pPr>
+      <w:rPr>
+        <w:rFonts w:ascii="Courier New" w:hAnsi="Courier New" w:cs="Courier New" w:hint="default"/>
+      </w:rPr>
+    </w:lvl>
+    <w:lvl w:ilvl="8" w:tplc="08070005" w:tentative="1">
+      <w:start w:val="1"/>
+      <w:numFmt w:val="bullet"/>
+      <w:lvlText w:val=""/>
+      <w:lvlJc w:val="left"/>
+      <w:pPr>
+        <w:ind w:left="6480" w:hanging="360"/>
+      </w:pPr>
+      <w:rPr>
+        <w:rFonts w:ascii="Wingdings" w:hAnsi="Wingdings" w:hint="default"/>
+      </w:rPr>
+    </w:lvl>
+  </w:abstractNum>
+  <w:abstractNum w:abstractNumId="1">
     <w:nsid w:val="1482775B"/>
     <w:multiLevelType w:val="multilevel"/>
     <w:tmpl w:val="C6F2DA92"/>
     <w:lvl w:ilvl="0">
       <w:start w:val="1"/>
       <w:numFmt w:val="decimal"/>
-      <w:pStyle w:val="Heading1"/>
+      <w:pStyle w:val="berschrift1"/>
       <w:lvlText w:val="%1"/>
       <w:lvlJc w:val="left"/>
       <w:pPr>
@@ -2689,7 +3240,7 @@
     <w:lvl w:ilvl="1">
       <w:start w:val="1"/>
       <w:numFmt w:val="decimal"/>
-      <w:pStyle w:val="Heading2"/>
+      <w:pStyle w:val="berschrift2"/>
       <w:lvlText w:val="%1.%2"/>
       <w:lvlJc w:val="left"/>
       <w:pPr>
@@ -2699,7 +3250,7 @@
     <w:lvl w:ilvl="2">
       <w:start w:val="1"/>
       <w:numFmt w:val="decimal"/>
-      <w:pStyle w:val="Heading3"/>
+      <w:pStyle w:val="berschrift3"/>
       <w:lvlText w:val="%1.%2.%3"/>
       <w:lvlJc w:val="left"/>
       <w:pPr>
@@ -2709,7 +3260,7 @@
     <w:lvl w:ilvl="3">
       <w:start w:val="1"/>
       <w:numFmt w:val="decimal"/>
-      <w:pStyle w:val="Heading4"/>
+      <w:pStyle w:val="berschrift4"/>
       <w:lvlText w:val="%1.%2.%3.%4"/>
       <w:lvlJc w:val="left"/>
       <w:pPr>
@@ -2719,7 +3270,7 @@
     <w:lvl w:ilvl="4">
       <w:start w:val="1"/>
       <w:numFmt w:val="decimal"/>
-      <w:pStyle w:val="Heading5"/>
+      <w:pStyle w:val="berschrift5"/>
       <w:lvlText w:val="%1.%2.%3.%4.%5"/>
       <w:lvlJc w:val="left"/>
       <w:pPr>
@@ -2729,7 +3280,7 @@
     <w:lvl w:ilvl="5">
       <w:start w:val="1"/>
       <w:numFmt w:val="decimal"/>
-      <w:pStyle w:val="Heading6"/>
+      <w:pStyle w:val="berschrift6"/>
       <w:lvlText w:val="%1.%2.%3.%4.%5.%6"/>
       <w:lvlJc w:val="left"/>
       <w:pPr>
@@ -2739,7 +3290,7 @@
     <w:lvl w:ilvl="6">
       <w:start w:val="1"/>
       <w:numFmt w:val="decimal"/>
-      <w:pStyle w:val="Heading7"/>
+      <w:pStyle w:val="berschrift7"/>
       <w:lvlText w:val="%1.%2.%3.%4.%5.%6.%7"/>
       <w:lvlJc w:val="left"/>
       <w:pPr>
@@ -2749,7 +3300,7 @@
     <w:lvl w:ilvl="7">
       <w:start w:val="1"/>
       <w:numFmt w:val="decimal"/>
-      <w:pStyle w:val="Heading8"/>
+      <w:pStyle w:val="berschrift8"/>
       <w:lvlText w:val="%1.%2.%3.%4.%5.%6.%7.%8"/>
       <w:lvlJc w:val="left"/>
       <w:pPr>
@@ -2759,7 +3310,7 @@
     <w:lvl w:ilvl="8">
       <w:start w:val="1"/>
       <w:numFmt w:val="decimal"/>
-      <w:pStyle w:val="Heading9"/>
+      <w:pStyle w:val="berschrift9"/>
       <w:lvlText w:val="%1.%2.%3.%4.%5.%6.%7.%8.%9"/>
       <w:lvlJc w:val="left"/>
       <w:pPr>
@@ -2767,7 +3318,7 @@
       </w:pPr>
     </w:lvl>
   </w:abstractNum>
-  <w:abstractNum w:abstractNumId="1" w15:restartNumberingAfterBreak="0">
+  <w:abstractNum w:abstractNumId="2">
     <w:nsid w:val="723810F6"/>
     <w:multiLevelType w:val="hybridMultilevel"/>
     <w:tmpl w:val="A462F658"/>
@@ -2880,133 +3431,136 @@
     </w:lvl>
   </w:abstractNum>
   <w:num w:numId="1">
-    <w:abstractNumId w:val="0"/>
+    <w:abstractNumId w:val="1"/>
   </w:num>
   <w:num w:numId="2">
-    <w:abstractNumId w:val="0"/>
+    <w:abstractNumId w:val="1"/>
   </w:num>
   <w:num w:numId="3">
-    <w:abstractNumId w:val="0"/>
+    <w:abstractNumId w:val="1"/>
   </w:num>
   <w:num w:numId="4">
-    <w:abstractNumId w:val="0"/>
+    <w:abstractNumId w:val="1"/>
   </w:num>
   <w:num w:numId="5">
-    <w:abstractNumId w:val="0"/>
+    <w:abstractNumId w:val="1"/>
   </w:num>
   <w:num w:numId="6">
-    <w:abstractNumId w:val="0"/>
+    <w:abstractNumId w:val="1"/>
   </w:num>
   <w:num w:numId="7">
-    <w:abstractNumId w:val="0"/>
+    <w:abstractNumId w:val="1"/>
   </w:num>
   <w:num w:numId="8">
-    <w:abstractNumId w:val="0"/>
+    <w:abstractNumId w:val="1"/>
   </w:num>
   <w:num w:numId="9">
-    <w:abstractNumId w:val="0"/>
+    <w:abstractNumId w:val="1"/>
   </w:num>
   <w:num w:numId="10">
-    <w:abstractNumId w:val="0"/>
+    <w:abstractNumId w:val="1"/>
   </w:num>
   <w:num w:numId="11">
-    <w:abstractNumId w:val="0"/>
+    <w:abstractNumId w:val="1"/>
   </w:num>
   <w:num w:numId="12">
-    <w:abstractNumId w:val="0"/>
+    <w:abstractNumId w:val="1"/>
   </w:num>
   <w:num w:numId="13">
-    <w:abstractNumId w:val="0"/>
+    <w:abstractNumId w:val="1"/>
   </w:num>
   <w:num w:numId="14">
-    <w:abstractNumId w:val="0"/>
+    <w:abstractNumId w:val="1"/>
   </w:num>
   <w:num w:numId="15">
-    <w:abstractNumId w:val="0"/>
+    <w:abstractNumId w:val="1"/>
   </w:num>
   <w:num w:numId="16">
-    <w:abstractNumId w:val="0"/>
+    <w:abstractNumId w:val="1"/>
   </w:num>
   <w:num w:numId="17">
-    <w:abstractNumId w:val="0"/>
+    <w:abstractNumId w:val="1"/>
   </w:num>
   <w:num w:numId="18">
-    <w:abstractNumId w:val="0"/>
+    <w:abstractNumId w:val="1"/>
   </w:num>
   <w:num w:numId="19">
-    <w:abstractNumId w:val="0"/>
+    <w:abstractNumId w:val="1"/>
   </w:num>
   <w:num w:numId="20">
-    <w:abstractNumId w:val="0"/>
+    <w:abstractNumId w:val="1"/>
   </w:num>
   <w:num w:numId="21">
-    <w:abstractNumId w:val="0"/>
+    <w:abstractNumId w:val="1"/>
   </w:num>
   <w:num w:numId="22">
-    <w:abstractNumId w:val="0"/>
+    <w:abstractNumId w:val="1"/>
   </w:num>
   <w:num w:numId="23">
-    <w:abstractNumId w:val="0"/>
+    <w:abstractNumId w:val="1"/>
   </w:num>
   <w:num w:numId="24">
-    <w:abstractNumId w:val="0"/>
+    <w:abstractNumId w:val="1"/>
   </w:num>
   <w:num w:numId="25">
-    <w:abstractNumId w:val="0"/>
+    <w:abstractNumId w:val="1"/>
   </w:num>
   <w:num w:numId="26">
-    <w:abstractNumId w:val="0"/>
+    <w:abstractNumId w:val="1"/>
   </w:num>
   <w:num w:numId="27">
-    <w:abstractNumId w:val="0"/>
+    <w:abstractNumId w:val="1"/>
   </w:num>
   <w:num w:numId="28">
-    <w:abstractNumId w:val="0"/>
+    <w:abstractNumId w:val="1"/>
   </w:num>
   <w:num w:numId="29">
-    <w:abstractNumId w:val="0"/>
+    <w:abstractNumId w:val="1"/>
   </w:num>
   <w:num w:numId="30">
-    <w:abstractNumId w:val="0"/>
+    <w:abstractNumId w:val="1"/>
   </w:num>
   <w:num w:numId="31">
-    <w:abstractNumId w:val="0"/>
+    <w:abstractNumId w:val="1"/>
   </w:num>
   <w:num w:numId="32">
-    <w:abstractNumId w:val="0"/>
+    <w:abstractNumId w:val="1"/>
   </w:num>
   <w:num w:numId="33">
-    <w:abstractNumId w:val="0"/>
+    <w:abstractNumId w:val="1"/>
   </w:num>
   <w:num w:numId="34">
-    <w:abstractNumId w:val="0"/>
+    <w:abstractNumId w:val="1"/>
   </w:num>
   <w:num w:numId="35">
-    <w:abstractNumId w:val="0"/>
+    <w:abstractNumId w:val="1"/>
   </w:num>
   <w:num w:numId="36">
-    <w:abstractNumId w:val="0"/>
+    <w:abstractNumId w:val="1"/>
   </w:num>
   <w:num w:numId="37">
-    <w:abstractNumId w:val="0"/>
+    <w:abstractNumId w:val="1"/>
   </w:num>
   <w:num w:numId="38">
-    <w:abstractNumId w:val="0"/>
+    <w:abstractNumId w:val="1"/>
   </w:num>
   <w:num w:numId="39">
-    <w:abstractNumId w:val="0"/>
+    <w:abstractNumId w:val="1"/>
   </w:num>
   <w:num w:numId="40">
-    <w:abstractNumId w:val="0"/>
+    <w:abstractNumId w:val="1"/>
   </w:num>
   <w:num w:numId="41">
-    <w:abstractNumId w:val="1"/>
+    <w:abstractNumId w:val="2"/>
+  </w:num>
+  <w:num w:numId="42">
+    <w:abstractNumId w:val="0"/>
   </w:num>
 </w:numbering>
 </file>
 
 <file path=word/styles.xml><?xml version="1.0" encoding="utf-8"?>
-<w:styles xmlns:mc="http://schemas.openxmlformats.org/markup-compatibility/2006" xmlns:r="http://schemas.openxmlformats.org/officeDocument/2006/relationships" xmlns:w="http://schemas.openxmlformats.org/wordprocessingml/2006/main" xmlns:w14="http://schemas.microsoft.com/office/word/2010/wordml" xmlns:w15="http://schemas.microsoft.com/office/word/2012/wordml" mc:Ignorable="w14 w15">
+<w:styles xmlns:mc="http://schemas.openxmlformats.org/markup-compatibility/2006" xmlns:r="http://schemas.openxmlformats.org/officeDocument/2006/relationships" xmlns:w="http://schemas.openxmlformats.org/wordprocessingml/2006/main" xmlns:w14="http://schemas.microsoft.com/office/word/2010/wordml" mc:Ignorable="w14">
   <w:docDefaults>
     <w:rPrDefault>
       <w:rPr>
@@ -3022,389 +3576,155 @@
       </w:pPr>
     </w:pPrDefault>
   </w:docDefaults>
-  <w:latentStyles w:defLockedState="0" w:defUIPriority="99" w:defSemiHidden="0" w:defUnhideWhenUsed="0" w:defQFormat="0" w:count="371">
-    <w:lsdException w:name="Normal" w:uiPriority="0" w:qFormat="1"/>
-    <w:lsdException w:name="heading 1" w:uiPriority="9" w:qFormat="1"/>
-    <w:lsdException w:name="heading 2" w:semiHidden="1" w:uiPriority="9" w:unhideWhenUsed="1" w:qFormat="1"/>
-    <w:lsdException w:name="heading 3" w:semiHidden="1" w:uiPriority="9" w:unhideWhenUsed="1" w:qFormat="1"/>
-    <w:lsdException w:name="heading 4" w:semiHidden="1" w:uiPriority="9" w:unhideWhenUsed="1" w:qFormat="1"/>
-    <w:lsdException w:name="heading 5" w:semiHidden="1" w:uiPriority="9" w:unhideWhenUsed="1" w:qFormat="1"/>
-    <w:lsdException w:name="heading 6" w:semiHidden="1" w:uiPriority="9" w:unhideWhenUsed="1" w:qFormat="1"/>
-    <w:lsdException w:name="heading 7" w:semiHidden="1" w:uiPriority="9" w:unhideWhenUsed="1" w:qFormat="1"/>
-    <w:lsdException w:name="heading 8" w:semiHidden="1" w:uiPriority="9" w:unhideWhenUsed="1" w:qFormat="1"/>
-    <w:lsdException w:name="heading 9" w:semiHidden="1" w:uiPriority="9" w:unhideWhenUsed="1" w:qFormat="1"/>
-    <w:lsdException w:name="index 1" w:semiHidden="1" w:unhideWhenUsed="1"/>
-    <w:lsdException w:name="index 2" w:semiHidden="1" w:unhideWhenUsed="1"/>
-    <w:lsdException w:name="index 3" w:semiHidden="1" w:unhideWhenUsed="1"/>
-    <w:lsdException w:name="index 4" w:semiHidden="1" w:unhideWhenUsed="1"/>
-    <w:lsdException w:name="index 5" w:semiHidden="1" w:unhideWhenUsed="1"/>
-    <w:lsdException w:name="index 6" w:semiHidden="1" w:unhideWhenUsed="1"/>
-    <w:lsdException w:name="index 7" w:semiHidden="1" w:unhideWhenUsed="1"/>
-    <w:lsdException w:name="index 8" w:semiHidden="1" w:unhideWhenUsed="1"/>
-    <w:lsdException w:name="index 9" w:semiHidden="1" w:unhideWhenUsed="1"/>
-    <w:lsdException w:name="toc 1" w:semiHidden="1" w:uiPriority="39" w:unhideWhenUsed="1"/>
-    <w:lsdException w:name="toc 2" w:semiHidden="1" w:uiPriority="39" w:unhideWhenUsed="1"/>
-    <w:lsdException w:name="toc 3" w:semiHidden="1" w:uiPriority="39" w:unhideWhenUsed="1"/>
-    <w:lsdException w:name="toc 4" w:semiHidden="1" w:uiPriority="39" w:unhideWhenUsed="1"/>
-    <w:lsdException w:name="toc 5" w:semiHidden="1" w:uiPriority="39" w:unhideWhenUsed="1"/>
-    <w:lsdException w:name="toc 6" w:semiHidden="1" w:uiPriority="39" w:unhideWhenUsed="1"/>
-    <w:lsdException w:name="toc 7" w:semiHidden="1" w:uiPriority="39" w:unhideWhenUsed="1"/>
-    <w:lsdException w:name="toc 8" w:semiHidden="1" w:uiPriority="39" w:unhideWhenUsed="1"/>
-    <w:lsdException w:name="toc 9" w:semiHidden="1" w:uiPriority="39" w:unhideWhenUsed="1"/>
-    <w:lsdException w:name="Normal Indent" w:semiHidden="1" w:unhideWhenUsed="1"/>
-    <w:lsdException w:name="footnote text" w:semiHidden="1" w:unhideWhenUsed="1"/>
-    <w:lsdException w:name="annotation text" w:semiHidden="1" w:unhideWhenUsed="1"/>
-    <w:lsdException w:name="header" w:semiHidden="1" w:unhideWhenUsed="1"/>
-    <w:lsdException w:name="footer" w:semiHidden="1" w:unhideWhenUsed="1"/>
-    <w:lsdException w:name="index heading" w:semiHidden="1" w:unhideWhenUsed="1"/>
-    <w:lsdException w:name="caption" w:semiHidden="1" w:uiPriority="35" w:unhideWhenUsed="1" w:qFormat="1"/>
-    <w:lsdException w:name="table of figures" w:semiHidden="1" w:unhideWhenUsed="1"/>
-    <w:lsdException w:name="envelope address" w:semiHidden="1" w:unhideWhenUsed="1"/>
-    <w:lsdException w:name="envelope return" w:semiHidden="1" w:unhideWhenUsed="1"/>
-    <w:lsdException w:name="footnote reference" w:semiHidden="1" w:unhideWhenUsed="1"/>
-    <w:lsdException w:name="annotation reference" w:semiHidden="1" w:unhideWhenUsed="1"/>
-    <w:lsdException w:name="line number" w:semiHidden="1" w:unhideWhenUsed="1"/>
-    <w:lsdException w:name="page number" w:semiHidden="1" w:unhideWhenUsed="1"/>
-    <w:lsdException w:name="endnote reference" w:semiHidden="1" w:unhideWhenUsed="1"/>
-    <w:lsdException w:name="endnote text" w:semiHidden="1" w:unhideWhenUsed="1"/>
-    <w:lsdException w:name="table of authorities" w:semiHidden="1" w:unhideWhenUsed="1"/>
-    <w:lsdException w:name="macro" w:semiHidden="1" w:unhideWhenUsed="1"/>
-    <w:lsdException w:name="toa heading" w:semiHidden="1" w:unhideWhenUsed="1"/>
-    <w:lsdException w:name="List" w:semiHidden="1" w:unhideWhenUsed="1"/>
-    <w:lsdException w:name="List Bullet" w:semiHidden="1" w:unhideWhenUsed="1"/>
-    <w:lsdException w:name="List Number" w:semiHidden="1" w:unhideWhenUsed="1"/>
-    <w:lsdException w:name="List 2" w:semiHidden="1" w:unhideWhenUsed="1"/>
-    <w:lsdException w:name="List 3" w:semiHidden="1" w:unhideWhenUsed="1"/>
-    <w:lsdException w:name="List 4" w:semiHidden="1" w:unhideWhenUsed="1"/>
-    <w:lsdException w:name="List 5" w:semiHidden="1" w:unhideWhenUsed="1"/>
-    <w:lsdException w:name="List Bullet 2" w:semiHidden="1" w:unhideWhenUsed="1"/>
-    <w:lsdException w:name="List Bullet 3" w:semiHidden="1" w:unhideWhenUsed="1"/>
-    <w:lsdException w:name="List Bullet 4" w:semiHidden="1" w:unhideWhenUsed="1"/>
-    <w:lsdException w:name="List Bullet 5" w:semiHidden="1" w:unhideWhenUsed="1"/>
-    <w:lsdException w:name="List Number 2" w:semiHidden="1" w:unhideWhenUsed="1"/>
-    <w:lsdException w:name="List Number 3" w:semiHidden="1" w:unhideWhenUsed="1"/>
-    <w:lsdException w:name="List Number 4" w:semiHidden="1" w:unhideWhenUsed="1"/>
-    <w:lsdException w:name="List Number 5" w:semiHidden="1" w:unhideWhenUsed="1"/>
-    <w:lsdException w:name="Title" w:uiPriority="10" w:qFormat="1"/>
-    <w:lsdException w:name="Closing" w:semiHidden="1" w:unhideWhenUsed="1"/>
-    <w:lsdException w:name="Signature" w:semiHidden="1" w:unhideWhenUsed="1"/>
-    <w:lsdException w:name="Default Paragraph Font" w:semiHidden="1" w:uiPriority="1" w:unhideWhenUsed="1"/>
-    <w:lsdException w:name="Body Text" w:semiHidden="1" w:unhideWhenUsed="1"/>
-    <w:lsdException w:name="Body Text Indent" w:semiHidden="1" w:unhideWhenUsed="1"/>
-    <w:lsdException w:name="List Continue" w:semiHidden="1" w:unhideWhenUsed="1"/>
-    <w:lsdException w:name="List Continue 2" w:semiHidden="1" w:unhideWhenUsed="1"/>
-    <w:lsdException w:name="List Continue 3" w:semiHidden="1" w:unhideWhenUsed="1"/>
-    <w:lsdException w:name="List Continue 4" w:semiHidden="1" w:unhideWhenUsed="1"/>
-    <w:lsdException w:name="List Continue 5" w:semiHidden="1" w:unhideWhenUsed="1"/>
-    <w:lsdException w:name="Message Header" w:semiHidden="1" w:unhideWhenUsed="1"/>
-    <w:lsdException w:name="Subtitle" w:uiPriority="11" w:qFormat="1"/>
-    <w:lsdException w:name="Salutation" w:semiHidden="1" w:unhideWhenUsed="1"/>
-    <w:lsdException w:name="Date" w:semiHidden="1" w:unhideWhenUsed="1"/>
-    <w:lsdException w:name="Body Text First Indent" w:semiHidden="1" w:unhideWhenUsed="1"/>
-    <w:lsdException w:name="Body Text First Indent 2" w:semiHidden="1" w:unhideWhenUsed="1"/>
-    <w:lsdException w:name="Note Heading" w:semiHidden="1" w:unhideWhenUsed="1"/>
-    <w:lsdException w:name="Body Text 2" w:semiHidden="1" w:unhideWhenUsed="1"/>
-    <w:lsdException w:name="Body Text 3" w:semiHidden="1" w:unhideWhenUsed="1"/>
-    <w:lsdException w:name="Body Text Indent 2" w:semiHidden="1" w:unhideWhenUsed="1"/>
-    <w:lsdException w:name="Body Text Indent 3" w:semiHidden="1" w:unhideWhenUsed="1"/>
-    <w:lsdException w:name="Block Text" w:semiHidden="1" w:unhideWhenUsed="1"/>
-    <w:lsdException w:name="Hyperlink" w:semiHidden="1" w:unhideWhenUsed="1"/>
-    <w:lsdException w:name="FollowedHyperlink" w:semiHidden="1" w:unhideWhenUsed="1"/>
-    <w:lsdException w:name="Strong" w:uiPriority="22" w:qFormat="1"/>
-    <w:lsdException w:name="Emphasis" w:uiPriority="20" w:qFormat="1"/>
-    <w:lsdException w:name="Document Map" w:semiHidden="1" w:unhideWhenUsed="1"/>
-    <w:lsdException w:name="Plain Text" w:semiHidden="1" w:unhideWhenUsed="1"/>
-    <w:lsdException w:name="E-mail Signature" w:semiHidden="1" w:unhideWhenUsed="1"/>
-    <w:lsdException w:name="HTML Top of Form" w:semiHidden="1" w:unhideWhenUsed="1"/>
-    <w:lsdException w:name="HTML Bottom of Form" w:semiHidden="1" w:unhideWhenUsed="1"/>
-    <w:lsdException w:name="Normal (Web)" w:semiHidden="1" w:unhideWhenUsed="1"/>
-    <w:lsdException w:name="HTML Acronym" w:semiHidden="1" w:unhideWhenUsed="1"/>
-    <w:lsdException w:name="HTML Address" w:semiHidden="1" w:unhideWhenUsed="1"/>
-    <w:lsdException w:name="HTML Cite" w:semiHidden="1" w:unhideWhenUsed="1"/>
-    <w:lsdException w:name="HTML Code" w:semiHidden="1" w:unhideWhenUsed="1"/>
-    <w:lsdException w:name="HTML Definition" w:semiHidden="1" w:unhideWhenUsed="1"/>
-    <w:lsdException w:name="HTML Keyboard" w:semiHidden="1" w:unhideWhenUsed="1"/>
-    <w:lsdException w:name="HTML Preformatted" w:semiHidden="1" w:unhideWhenUsed="1"/>
-    <w:lsdException w:name="HTML Sample" w:semiHidden="1" w:unhideWhenUsed="1"/>
-    <w:lsdException w:name="HTML Typewriter" w:semiHidden="1" w:unhideWhenUsed="1"/>
-    <w:lsdException w:name="HTML Variable" w:semiHidden="1" w:unhideWhenUsed="1"/>
-    <w:lsdException w:name="Normal Table" w:semiHidden="1" w:unhideWhenUsed="1"/>
-    <w:lsdException w:name="annotation subject" w:semiHidden="1" w:unhideWhenUsed="1"/>
-    <w:lsdException w:name="No List" w:semiHidden="1" w:unhideWhenUsed="1"/>
-    <w:lsdException w:name="Outline List 1" w:semiHidden="1" w:unhideWhenUsed="1"/>
-    <w:lsdException w:name="Outline List 2" w:semiHidden="1" w:unhideWhenUsed="1"/>
-    <w:lsdException w:name="Outline List 3" w:semiHidden="1" w:unhideWhenUsed="1"/>
-    <w:lsdException w:name="Table Simple 1" w:semiHidden="1" w:unhideWhenUsed="1"/>
-    <w:lsdException w:name="Table Simple 2" w:semiHidden="1" w:unhideWhenUsed="1"/>
-    <w:lsdException w:name="Table Simple 3" w:semiHidden="1" w:unhideWhenUsed="1"/>
-    <w:lsdException w:name="Table Classic 1" w:semiHidden="1" w:unhideWhenUsed="1"/>
-    <w:lsdException w:name="Table Classic 2" w:semiHidden="1" w:unhideWhenUsed="1"/>
-    <w:lsdException w:name="Table Classic 3" w:semiHidden="1" w:unhideWhenUsed="1"/>
-    <w:lsdException w:name="Table Classic 4" w:semiHidden="1" w:unhideWhenUsed="1"/>
-    <w:lsdException w:name="Table Colorful 1" w:semiHidden="1" w:unhideWhenUsed="1"/>
-    <w:lsdException w:name="Table Colorful 2" w:semiHidden="1" w:unhideWhenUsed="1"/>
-    <w:lsdException w:name="Table Colorful 3" w:semiHidden="1" w:unhideWhenUsed="1"/>
-    <w:lsdException w:name="Table Columns 1" w:semiHidden="1" w:unhideWhenUsed="1"/>
-    <w:lsdException w:name="Table Columns 2" w:semiHidden="1" w:unhideWhenUsed="1"/>
-    <w:lsdException w:name="Table Columns 3" w:semiHidden="1" w:unhideWhenUsed="1"/>
-    <w:lsdException w:name="Table Columns 4" w:semiHidden="1" w:unhideWhenUsed="1"/>
-    <w:lsdException w:name="Table Columns 5" w:semiHidden="1" w:unhideWhenUsed="1"/>
-    <w:lsdException w:name="Table Grid 1" w:semiHidden="1" w:unhideWhenUsed="1"/>
-    <w:lsdException w:name="Table Grid 2" w:semiHidden="1" w:unhideWhenUsed="1"/>
-    <w:lsdException w:name="Table Grid 3" w:semiHidden="1" w:unhideWhenUsed="1"/>
-    <w:lsdException w:name="Table Grid 4" w:semiHidden="1" w:unhideWhenUsed="1"/>
-    <w:lsdException w:name="Table Grid 5" w:semiHidden="1" w:unhideWhenUsed="1"/>
-    <w:lsdException w:name="Table Grid 6" w:semiHidden="1" w:unhideWhenUsed="1"/>
-    <w:lsdException w:name="Table Grid 7" w:semiHidden="1" w:unhideWhenUsed="1"/>
-    <w:lsdException w:name="Table Grid 8" w:semiHidden="1" w:unhideWhenUsed="1"/>
-    <w:lsdException w:name="Table List 1" w:semiHidden="1" w:unhideWhenUsed="1"/>
-    <w:lsdException w:name="Table List 2" w:semiHidden="1" w:unhideWhenUsed="1"/>
-    <w:lsdException w:name="Table List 3" w:semiHidden="1" w:unhideWhenUsed="1"/>
-    <w:lsdException w:name="Table List 4" w:semiHidden="1" w:unhideWhenUsed="1"/>
-    <w:lsdException w:name="Table List 5" w:semiHidden="1" w:unhideWhenUsed="1"/>
-    <w:lsdException w:name="Table List 6" w:semiHidden="1" w:unhideWhenUsed="1"/>
-    <w:lsdException w:name="Table List 7" w:semiHidden="1" w:unhideWhenUsed="1"/>
-    <w:lsdException w:name="Table List 8" w:semiHidden="1" w:unhideWhenUsed="1"/>
-    <w:lsdException w:name="Table 3D effects 1" w:semiHidden="1" w:unhideWhenUsed="1"/>
-    <w:lsdException w:name="Table 3D effects 2" w:semiHidden="1" w:unhideWhenUsed="1"/>
-    <w:lsdException w:name="Table 3D effects 3" w:semiHidden="1" w:unhideWhenUsed="1"/>
-    <w:lsdException w:name="Table Contemporary" w:semiHidden="1" w:unhideWhenUsed="1"/>
-    <w:lsdException w:name="Table Elegant" w:semiHidden="1" w:unhideWhenUsed="1"/>
-    <w:lsdException w:name="Table Professional" w:semiHidden="1" w:unhideWhenUsed="1"/>
-    <w:lsdException w:name="Table Subtle 1" w:semiHidden="1" w:unhideWhenUsed="1"/>
-    <w:lsdException w:name="Table Subtle 2" w:semiHidden="1" w:unhideWhenUsed="1"/>
-    <w:lsdException w:name="Table Web 1" w:semiHidden="1" w:unhideWhenUsed="1"/>
-    <w:lsdException w:name="Table Web 2" w:semiHidden="1" w:unhideWhenUsed="1"/>
-    <w:lsdException w:name="Table Web 3" w:semiHidden="1" w:unhideWhenUsed="1"/>
-    <w:lsdException w:name="Balloon Text" w:semiHidden="1" w:unhideWhenUsed="1"/>
-    <w:lsdException w:name="Table Grid" w:uiPriority="39"/>
-    <w:lsdException w:name="Table Theme" w:semiHidden="1" w:unhideWhenUsed="1"/>
-    <w:lsdException w:name="Placeholder Text" w:semiHidden="1"/>
-    <w:lsdException w:name="No Spacing" w:uiPriority="1" w:qFormat="1"/>
-    <w:lsdException w:name="Light Shading" w:uiPriority="60"/>
-    <w:lsdException w:name="Light List" w:uiPriority="61"/>
-    <w:lsdException w:name="Light Grid" w:uiPriority="62"/>
-    <w:lsdException w:name="Medium Shading 1" w:uiPriority="63"/>
-    <w:lsdException w:name="Medium Shading 2" w:uiPriority="64"/>
-    <w:lsdException w:name="Medium List 1" w:uiPriority="65"/>
-    <w:lsdException w:name="Medium List 2" w:uiPriority="66"/>
-    <w:lsdException w:name="Medium Grid 1" w:uiPriority="67"/>
-    <w:lsdException w:name="Medium Grid 2" w:uiPriority="68"/>
-    <w:lsdException w:name="Medium Grid 3" w:uiPriority="69"/>
-    <w:lsdException w:name="Dark List" w:uiPriority="70"/>
-    <w:lsdException w:name="Colorful Shading" w:uiPriority="71"/>
-    <w:lsdException w:name="Colorful List" w:uiPriority="72"/>
-    <w:lsdException w:name="Colorful Grid" w:uiPriority="73"/>
-    <w:lsdException w:name="Light Shading Accent 1" w:uiPriority="60"/>
-    <w:lsdException w:name="Light List Accent 1" w:uiPriority="61"/>
-    <w:lsdException w:name="Light Grid Accent 1" w:uiPriority="62"/>
-    <w:lsdException w:name="Medium Shading 1 Accent 1" w:uiPriority="63"/>
-    <w:lsdException w:name="Medium Shading 2 Accent 1" w:uiPriority="64"/>
-    <w:lsdException w:name="Medium List 1 Accent 1" w:uiPriority="65"/>
-    <w:lsdException w:name="Revision" w:semiHidden="1"/>
-    <w:lsdException w:name="List Paragraph" w:uiPriority="34" w:qFormat="1"/>
-    <w:lsdException w:name="Quote" w:uiPriority="29" w:qFormat="1"/>
-    <w:lsdException w:name="Intense Quote" w:uiPriority="30" w:qFormat="1"/>
-    <w:lsdException w:name="Medium List 2 Accent 1" w:uiPriority="66"/>
-    <w:lsdException w:name="Medium Grid 1 Accent 1" w:uiPriority="67"/>
-    <w:lsdException w:name="Medium Grid 2 Accent 1" w:uiPriority="68"/>
-    <w:lsdException w:name="Medium Grid 3 Accent 1" w:uiPriority="69"/>
-    <w:lsdException w:name="Dark List Accent 1" w:uiPriority="70"/>
-    <w:lsdException w:name="Colorful Shading Accent 1" w:uiPriority="71"/>
-    <w:lsdException w:name="Colorful List Accent 1" w:uiPriority="72"/>
-    <w:lsdException w:name="Colorful Grid Accent 1" w:uiPriority="73"/>
-    <w:lsdException w:name="Light Shading Accent 2" w:uiPriority="60"/>
-    <w:lsdException w:name="Light List Accent 2" w:uiPriority="61"/>
-    <w:lsdException w:name="Light Grid Accent 2" w:uiPriority="62"/>
-    <w:lsdException w:name="Medium Shading 1 Accent 2" w:uiPriority="63"/>
-    <w:lsdException w:name="Medium Shading 2 Accent 2" w:uiPriority="64"/>
-    <w:lsdException w:name="Medium List 1 Accent 2" w:uiPriority="65"/>
-    <w:lsdException w:name="Medium List 2 Accent 2" w:uiPriority="66"/>
-    <w:lsdException w:name="Medium Grid 1 Accent 2" w:uiPriority="67"/>
-    <w:lsdException w:name="Medium Grid 2 Accent 2" w:uiPriority="68"/>
-    <w:lsdException w:name="Medium Grid 3 Accent 2" w:uiPriority="69"/>
-    <w:lsdException w:name="Dark List Accent 2" w:uiPriority="70"/>
-    <w:lsdException w:name="Colorful Shading Accent 2" w:uiPriority="71"/>
-    <w:lsdException w:name="Colorful List Accent 2" w:uiPriority="72"/>
-    <w:lsdException w:name="Colorful Grid Accent 2" w:uiPriority="73"/>
-    <w:lsdException w:name="Light Shading Accent 3" w:uiPriority="60"/>
-    <w:lsdException w:name="Light List Accent 3" w:uiPriority="61"/>
-    <w:lsdException w:name="Light Grid Accent 3" w:uiPriority="62"/>
-    <w:lsdException w:name="Medium Shading 1 Accent 3" w:uiPriority="63"/>
-    <w:lsdException w:name="Medium Shading 2 Accent 3" w:uiPriority="64"/>
-    <w:lsdException w:name="Medium List 1 Accent 3" w:uiPriority="65"/>
-    <w:lsdException w:name="Medium List 2 Accent 3" w:uiPriority="66"/>
-    <w:lsdException w:name="Medium Grid 1 Accent 3" w:uiPriority="67"/>
-    <w:lsdException w:name="Medium Grid 2 Accent 3" w:uiPriority="68"/>
-    <w:lsdException w:name="Medium Grid 3 Accent 3" w:uiPriority="69"/>
-    <w:lsdException w:name="Dark List Accent 3" w:uiPriority="70"/>
-    <w:lsdException w:name="Colorful Shading Accent 3" w:uiPriority="71"/>
-    <w:lsdException w:name="Colorful List Accent 3" w:uiPriority="72"/>
-    <w:lsdException w:name="Colorful Grid Accent 3" w:uiPriority="73"/>
-    <w:lsdException w:name="Light Shading Accent 4" w:uiPriority="60"/>
-    <w:lsdException w:name="Light List Accent 4" w:uiPriority="61"/>
-    <w:lsdException w:name="Light Grid Accent 4" w:uiPriority="62"/>
-    <w:lsdException w:name="Medium Shading 1 Accent 4" w:uiPriority="63"/>
-    <w:lsdException w:name="Medium Shading 2 Accent 4" w:uiPriority="64"/>
-    <w:lsdException w:name="Medium List 1 Accent 4" w:uiPriority="65"/>
-    <w:lsdException w:name="Medium List 2 Accent 4" w:uiPriority="66"/>
-    <w:lsdException w:name="Medium Grid 1 Accent 4" w:uiPriority="67"/>
-    <w:lsdException w:name="Medium Grid 2 Accent 4" w:uiPriority="68"/>
-    <w:lsdException w:name="Medium Grid 3 Accent 4" w:uiPriority="69"/>
-    <w:lsdException w:name="Dark List Accent 4" w:uiPriority="70"/>
-    <w:lsdException w:name="Colorful Shading Accent 4" w:uiPriority="71"/>
-    <w:lsdException w:name="Colorful List Accent 4" w:uiPriority="72"/>
-    <w:lsdException w:name="Colorful Grid Accent 4" w:uiPriority="73"/>
-    <w:lsdException w:name="Light Shading Accent 5" w:uiPriority="60"/>
-    <w:lsdException w:name="Light List Accent 5" w:uiPriority="61"/>
-    <w:lsdException w:name="Light Grid Accent 5" w:uiPriority="62"/>
-    <w:lsdException w:name="Medium Shading 1 Accent 5" w:uiPriority="63"/>
-    <w:lsdException w:name="Medium Shading 2 Accent 5" w:uiPriority="64"/>
-    <w:lsdException w:name="Medium List 1 Accent 5" w:uiPriority="65"/>
-    <w:lsdException w:name="Medium List 2 Accent 5" w:uiPriority="66"/>
-    <w:lsdException w:name="Medium Grid 1 Accent 5" w:uiPriority="67"/>
-    <w:lsdException w:name="Medium Grid 2 Accent 5" w:uiPriority="68"/>
-    <w:lsdException w:name="Medium Grid 3 Accent 5" w:uiPriority="69"/>
-    <w:lsdException w:name="Dark List Accent 5" w:uiPriority="70"/>
-    <w:lsdException w:name="Colorful Shading Accent 5" w:uiPriority="71"/>
-    <w:lsdException w:name="Colorful List Accent 5" w:uiPriority="72"/>
-    <w:lsdException w:name="Colorful Grid Accent 5" w:uiPriority="73"/>
-    <w:lsdException w:name="Light Shading Accent 6" w:uiPriority="60"/>
-    <w:lsdException w:name="Light List Accent 6" w:uiPriority="61"/>
-    <w:lsdException w:name="Light Grid Accent 6" w:uiPriority="62"/>
-    <w:lsdException w:name="Medium Shading 1 Accent 6" w:uiPriority="63"/>
-    <w:lsdException w:name="Medium Shading 2 Accent 6" w:uiPriority="64"/>
-    <w:lsdException w:name="Medium List 1 Accent 6" w:uiPriority="65"/>
-    <w:lsdException w:name="Medium List 2 Accent 6" w:uiPriority="66"/>
-    <w:lsdException w:name="Medium Grid 1 Accent 6" w:uiPriority="67"/>
-    <w:lsdException w:name="Medium Grid 2 Accent 6" w:uiPriority="68"/>
-    <w:lsdException w:name="Medium Grid 3 Accent 6" w:uiPriority="69"/>
-    <w:lsdException w:name="Dark List Accent 6" w:uiPriority="70"/>
-    <w:lsdException w:name="Colorful Shading Accent 6" w:uiPriority="71"/>
-    <w:lsdException w:name="Colorful List Accent 6" w:uiPriority="72"/>
-    <w:lsdException w:name="Colorful Grid Accent 6" w:uiPriority="73"/>
-    <w:lsdException w:name="Subtle Emphasis" w:uiPriority="19" w:qFormat="1"/>
-    <w:lsdException w:name="Intense Emphasis" w:uiPriority="21" w:qFormat="1"/>
-    <w:lsdException w:name="Subtle Reference" w:uiPriority="31" w:qFormat="1"/>
-    <w:lsdException w:name="Intense Reference" w:uiPriority="32" w:qFormat="1"/>
-    <w:lsdException w:name="Book Title" w:uiPriority="33" w:qFormat="1"/>
-    <w:lsdException w:name="Bibliography" w:semiHidden="1" w:uiPriority="37" w:unhideWhenUsed="1"/>
-    <w:lsdException w:name="TOC Heading" w:semiHidden="1" w:uiPriority="39" w:unhideWhenUsed="1" w:qFormat="1"/>
-    <w:lsdException w:name="Plain Table 1" w:uiPriority="41"/>
-    <w:lsdException w:name="Plain Table 2" w:uiPriority="42"/>
-    <w:lsdException w:name="Plain Table 3" w:uiPriority="43"/>
-    <w:lsdException w:name="Plain Table 4" w:uiPriority="44"/>
-    <w:lsdException w:name="Plain Table 5" w:uiPriority="45"/>
-    <w:lsdException w:name="Grid Table Light" w:uiPriority="40"/>
-    <w:lsdException w:name="Grid Table 1 Light" w:uiPriority="46"/>
-    <w:lsdException w:name="Grid Table 2" w:uiPriority="47"/>
-    <w:lsdException w:name="Grid Table 3" w:uiPriority="48"/>
-    <w:lsdException w:name="Grid Table 4" w:uiPriority="49"/>
-    <w:lsdException w:name="Grid Table 5 Dark" w:uiPriority="50"/>
-    <w:lsdException w:name="Grid Table 6 Colorful" w:uiPriority="51"/>
-    <w:lsdException w:name="Grid Table 7 Colorful" w:uiPriority="52"/>
-    <w:lsdException w:name="Grid Table 1 Light Accent 1" w:uiPriority="46"/>
-    <w:lsdException w:name="Grid Table 2 Accent 1" w:uiPriority="47"/>
-    <w:lsdException w:name="Grid Table 3 Accent 1" w:uiPriority="48"/>
-    <w:lsdException w:name="Grid Table 4 Accent 1" w:uiPriority="49"/>
-    <w:lsdException w:name="Grid Table 5 Dark Accent 1" w:uiPriority="50"/>
-    <w:lsdException w:name="Grid Table 6 Colorful Accent 1" w:uiPriority="51"/>
-    <w:lsdException w:name="Grid Table 7 Colorful Accent 1" w:uiPriority="52"/>
-    <w:lsdException w:name="Grid Table 1 Light Accent 2" w:uiPriority="46"/>
-    <w:lsdException w:name="Grid Table 2 Accent 2" w:uiPriority="47"/>
-    <w:lsdException w:name="Grid Table 3 Accent 2" w:uiPriority="48"/>
-    <w:lsdException w:name="Grid Table 4 Accent 2" w:uiPriority="49"/>
-    <w:lsdException w:name="Grid Table 5 Dark Accent 2" w:uiPriority="50"/>
-    <w:lsdException w:name="Grid Table 6 Colorful Accent 2" w:uiPriority="51"/>
-    <w:lsdException w:name="Grid Table 7 Colorful Accent 2" w:uiPriority="52"/>
-    <w:lsdException w:name="Grid Table 1 Light Accent 3" w:uiPriority="46"/>
-    <w:lsdException w:name="Grid Table 2 Accent 3" w:uiPriority="47"/>
-    <w:lsdException w:name="Grid Table 3 Accent 3" w:uiPriority="48"/>
-    <w:lsdException w:name="Grid Table 4 Accent 3" w:uiPriority="49"/>
-    <w:lsdException w:name="Grid Table 5 Dark Accent 3" w:uiPriority="50"/>
-    <w:lsdException w:name="Grid Table 6 Colorful Accent 3" w:uiPriority="51"/>
-    <w:lsdException w:name="Grid Table 7 Colorful Accent 3" w:uiPriority="52"/>
-    <w:lsdException w:name="Grid Table 1 Light Accent 4" w:uiPriority="46"/>
-    <w:lsdException w:name="Grid Table 2 Accent 4" w:uiPriority="47"/>
-    <w:lsdException w:name="Grid Table 3 Accent 4" w:uiPriority="48"/>
-    <w:lsdException w:name="Grid Table 4 Accent 4" w:uiPriority="49"/>
-    <w:lsdException w:name="Grid Table 5 Dark Accent 4" w:uiPriority="50"/>
-    <w:lsdException w:name="Grid Table 6 Colorful Accent 4" w:uiPriority="51"/>
-    <w:lsdException w:name="Grid Table 7 Colorful Accent 4" w:uiPriority="52"/>
-    <w:lsdException w:name="Grid Table 1 Light Accent 5" w:uiPriority="46"/>
-    <w:lsdException w:name="Grid Table 2 Accent 5" w:uiPriority="47"/>
-    <w:lsdException w:name="Grid Table 3 Accent 5" w:uiPriority="48"/>
-    <w:lsdException w:name="Grid Table 4 Accent 5" w:uiPriority="49"/>
-    <w:lsdException w:name="Grid Table 5 Dark Accent 5" w:uiPriority="50"/>
-    <w:lsdException w:name="Grid Table 6 Colorful Accent 5" w:uiPriority="51"/>
-    <w:lsdException w:name="Grid Table 7 Colorful Accent 5" w:uiPriority="52"/>
-    <w:lsdException w:name="Grid Table 1 Light Accent 6" w:uiPriority="46"/>
-    <w:lsdException w:name="Grid Table 2 Accent 6" w:uiPriority="47"/>
-    <w:lsdException w:name="Grid Table 3 Accent 6" w:uiPriority="48"/>
-    <w:lsdException w:name="Grid Table 4 Accent 6" w:uiPriority="49"/>
-    <w:lsdException w:name="Grid Table 5 Dark Accent 6" w:uiPriority="50"/>
-    <w:lsdException w:name="Grid Table 6 Colorful Accent 6" w:uiPriority="51"/>
-    <w:lsdException w:name="Grid Table 7 Colorful Accent 6" w:uiPriority="52"/>
-    <w:lsdException w:name="List Table 1 Light" w:uiPriority="46"/>
-    <w:lsdException w:name="List Table 2" w:uiPriority="47"/>
-    <w:lsdException w:name="List Table 3" w:uiPriority="48"/>
-    <w:lsdException w:name="List Table 4" w:uiPriority="49"/>
-    <w:lsdException w:name="List Table 5 Dark" w:uiPriority="50"/>
-    <w:lsdException w:name="List Table 6 Colorful" w:uiPriority="51"/>
-    <w:lsdException w:name="List Table 7 Colorful" w:uiPriority="52"/>
-    <w:lsdException w:name="List Table 1 Light Accent 1" w:uiPriority="46"/>
-    <w:lsdException w:name="List Table 2 Accent 1" w:uiPriority="47"/>
-    <w:lsdException w:name="List Table 3 Accent 1" w:uiPriority="48"/>
-    <w:lsdException w:name="List Table 4 Accent 1" w:uiPriority="49"/>
-    <w:lsdException w:name="List Table 5 Dark Accent 1" w:uiPriority="50"/>
-    <w:lsdException w:name="List Table 6 Colorful Accent 1" w:uiPriority="51"/>
-    <w:lsdException w:name="List Table 7 Colorful Accent 1" w:uiPriority="52"/>
-    <w:lsdException w:name="List Table 1 Light Accent 2" w:uiPriority="46"/>
-    <w:lsdException w:name="List Table 2 Accent 2" w:uiPriority="47"/>
-    <w:lsdException w:name="List Table 3 Accent 2" w:uiPriority="48"/>
-    <w:lsdException w:name="List Table 4 Accent 2" w:uiPriority="49"/>
-    <w:lsdException w:name="List Table 5 Dark Accent 2" w:uiPriority="50"/>
-    <w:lsdException w:name="List Table 6 Colorful Accent 2" w:uiPriority="51"/>
-    <w:lsdException w:name="List Table 7 Colorful Accent 2" w:uiPriority="52"/>
-    <w:lsdException w:name="List Table 1 Light Accent 3" w:uiPriority="46"/>
-    <w:lsdException w:name="List Table 2 Accent 3" w:uiPriority="47"/>
-    <w:lsdException w:name="List Table 3 Accent 3" w:uiPriority="48"/>
-    <w:lsdException w:name="List Table 4 Accent 3" w:uiPriority="49"/>
-    <w:lsdException w:name="List Table 5 Dark Accent 3" w:uiPriority="50"/>
-    <w:lsdException w:name="List Table 6 Colorful Accent 3" w:uiPriority="51"/>
-    <w:lsdException w:name="List Table 7 Colorful Accent 3" w:uiPriority="52"/>
-    <w:lsdException w:name="List Table 1 Light Accent 4" w:uiPriority="46"/>
-    <w:lsdException w:name="List Table 2 Accent 4" w:uiPriority="47"/>
-    <w:lsdException w:name="List Table 3 Accent 4" w:uiPriority="48"/>
-    <w:lsdException w:name="List Table 4 Accent 4" w:uiPriority="49"/>
-    <w:lsdException w:name="List Table 5 Dark Accent 4" w:uiPriority="50"/>
-    <w:lsdException w:name="List Table 6 Colorful Accent 4" w:uiPriority="51"/>
-    <w:lsdException w:name="List Table 7 Colorful Accent 4" w:uiPriority="52"/>
-    <w:lsdException w:name="List Table 1 Light Accent 5" w:uiPriority="46"/>
-    <w:lsdException w:name="List Table 2 Accent 5" w:uiPriority="47"/>
-    <w:lsdException w:name="List Table 3 Accent 5" w:uiPriority="48"/>
-    <w:lsdException w:name="List Table 4 Accent 5" w:uiPriority="49"/>
-    <w:lsdException w:name="List Table 5 Dark Accent 5" w:uiPriority="50"/>
-    <w:lsdException w:name="List Table 6 Colorful Accent 5" w:uiPriority="51"/>
-    <w:lsdException w:name="List Table 7 Colorful Accent 5" w:uiPriority="52"/>
-    <w:lsdException w:name="List Table 1 Light Accent 6" w:uiPriority="46"/>
-    <w:lsdException w:name="List Table 2 Accent 6" w:uiPriority="47"/>
-    <w:lsdException w:name="List Table 3 Accent 6" w:uiPriority="48"/>
-    <w:lsdException w:name="List Table 4 Accent 6" w:uiPriority="49"/>
-    <w:lsdException w:name="List Table 5 Dark Accent 6" w:uiPriority="50"/>
-    <w:lsdException w:name="List Table 6 Colorful Accent 6" w:uiPriority="51"/>
-    <w:lsdException w:name="List Table 7 Colorful Accent 6" w:uiPriority="52"/>
+  <w:latentStyles w:defLockedState="0" w:defUIPriority="99" w:defSemiHidden="1" w:defUnhideWhenUsed="1" w:defQFormat="0" w:count="267">
+    <w:lsdException w:name="Normal" w:semiHidden="0" w:uiPriority="0" w:unhideWhenUsed="0" w:qFormat="1"/>
+    <w:lsdException w:name="heading 1" w:semiHidden="0" w:uiPriority="9" w:unhideWhenUsed="0" w:qFormat="1"/>
+    <w:lsdException w:name="heading 2" w:uiPriority="9" w:qFormat="1"/>
+    <w:lsdException w:name="heading 3" w:uiPriority="9" w:qFormat="1"/>
+    <w:lsdException w:name="heading 4" w:uiPriority="9" w:qFormat="1"/>
+    <w:lsdException w:name="heading 5" w:uiPriority="9" w:qFormat="1"/>
+    <w:lsdException w:name="heading 6" w:uiPriority="9" w:qFormat="1"/>
+    <w:lsdException w:name="heading 7" w:uiPriority="9" w:qFormat="1"/>
+    <w:lsdException w:name="heading 8" w:uiPriority="9" w:qFormat="1"/>
+    <w:lsdException w:name="heading 9" w:uiPriority="9" w:qFormat="1"/>
+    <w:lsdException w:name="toc 1" w:uiPriority="39"/>
+    <w:lsdException w:name="toc 2" w:uiPriority="39"/>
+    <w:lsdException w:name="toc 3" w:uiPriority="39"/>
+    <w:lsdException w:name="toc 4" w:uiPriority="39"/>
+    <w:lsdException w:name="toc 5" w:uiPriority="39"/>
+    <w:lsdException w:name="toc 6" w:uiPriority="39"/>
+    <w:lsdException w:name="toc 7" w:uiPriority="39"/>
+    <w:lsdException w:name="toc 8" w:uiPriority="39"/>
+    <w:lsdException w:name="toc 9" w:uiPriority="39"/>
+    <w:lsdException w:name="caption" w:uiPriority="35" w:qFormat="1"/>
+    <w:lsdException w:name="Title" w:semiHidden="0" w:uiPriority="10" w:unhideWhenUsed="0" w:qFormat="1"/>
+    <w:lsdException w:name="Default Paragraph Font" w:uiPriority="1"/>
+    <w:lsdException w:name="Subtitle" w:semiHidden="0" w:uiPriority="11" w:unhideWhenUsed="0" w:qFormat="1"/>
+    <w:lsdException w:name="Strong" w:semiHidden="0" w:uiPriority="22" w:unhideWhenUsed="0" w:qFormat="1"/>
+    <w:lsdException w:name="Emphasis" w:semiHidden="0" w:uiPriority="20" w:unhideWhenUsed="0" w:qFormat="1"/>
+    <w:lsdException w:name="Table Grid" w:semiHidden="0" w:uiPriority="39" w:unhideWhenUsed="0"/>
+    <w:lsdException w:name="Placeholder Text" w:unhideWhenUsed="0"/>
+    <w:lsdException w:name="No Spacing" w:semiHidden="0" w:uiPriority="1" w:unhideWhenUsed="0" w:qFormat="1"/>
+    <w:lsdException w:name="Light Shading" w:semiHidden="0" w:uiPriority="60" w:unhideWhenUsed="0"/>
+    <w:lsdException w:name="Light List" w:semiHidden="0" w:uiPriority="61" w:unhideWhenUsed="0"/>
+    <w:lsdException w:name="Light Grid" w:semiHidden="0" w:uiPriority="62" w:unhideWhenUsed="0"/>
+    <w:lsdException w:name="Medium Shading 1" w:semiHidden="0" w:uiPriority="63" w:unhideWhenUsed="0"/>
+    <w:lsdException w:name="Medium Shading 2" w:semiHidden="0" w:uiPriority="64" w:unhideWhenUsed="0"/>
+    <w:lsdException w:name="Medium List 1" w:semiHidden="0" w:uiPriority="65" w:unhideWhenUsed="0"/>
+    <w:lsdException w:name="Medium List 2" w:semiHidden="0" w:uiPriority="66" w:unhideWhenUsed="0"/>
+    <w:lsdException w:name="Medium Grid 1" w:semiHidden="0" w:uiPriority="67" w:unhideWhenUsed="0"/>
+    <w:lsdException w:name="Medium Grid 2" w:semiHidden="0" w:uiPriority="68" w:unhideWhenUsed="0"/>
+    <w:lsdException w:name="Medium Grid 3" w:semiHidden="0" w:uiPriority="69" w:unhideWhenUsed="0"/>
+    <w:lsdException w:name="Dark List" w:semiHidden="0" w:uiPriority="70" w:unhideWhenUsed="0"/>
+    <w:lsdException w:name="Colorful Shading" w:semiHidden="0" w:uiPriority="71" w:unhideWhenUsed="0"/>
+    <w:lsdException w:name="Colorful List" w:semiHidden="0" w:uiPriority="72" w:unhideWhenUsed="0"/>
+    <w:lsdException w:name="Colorful Grid" w:semiHidden="0" w:uiPriority="73" w:unhideWhenUsed="0"/>
+    <w:lsdException w:name="Light Shading Accent 1" w:semiHidden="0" w:uiPriority="60" w:unhideWhenUsed="0"/>
+    <w:lsdException w:name="Light List Accent 1" w:semiHidden="0" w:uiPriority="61" w:unhideWhenUsed="0"/>
+    <w:lsdException w:name="Light Grid Accent 1" w:semiHidden="0" w:uiPriority="62" w:unhideWhenUsed="0"/>
+    <w:lsdException w:name="Medium Shading 1 Accent 1" w:semiHidden="0" w:uiPriority="63" w:unhideWhenUsed="0"/>
+    <w:lsdException w:name="Medium Shading 2 Accent 1" w:semiHidden="0" w:uiPriority="64" w:unhideWhenUsed="0"/>
+    <w:lsdException w:name="Medium List 1 Accent 1" w:semiHidden="0" w:uiPriority="65" w:unhideWhenUsed="0"/>
+    <w:lsdException w:name="Revision" w:unhideWhenUsed="0"/>
+    <w:lsdException w:name="List Paragraph" w:semiHidden="0" w:uiPriority="34" w:unhideWhenUsed="0" w:qFormat="1"/>
+    <w:lsdException w:name="Quote" w:semiHidden="0" w:uiPriority="29" w:unhideWhenUsed="0" w:qFormat="1"/>
+    <w:lsdException w:name="Intense Quote" w:semiHidden="0" w:uiPriority="30" w:unhideWhenUsed="0" w:qFormat="1"/>
+    <w:lsdException w:name="Medium List 2 Accent 1" w:semiHidden="0" w:uiPriority="66" w:unhideWhenUsed="0"/>
+    <w:lsdException w:name="Medium Grid 1 Accent 1" w:semiHidden="0" w:uiPriority="67" w:unhideWhenUsed="0"/>
+    <w:lsdException w:name="Medium Grid 2 Accent 1" w:semiHidden="0" w:uiPriority="68" w:unhideWhenUsed="0"/>
+    <w:lsdException w:name="Medium Grid 3 Accent 1" w:semiHidden="0" w:uiPriority="69" w:unhideWhenUsed="0"/>
+    <w:lsdException w:name="Dark List Accent 1" w:semiHidden="0" w:uiPriority="70" w:unhideWhenUsed="0"/>
+    <w:lsdException w:name="Colorful Shading Accent 1" w:semiHidden="0" w:uiPriority="71" w:unhideWhenUsed="0"/>
+    <w:lsdException w:name="Colorful List Accent 1" w:semiHidden="0" w:uiPriority="72" w:unhideWhenUsed="0"/>
+    <w:lsdException w:name="Colorful Grid Accent 1" w:semiHidden="0" w:uiPriority="73" w:unhideWhenUsed="0"/>
+    <w:lsdException w:name="Light Shading Accent 2" w:semiHidden="0" w:uiPriority="60" w:unhideWhenUsed="0"/>
+    <w:lsdException w:name="Light List Accent 2" w:semiHidden="0" w:uiPriority="61" w:unhideWhenUsed="0"/>
+    <w:lsdException w:name="Light Grid Accent 2" w:semiHidden="0" w:uiPriority="62" w:unhideWhenUsed="0"/>
+    <w:lsdException w:name="Medium Shading 1 Accent 2" w:semiHidden="0" w:uiPriority="63" w:unhideWhenUsed="0"/>
+    <w:lsdException w:name="Medium Shading 2 Accent 2" w:semiHidden="0" w:uiPriority="64" w:unhideWhenUsed="0"/>
+    <w:lsdException w:name="Medium List 1 Accent 2" w:semiHidden="0" w:uiPriority="65" w:unhideWhenUsed="0"/>
+    <w:lsdException w:name="Medium List 2 Accent 2" w:semiHidden="0" w:uiPriority="66" w:unhideWhenUsed="0"/>
+    <w:lsdException w:name="Medium Grid 1 Accent 2" w:semiHidden="0" w:uiPriority="67" w:unhideWhenUsed="0"/>
+    <w:lsdException w:name="Medium Grid 2 Accent 2" w:semiHidden="0" w:uiPriority="68" w:unhideWhenUsed="0"/>
+    <w:lsdException w:name="Medium Grid 3 Accent 2" w:semiHidden="0" w:uiPriority="69" w:unhideWhenUsed="0"/>
+    <w:lsdException w:name="Dark List Accent 2" w:semiHidden="0" w:uiPriority="70" w:unhideWhenUsed="0"/>
+    <w:lsdException w:name="Colorful Shading Accent 2" w:semiHidden="0" w:uiPriority="71" w:unhideWhenUsed="0"/>
+    <w:lsdException w:name="Colorful List Accent 2" w:semiHidden="0" w:uiPriority="72" w:unhideWhenUsed="0"/>
+    <w:lsdException w:name="Colorful Grid Accent 2" w:semiHidden="0" w:uiPriority="73" w:unhideWhenUsed="0"/>
+    <w:lsdException w:name="Light Shading Accent 3" w:semiHidden="0" w:uiPriority="60" w:unhideWhenUsed="0"/>
+    <w:lsdException w:name="Light List Accent 3" w:semiHidden="0" w:uiPriority="61" w:unhideWhenUsed="0"/>
+    <w:lsdException w:name="Light Grid Accent 3" w:semiHidden="0" w:uiPriority="62" w:unhideWhenUsed="0"/>
+    <w:lsdException w:name="Medium Shading 1 Accent 3" w:semiHidden="0" w:uiPriority="63" w:unhideWhenUsed="0"/>
+    <w:lsdException w:name="Medium Shading 2 Accent 3" w:semiHidden="0" w:uiPriority="64" w:unhideWhenUsed="0"/>
+    <w:lsdException w:name="Medium List 1 Accent 3" w:semiHidden="0" w:uiPriority="65" w:unhideWhenUsed="0"/>
+    <w:lsdException w:name="Medium List 2 Accent 3" w:semiHidden="0" w:uiPriority="66" w:unhideWhenUsed="0"/>
+    <w:lsdException w:name="Medium Grid 1 Accent 3" w:semiHidden="0" w:uiPriority="67" w:unhideWhenUsed="0"/>
+    <w:lsdException w:name="Medium Grid 2 Accent 3" w:semiHidden="0" w:uiPriority="68" w:unhideWhenUsed="0"/>
+    <w:lsdException w:name="Medium Grid 3 Accent 3" w:semiHidden="0" w:uiPriority="69" w:unhideWhenUsed="0"/>
+    <w:lsdException w:name="Dark List Accent 3" w:semiHidden="0" w:uiPriority="70" w:unhideWhenUsed="0"/>
+    <w:lsdException w:name="Colorful Shading Accent 3" w:semiHidden="0" w:uiPriority="71" w:unhideWhenUsed="0"/>
+    <w:lsdException w:name="Colorful List Accent 3" w:semiHidden="0" w:uiPriority="72" w:unhideWhenUsed="0"/>
+    <w:lsdException w:name="Colorful Grid Accent 3" w:semiHidden="0" w:uiPriority="73" w:unhideWhenUsed="0"/>
+    <w:lsdException w:name="Light Shading Accent 4" w:semiHidden="0" w:uiPriority="60" w:unhideWhenUsed="0"/>
+    <w:lsdException w:name="Light List Accent 4" w:semiHidden="0" w:uiPriority="61" w:unhideWhenUsed="0"/>
+    <w:lsdException w:name="Light Grid Accent 4" w:semiHidden="0" w:uiPriority="62" w:unhideWhenUsed="0"/>
+    <w:lsdException w:name="Medium Shading 1 Accent 4" w:semiHidden="0" w:uiPriority="63" w:unhideWhenUsed="0"/>
+    <w:lsdException w:name="Medium Shading 2 Accent 4" w:semiHidden="0" w:uiPriority="64" w:unhideWhenUsed="0"/>
+    <w:lsdException w:name="Medium List 1 Accent 4" w:semiHidden="0" w:uiPriority="65" w:unhideWhenUsed="0"/>
+    <w:lsdException w:name="Medium List 2 Accent 4" w:semiHidden="0" w:uiPriority="66" w:unhideWhenUsed="0"/>
+    <w:lsdException w:name="Medium Grid 1 Accent 4" w:semiHidden="0" w:uiPriority="67" w:unhideWhenUsed="0"/>
+    <w:lsdException w:name="Medium Grid 2 Accent 4" w:semiHidden="0" w:uiPriority="68" w:unhideWhenUsed="0"/>
+    <w:lsdException w:name="Medium Grid 3 Accent 4" w:semiHidden="0" w:uiPriority="69" w:unhideWhenUsed="0"/>
+    <w:lsdException w:name="Dark List Accent 4" w:semiHidden="0" w:uiPriority="70" w:unhideWhenUsed="0"/>
+    <w:lsdException w:name="Colorful Shading Accent 4" w:semiHidden="0" w:uiPriority="71" w:unhideWhenUsed="0"/>
+    <w:lsdException w:name="Colorful List Accent 4" w:semiHidden="0" w:uiPriority="72" w:unhideWhenUsed="0"/>
+    <w:lsdException w:name="Colorful Grid Accent 4" w:semiHidden="0" w:uiPriority="73" w:unhideWhenUsed="0"/>
+    <w:lsdException w:name="Light Shading Accent 5" w:semiHidden="0" w:uiPriority="60" w:unhideWhenUsed="0"/>
+    <w:lsdException w:name="Light List Accent 5" w:semiHidden="0" w:uiPriority="61" w:unhideWhenUsed="0"/>
+    <w:lsdException w:name="Light Grid Accent 5" w:semiHidden="0" w:uiPriority="62" w:unhideWhenUsed="0"/>
+    <w:lsdException w:name="Medium Shading 1 Accent 5" w:semiHidden="0" w:uiPriority="63" w:unhideWhenUsed="0"/>
+    <w:lsdException w:name="Medium Shading 2 Accent 5" w:semiHidden="0" w:uiPriority="64" w:unhideWhenUsed="0"/>
+    <w:lsdException w:name="Medium List 1 Accent 5" w:semiHidden="0" w:uiPriority="65" w:unhideWhenUsed="0"/>
+    <w:lsdException w:name="Medium List 2 Accent 5" w:semiHidden="0" w:uiPriority="66" w:unhideWhenUsed="0"/>
+    <w:lsdException w:name="Medium Grid 1 Accent 5" w:semiHidden="0" w:uiPriority="67" w:unhideWhenUsed="0"/>
+    <w:lsdException w:name="Medium Grid 2 Accent 5" w:semiHidden="0" w:uiPriority="68" w:unhideWhenUsed="0"/>
+    <w:lsdException w:name="Medium Grid 3 Accent 5" w:semiHidden="0" w:uiPriority="69" w:unhideWhenUsed="0"/>
+    <w:lsdException w:name="Dark List Accent 5" w:semiHidden="0" w:uiPriority="70" w:unhideWhenUsed="0"/>
+    <w:lsdException w:name="Colorful Shading Accent 5" w:semiHidden="0" w:uiPriority="71" w:unhideWhenUsed="0"/>
+    <w:lsdException w:name="Colorful List Accent 5" w:semiHidden="0" w:uiPriority="72" w:unhideWhenUsed="0"/>
+    <w:lsdException w:name="Colorful Grid Accent 5" w:semiHidden="0" w:uiPriority="73" w:unhideWhenUsed="0"/>
+    <w:lsdException w:name="Light Shading Accent 6" w:semiHidden="0" w:uiPriority="60" w:unhideWhenUsed="0"/>
+    <w:lsdException w:name="Light List Accent 6" w:semiHidden="0" w:uiPriority="61" w:unhideWhenUsed="0"/>
+    <w:lsdException w:name="Light Grid Accent 6" w:semiHidden="0" w:uiPriority="62" w:unhideWhenUsed="0"/>
+    <w:lsdException w:name="Medium Shading 1 Accent 6" w:semiHidden="0" w:uiPriority="63" w:unhideWhenUsed="0"/>
+    <w:lsdException w:name="Medium Shading 2 Accent 6" w:semiHidden="0" w:uiPriority="64" w:unhideWhenUsed="0"/>
+    <w:lsdException w:name="Medium List 1 Accent 6" w:semiHidden="0" w:uiPriority="65" w:unhideWhenUsed="0"/>
+    <w:lsdException w:name="Medium List 2 Accent 6" w:semiHidden="0" w:uiPriority="66" w:unhideWhenUsed="0"/>
+    <w:lsdException w:name="Medium Grid 1 Accent 6" w:semiHidden="0" w:uiPriority="67" w:unhideWhenUsed="0"/>
+    <w:lsdException w:name="Medium Grid 2 Accent 6" w:semiHidden="0" w:uiPriority="68" w:unhideWhenUsed="0"/>
+    <w:lsdException w:name="Medium Grid 3 Accent 6" w:semiHidden="0" w:uiPriority="69" w:unhideWhenUsed="0"/>
+    <w:lsdException w:name="Dark List Accent 6" w:semiHidden="0" w:uiPriority="70" w:unhideWhenUsed="0"/>
+    <w:lsdException w:name="Colorful Shading Accent 6" w:semiHidden="0" w:uiPriority="71" w:unhideWhenUsed="0"/>
+    <w:lsdException w:name="Colorful List Accent 6" w:semiHidden="0" w:uiPriority="72" w:unhideWhenUsed="0"/>
+    <w:lsdException w:name="Colorful Grid Accent 6" w:semiHidden="0" w:uiPriority="73" w:unhideWhenUsed="0"/>
+    <w:lsdException w:name="Subtle Emphasis" w:semiHidden="0" w:uiPriority="19" w:unhideWhenUsed="0" w:qFormat="1"/>
+    <w:lsdException w:name="Intense Emphasis" w:semiHidden="0" w:uiPriority="21" w:unhideWhenUsed="0" w:qFormat="1"/>
+    <w:lsdException w:name="Subtle Reference" w:semiHidden="0" w:uiPriority="31" w:unhideWhenUsed="0" w:qFormat="1"/>
+    <w:lsdException w:name="Intense Reference" w:semiHidden="0" w:uiPriority="32" w:unhideWhenUsed="0" w:qFormat="1"/>
+    <w:lsdException w:name="Book Title" w:semiHidden="0" w:uiPriority="33" w:unhideWhenUsed="0" w:qFormat="1"/>
+    <w:lsdException w:name="Bibliography" w:uiPriority="37"/>
+    <w:lsdException w:name="TOC Heading" w:uiPriority="39" w:qFormat="1"/>
   </w:latentStyles>
-  <w:style w:type="paragraph" w:default="1" w:styleId="Normal">
+  <w:style w:type="paragraph" w:default="1" w:styleId="Standard">
     <w:name w:val="Normal"/>
     <w:qFormat/>
     <w:rsid w:val="00E216E1"/>
   </w:style>
-  <w:style w:type="paragraph" w:styleId="Heading1">
+  <w:style w:type="paragraph" w:styleId="berschrift1">
     <w:name w:val="heading 1"/>
-    <w:basedOn w:val="Normal"/>
-    <w:next w:val="Normal"/>
-    <w:link w:val="Heading1Char"/>
+    <w:basedOn w:val="Standard"/>
+    <w:next w:val="Standard"/>
+    <w:link w:val="berschrift1Zchn"/>
     <w:uiPriority w:val="9"/>
     <w:qFormat/>
     <w:rsid w:val="00E216E1"/>
@@ -3430,11 +3750,11 @@
       <w:szCs w:val="36"/>
     </w:rPr>
   </w:style>
-  <w:style w:type="paragraph" w:styleId="Heading2">
+  <w:style w:type="paragraph" w:styleId="berschrift2">
     <w:name w:val="heading 2"/>
-    <w:basedOn w:val="Normal"/>
-    <w:next w:val="Normal"/>
-    <w:link w:val="Heading2Char"/>
+    <w:basedOn w:val="Standard"/>
+    <w:next w:val="Standard"/>
+    <w:link w:val="berschrift2Zchn"/>
     <w:uiPriority w:val="9"/>
     <w:unhideWhenUsed/>
     <w:qFormat/>
@@ -3459,11 +3779,11 @@
       <w:szCs w:val="28"/>
     </w:rPr>
   </w:style>
-  <w:style w:type="paragraph" w:styleId="Heading3">
+  <w:style w:type="paragraph" w:styleId="berschrift3">
     <w:name w:val="heading 3"/>
-    <w:basedOn w:val="Normal"/>
-    <w:next w:val="Normal"/>
-    <w:link w:val="Heading3Char"/>
+    <w:basedOn w:val="Standard"/>
+    <w:next w:val="Standard"/>
+    <w:link w:val="berschrift3Zchn"/>
     <w:uiPriority w:val="9"/>
     <w:unhideWhenUsed/>
     <w:qFormat/>
@@ -3485,13 +3805,12 @@
       <w:color w:val="000000" w:themeColor="text1"/>
     </w:rPr>
   </w:style>
-  <w:style w:type="paragraph" w:styleId="Heading4">
+  <w:style w:type="paragraph" w:styleId="berschrift4">
     <w:name w:val="heading 4"/>
-    <w:basedOn w:val="Normal"/>
-    <w:next w:val="Normal"/>
-    <w:link w:val="Heading4Char"/>
+    <w:basedOn w:val="Standard"/>
+    <w:next w:val="Standard"/>
+    <w:link w:val="berschrift4Zchn"/>
     <w:uiPriority w:val="9"/>
-    <w:semiHidden/>
     <w:unhideWhenUsed/>
     <w:qFormat/>
     <w:rsid w:val="00E216E1"/>
@@ -3514,11 +3833,11 @@
       <w:color w:val="000000" w:themeColor="text1"/>
     </w:rPr>
   </w:style>
-  <w:style w:type="paragraph" w:styleId="Heading5">
+  <w:style w:type="paragraph" w:styleId="berschrift5">
     <w:name w:val="heading 5"/>
-    <w:basedOn w:val="Normal"/>
-    <w:next w:val="Normal"/>
-    <w:link w:val="Heading5Char"/>
+    <w:basedOn w:val="Standard"/>
+    <w:next w:val="Standard"/>
+    <w:link w:val="berschrift5Zchn"/>
     <w:uiPriority w:val="9"/>
     <w:semiHidden/>
     <w:unhideWhenUsed/>
@@ -3539,11 +3858,11 @@
       <w:color w:val="323E4F" w:themeColor="text2" w:themeShade="BF"/>
     </w:rPr>
   </w:style>
-  <w:style w:type="paragraph" w:styleId="Heading6">
+  <w:style w:type="paragraph" w:styleId="berschrift6">
     <w:name w:val="heading 6"/>
-    <w:basedOn w:val="Normal"/>
-    <w:next w:val="Normal"/>
-    <w:link w:val="Heading6Char"/>
+    <w:basedOn w:val="Standard"/>
+    <w:next w:val="Standard"/>
+    <w:link w:val="berschrift6Zchn"/>
     <w:uiPriority w:val="9"/>
     <w:semiHidden/>
     <w:unhideWhenUsed/>
@@ -3566,11 +3885,11 @@
       <w:color w:val="323E4F" w:themeColor="text2" w:themeShade="BF"/>
     </w:rPr>
   </w:style>
-  <w:style w:type="paragraph" w:styleId="Heading7">
+  <w:style w:type="paragraph" w:styleId="berschrift7">
     <w:name w:val="heading 7"/>
-    <w:basedOn w:val="Normal"/>
-    <w:next w:val="Normal"/>
-    <w:link w:val="Heading7Char"/>
+    <w:basedOn w:val="Standard"/>
+    <w:next w:val="Standard"/>
+    <w:link w:val="berschrift7Zchn"/>
     <w:uiPriority w:val="9"/>
     <w:semiHidden/>
     <w:unhideWhenUsed/>
@@ -3593,11 +3912,11 @@
       <w:color w:val="404040" w:themeColor="text1" w:themeTint="BF"/>
     </w:rPr>
   </w:style>
-  <w:style w:type="paragraph" w:styleId="Heading8">
+  <w:style w:type="paragraph" w:styleId="berschrift8">
     <w:name w:val="heading 8"/>
-    <w:basedOn w:val="Normal"/>
-    <w:next w:val="Normal"/>
-    <w:link w:val="Heading8Char"/>
+    <w:basedOn w:val="Standard"/>
+    <w:next w:val="Standard"/>
+    <w:link w:val="berschrift8Zchn"/>
     <w:uiPriority w:val="9"/>
     <w:semiHidden/>
     <w:unhideWhenUsed/>
@@ -3620,11 +3939,11 @@
       <w:szCs w:val="20"/>
     </w:rPr>
   </w:style>
-  <w:style w:type="paragraph" w:styleId="Heading9">
+  <w:style w:type="paragraph" w:styleId="berschrift9">
     <w:name w:val="heading 9"/>
-    <w:basedOn w:val="Normal"/>
-    <w:next w:val="Normal"/>
-    <w:link w:val="Heading9Char"/>
+    <w:basedOn w:val="Standard"/>
+    <w:next w:val="Standard"/>
+    <w:link w:val="berschrift9Zchn"/>
     <w:uiPriority w:val="9"/>
     <w:semiHidden/>
     <w:unhideWhenUsed/>
@@ -3649,13 +3968,13 @@
       <w:szCs w:val="20"/>
     </w:rPr>
   </w:style>
-  <w:style w:type="character" w:default="1" w:styleId="DefaultParagraphFont">
+  <w:style w:type="character" w:default="1" w:styleId="Absatz-Standardschriftart">
     <w:name w:val="Default Paragraph Font"/>
     <w:uiPriority w:val="1"/>
     <w:semiHidden/>
     <w:unhideWhenUsed/>
   </w:style>
-  <w:style w:type="table" w:default="1" w:styleId="TableNormal">
+  <w:style w:type="table" w:default="1" w:styleId="NormaleTabelle">
     <w:name w:val="Normal Table"/>
     <w:uiPriority w:val="99"/>
     <w:semiHidden/>
@@ -3670,16 +3989,16 @@
       </w:tblCellMar>
     </w:tblPr>
   </w:style>
-  <w:style w:type="numbering" w:default="1" w:styleId="NoList">
+  <w:style w:type="numbering" w:default="1" w:styleId="KeineListe">
     <w:name w:val="No List"/>
     <w:uiPriority w:val="99"/>
     <w:semiHidden/>
     <w:unhideWhenUsed/>
   </w:style>
-  <w:style w:type="paragraph" w:styleId="Header">
+  <w:style w:type="paragraph" w:styleId="Kopfzeile">
     <w:name w:val="header"/>
-    <w:basedOn w:val="Normal"/>
-    <w:link w:val="HeaderChar"/>
+    <w:basedOn w:val="Standard"/>
+    <w:link w:val="KopfzeileZchn"/>
     <w:uiPriority w:val="99"/>
     <w:unhideWhenUsed/>
     <w:rsid w:val="00B675C4"/>
@@ -3691,17 +4010,17 @@
       <w:spacing w:after="0" w:line="240" w:lineRule="auto"/>
     </w:pPr>
   </w:style>
-  <w:style w:type="character" w:customStyle="1" w:styleId="HeaderChar">
-    <w:name w:val="Header Char"/>
-    <w:basedOn w:val="DefaultParagraphFont"/>
-    <w:link w:val="Header"/>
+  <w:style w:type="character" w:customStyle="1" w:styleId="KopfzeileZchn">
+    <w:name w:val="Kopfzeile Zchn"/>
+    <w:basedOn w:val="Absatz-Standardschriftart"/>
+    <w:link w:val="Kopfzeile"/>
     <w:uiPriority w:val="99"/>
     <w:rsid w:val="00B675C4"/>
   </w:style>
-  <w:style w:type="paragraph" w:styleId="Footer">
+  <w:style w:type="paragraph" w:styleId="Fuzeile">
     <w:name w:val="footer"/>
-    <w:basedOn w:val="Normal"/>
-    <w:link w:val="FooterChar"/>
+    <w:basedOn w:val="Standard"/>
+    <w:link w:val="FuzeileZchn"/>
     <w:uiPriority w:val="99"/>
     <w:unhideWhenUsed/>
     <w:rsid w:val="00B675C4"/>
@@ -3713,17 +4032,17 @@
       <w:spacing w:after="0" w:line="240" w:lineRule="auto"/>
     </w:pPr>
   </w:style>
-  <w:style w:type="character" w:customStyle="1" w:styleId="FooterChar">
-    <w:name w:val="Footer Char"/>
-    <w:basedOn w:val="DefaultParagraphFont"/>
-    <w:link w:val="Footer"/>
+  <w:style w:type="character" w:customStyle="1" w:styleId="FuzeileZchn">
+    <w:name w:val="Fußzeile Zchn"/>
+    <w:basedOn w:val="Absatz-Standardschriftart"/>
+    <w:link w:val="Fuzeile"/>
     <w:uiPriority w:val="99"/>
     <w:rsid w:val="00B675C4"/>
   </w:style>
-  <w:style w:type="character" w:customStyle="1" w:styleId="Heading1Char">
-    <w:name w:val="Heading 1 Char"/>
-    <w:basedOn w:val="DefaultParagraphFont"/>
-    <w:link w:val="Heading1"/>
+  <w:style w:type="character" w:customStyle="1" w:styleId="berschrift1Zchn">
+    <w:name w:val="Überschrift 1 Zchn"/>
+    <w:basedOn w:val="Absatz-Standardschriftart"/>
+    <w:link w:val="berschrift1"/>
     <w:uiPriority w:val="9"/>
     <w:rsid w:val="00E216E1"/>
     <w:rPr>
@@ -3736,10 +4055,10 @@
       <w:szCs w:val="36"/>
     </w:rPr>
   </w:style>
-  <w:style w:type="character" w:customStyle="1" w:styleId="Heading2Char">
-    <w:name w:val="Heading 2 Char"/>
-    <w:basedOn w:val="DefaultParagraphFont"/>
-    <w:link w:val="Heading2"/>
+  <w:style w:type="character" w:customStyle="1" w:styleId="berschrift2Zchn">
+    <w:name w:val="Überschrift 2 Zchn"/>
+    <w:basedOn w:val="Absatz-Standardschriftart"/>
+    <w:link w:val="berschrift2"/>
     <w:uiPriority w:val="9"/>
     <w:rsid w:val="00E216E1"/>
     <w:rPr>
@@ -3752,10 +4071,10 @@
       <w:szCs w:val="28"/>
     </w:rPr>
   </w:style>
-  <w:style w:type="character" w:customStyle="1" w:styleId="Heading3Char">
-    <w:name w:val="Heading 3 Char"/>
-    <w:basedOn w:val="DefaultParagraphFont"/>
-    <w:link w:val="Heading3"/>
+  <w:style w:type="character" w:customStyle="1" w:styleId="berschrift3Zchn">
+    <w:name w:val="Überschrift 3 Zchn"/>
+    <w:basedOn w:val="Absatz-Standardschriftart"/>
+    <w:link w:val="berschrift3"/>
     <w:uiPriority w:val="9"/>
     <w:rsid w:val="00E216E1"/>
     <w:rPr>
@@ -3765,12 +4084,11 @@
       <w:color w:val="000000" w:themeColor="text1"/>
     </w:rPr>
   </w:style>
-  <w:style w:type="character" w:customStyle="1" w:styleId="Heading4Char">
-    <w:name w:val="Heading 4 Char"/>
-    <w:basedOn w:val="DefaultParagraphFont"/>
-    <w:link w:val="Heading4"/>
+  <w:style w:type="character" w:customStyle="1" w:styleId="berschrift4Zchn">
+    <w:name w:val="Überschrift 4 Zchn"/>
+    <w:basedOn w:val="Absatz-Standardschriftart"/>
+    <w:link w:val="berschrift4"/>
     <w:uiPriority w:val="9"/>
-    <w:semiHidden/>
     <w:rsid w:val="00E216E1"/>
     <w:rPr>
       <w:rFonts w:asciiTheme="majorHAnsi" w:eastAsiaTheme="majorEastAsia" w:hAnsiTheme="majorHAnsi" w:cstheme="majorBidi"/>
@@ -3781,10 +4099,10 @@
       <w:color w:val="000000" w:themeColor="text1"/>
     </w:rPr>
   </w:style>
-  <w:style w:type="character" w:customStyle="1" w:styleId="Heading5Char">
-    <w:name w:val="Heading 5 Char"/>
-    <w:basedOn w:val="DefaultParagraphFont"/>
-    <w:link w:val="Heading5"/>
+  <w:style w:type="character" w:customStyle="1" w:styleId="berschrift5Zchn">
+    <w:name w:val="Überschrift 5 Zchn"/>
+    <w:basedOn w:val="Absatz-Standardschriftart"/>
+    <w:link w:val="berschrift5"/>
     <w:uiPriority w:val="9"/>
     <w:semiHidden/>
     <w:rsid w:val="00E216E1"/>
@@ -3793,10 +4111,10 @@
       <w:color w:val="323E4F" w:themeColor="text2" w:themeShade="BF"/>
     </w:rPr>
   </w:style>
-  <w:style w:type="character" w:customStyle="1" w:styleId="Heading6Char">
-    <w:name w:val="Heading 6 Char"/>
-    <w:basedOn w:val="DefaultParagraphFont"/>
-    <w:link w:val="Heading6"/>
+  <w:style w:type="character" w:customStyle="1" w:styleId="berschrift6Zchn">
+    <w:name w:val="Überschrift 6 Zchn"/>
+    <w:basedOn w:val="Absatz-Standardschriftart"/>
+    <w:link w:val="berschrift6"/>
     <w:uiPriority w:val="9"/>
     <w:semiHidden/>
     <w:rsid w:val="00E216E1"/>
@@ -3807,10 +4125,10 @@
       <w:color w:val="323E4F" w:themeColor="text2" w:themeShade="BF"/>
     </w:rPr>
   </w:style>
-  <w:style w:type="character" w:customStyle="1" w:styleId="Heading7Char">
-    <w:name w:val="Heading 7 Char"/>
-    <w:basedOn w:val="DefaultParagraphFont"/>
-    <w:link w:val="Heading7"/>
+  <w:style w:type="character" w:customStyle="1" w:styleId="berschrift7Zchn">
+    <w:name w:val="Überschrift 7 Zchn"/>
+    <w:basedOn w:val="Absatz-Standardschriftart"/>
+    <w:link w:val="berschrift7"/>
     <w:uiPriority w:val="9"/>
     <w:semiHidden/>
     <w:rsid w:val="00E216E1"/>
@@ -3821,10 +4139,10 @@
       <w:color w:val="404040" w:themeColor="text1" w:themeTint="BF"/>
     </w:rPr>
   </w:style>
-  <w:style w:type="character" w:customStyle="1" w:styleId="Heading8Char">
-    <w:name w:val="Heading 8 Char"/>
-    <w:basedOn w:val="DefaultParagraphFont"/>
-    <w:link w:val="Heading8"/>
+  <w:style w:type="character" w:customStyle="1" w:styleId="berschrift8Zchn">
+    <w:name w:val="Überschrift 8 Zchn"/>
+    <w:basedOn w:val="Absatz-Standardschriftart"/>
+    <w:link w:val="berschrift8"/>
     <w:uiPriority w:val="9"/>
     <w:semiHidden/>
     <w:rsid w:val="00E216E1"/>
@@ -3835,10 +4153,10 @@
       <w:szCs w:val="20"/>
     </w:rPr>
   </w:style>
-  <w:style w:type="character" w:customStyle="1" w:styleId="Heading9Char">
-    <w:name w:val="Heading 9 Char"/>
-    <w:basedOn w:val="DefaultParagraphFont"/>
-    <w:link w:val="Heading9"/>
+  <w:style w:type="character" w:customStyle="1" w:styleId="berschrift9Zchn">
+    <w:name w:val="Überschrift 9 Zchn"/>
+    <w:basedOn w:val="Absatz-Standardschriftart"/>
+    <w:link w:val="berschrift9"/>
     <w:uiPriority w:val="9"/>
     <w:semiHidden/>
     <w:rsid w:val="00E216E1"/>
@@ -3851,10 +4169,10 @@
       <w:szCs w:val="20"/>
     </w:rPr>
   </w:style>
-  <w:style w:type="paragraph" w:styleId="Caption">
+  <w:style w:type="paragraph" w:styleId="Beschriftung">
     <w:name w:val="caption"/>
-    <w:basedOn w:val="Normal"/>
-    <w:next w:val="Normal"/>
+    <w:basedOn w:val="Standard"/>
+    <w:next w:val="Standard"/>
     <w:uiPriority w:val="35"/>
     <w:semiHidden/>
     <w:unhideWhenUsed/>
@@ -3871,11 +4189,11 @@
       <w:szCs w:val="18"/>
     </w:rPr>
   </w:style>
-  <w:style w:type="paragraph" w:styleId="Title">
+  <w:style w:type="paragraph" w:styleId="Titel">
     <w:name w:val="Title"/>
-    <w:basedOn w:val="Normal"/>
-    <w:next w:val="Normal"/>
-    <w:link w:val="TitleChar"/>
+    <w:basedOn w:val="Standard"/>
+    <w:next w:val="Standard"/>
+    <w:link w:val="TitelZchn"/>
     <w:uiPriority w:val="10"/>
     <w:qFormat/>
     <w:rsid w:val="00E216E1"/>
@@ -3890,10 +4208,10 @@
       <w:szCs w:val="56"/>
     </w:rPr>
   </w:style>
-  <w:style w:type="character" w:customStyle="1" w:styleId="TitleChar">
-    <w:name w:val="Title Char"/>
-    <w:basedOn w:val="DefaultParagraphFont"/>
-    <w:link w:val="Title"/>
+  <w:style w:type="character" w:customStyle="1" w:styleId="TitelZchn">
+    <w:name w:val="Titel Zchn"/>
+    <w:basedOn w:val="Absatz-Standardschriftart"/>
+    <w:link w:val="Titel"/>
     <w:uiPriority w:val="10"/>
     <w:rsid w:val="00E216E1"/>
     <w:rPr>
@@ -3903,11 +4221,11 @@
       <w:szCs w:val="56"/>
     </w:rPr>
   </w:style>
-  <w:style w:type="paragraph" w:styleId="Subtitle">
+  <w:style w:type="paragraph" w:styleId="Untertitel">
     <w:name w:val="Subtitle"/>
-    <w:basedOn w:val="Normal"/>
-    <w:next w:val="Normal"/>
-    <w:link w:val="SubtitleChar"/>
+    <w:basedOn w:val="Standard"/>
+    <w:next w:val="Standard"/>
+    <w:link w:val="UntertitelZchn"/>
     <w:uiPriority w:val="11"/>
     <w:qFormat/>
     <w:rsid w:val="00E216E1"/>
@@ -3921,10 +4239,10 @@
       <w:spacing w:val="10"/>
     </w:rPr>
   </w:style>
-  <w:style w:type="character" w:customStyle="1" w:styleId="SubtitleChar">
-    <w:name w:val="Subtitle Char"/>
-    <w:basedOn w:val="DefaultParagraphFont"/>
-    <w:link w:val="Subtitle"/>
+  <w:style w:type="character" w:customStyle="1" w:styleId="UntertitelZchn">
+    <w:name w:val="Untertitel Zchn"/>
+    <w:basedOn w:val="Absatz-Standardschriftart"/>
+    <w:link w:val="Untertitel"/>
     <w:uiPriority w:val="11"/>
     <w:rsid w:val="00E216E1"/>
     <w:rPr>
@@ -3932,9 +4250,9 @@
       <w:spacing w:val="10"/>
     </w:rPr>
   </w:style>
-  <w:style w:type="character" w:styleId="Strong">
+  <w:style w:type="character" w:styleId="Fett">
     <w:name w:val="Strong"/>
-    <w:basedOn w:val="DefaultParagraphFont"/>
+    <w:basedOn w:val="Absatz-Standardschriftart"/>
     <w:uiPriority w:val="22"/>
     <w:qFormat/>
     <w:rsid w:val="00E216E1"/>
@@ -3944,9 +4262,9 @@
       <w:color w:val="000000" w:themeColor="text1"/>
     </w:rPr>
   </w:style>
-  <w:style w:type="character" w:styleId="Emphasis">
+  <w:style w:type="character" w:styleId="Hervorhebung">
     <w:name w:val="Emphasis"/>
-    <w:basedOn w:val="DefaultParagraphFont"/>
+    <w:basedOn w:val="Absatz-Standardschriftart"/>
     <w:uiPriority w:val="20"/>
     <w:qFormat/>
     <w:rsid w:val="00E216E1"/>
@@ -3956,9 +4274,9 @@
       <w:color w:val="auto"/>
     </w:rPr>
   </w:style>
-  <w:style w:type="paragraph" w:styleId="NoSpacing">
+  <w:style w:type="paragraph" w:styleId="KeinLeerraum">
     <w:name w:val="No Spacing"/>
-    <w:link w:val="NoSpacingChar"/>
+    <w:link w:val="KeinLeerraumZchn"/>
     <w:uiPriority w:val="1"/>
     <w:qFormat/>
     <w:rsid w:val="00E216E1"/>
@@ -3966,11 +4284,11 @@
       <w:spacing w:after="0" w:line="240" w:lineRule="auto"/>
     </w:pPr>
   </w:style>
-  <w:style w:type="paragraph" w:styleId="Quote">
+  <w:style w:type="paragraph" w:styleId="Zitat">
     <w:name w:val="Quote"/>
-    <w:basedOn w:val="Normal"/>
-    <w:next w:val="Normal"/>
-    <w:link w:val="QuoteChar"/>
+    <w:basedOn w:val="Standard"/>
+    <w:next w:val="Standard"/>
+    <w:link w:val="ZitatZchn"/>
     <w:uiPriority w:val="29"/>
     <w:qFormat/>
     <w:rsid w:val="00E216E1"/>
@@ -3984,10 +4302,10 @@
       <w:color w:val="000000" w:themeColor="text1"/>
     </w:rPr>
   </w:style>
-  <w:style w:type="character" w:customStyle="1" w:styleId="QuoteChar">
-    <w:name w:val="Quote Char"/>
-    <w:basedOn w:val="DefaultParagraphFont"/>
-    <w:link w:val="Quote"/>
+  <w:style w:type="character" w:customStyle="1" w:styleId="ZitatZchn">
+    <w:name w:val="Zitat Zchn"/>
+    <w:basedOn w:val="Absatz-Standardschriftart"/>
+    <w:link w:val="Zitat"/>
     <w:uiPriority w:val="29"/>
     <w:rsid w:val="00E216E1"/>
     <w:rPr>
@@ -3996,11 +4314,11 @@
       <w:color w:val="000000" w:themeColor="text1"/>
     </w:rPr>
   </w:style>
-  <w:style w:type="paragraph" w:styleId="IntenseQuote">
+  <w:style w:type="paragraph" w:styleId="IntensivesZitat">
     <w:name w:val="Intense Quote"/>
-    <w:basedOn w:val="Normal"/>
-    <w:next w:val="Normal"/>
-    <w:link w:val="IntenseQuoteChar"/>
+    <w:basedOn w:val="Standard"/>
+    <w:next w:val="Standard"/>
+    <w:link w:val="IntensivesZitatZchn"/>
     <w:uiPriority w:val="30"/>
     <w:qFormat/>
     <w:rsid w:val="00E216E1"/>
@@ -4018,10 +4336,10 @@
       <w:color w:val="000000" w:themeColor="text1"/>
     </w:rPr>
   </w:style>
-  <w:style w:type="character" w:customStyle="1" w:styleId="IntenseQuoteChar">
-    <w:name w:val="Intense Quote Char"/>
-    <w:basedOn w:val="DefaultParagraphFont"/>
-    <w:link w:val="IntenseQuote"/>
+  <w:style w:type="character" w:customStyle="1" w:styleId="IntensivesZitatZchn">
+    <w:name w:val="Intensives Zitat Zchn"/>
+    <w:basedOn w:val="Absatz-Standardschriftart"/>
+    <w:link w:val="IntensivesZitat"/>
     <w:uiPriority w:val="30"/>
     <w:rsid w:val="00E216E1"/>
     <w:rPr>
@@ -4029,9 +4347,9 @@
       <w:shd w:val="clear" w:color="auto" w:fill="F2F2F2" w:themeFill="background1" w:themeFillShade="F2"/>
     </w:rPr>
   </w:style>
-  <w:style w:type="character" w:styleId="SubtleEmphasis">
+  <w:style w:type="character" w:styleId="SchwacheHervorhebung">
     <w:name w:val="Subtle Emphasis"/>
-    <w:basedOn w:val="DefaultParagraphFont"/>
+    <w:basedOn w:val="Absatz-Standardschriftart"/>
     <w:uiPriority w:val="19"/>
     <w:qFormat/>
     <w:rsid w:val="00E216E1"/>
@@ -4041,9 +4359,9 @@
       <w:color w:val="404040" w:themeColor="text1" w:themeTint="BF"/>
     </w:rPr>
   </w:style>
-  <w:style w:type="character" w:styleId="IntenseEmphasis">
+  <w:style w:type="character" w:styleId="IntensiveHervorhebung">
     <w:name w:val="Intense Emphasis"/>
-    <w:basedOn w:val="DefaultParagraphFont"/>
+    <w:basedOn w:val="Absatz-Standardschriftart"/>
     <w:uiPriority w:val="21"/>
     <w:qFormat/>
     <w:rsid w:val="00E216E1"/>
@@ -4055,9 +4373,9 @@
       <w:caps/>
     </w:rPr>
   </w:style>
-  <w:style w:type="character" w:styleId="SubtleReference">
+  <w:style w:type="character" w:styleId="SchwacherVerweis">
     <w:name w:val="Subtle Reference"/>
-    <w:basedOn w:val="DefaultParagraphFont"/>
+    <w:basedOn w:val="Absatz-Standardschriftart"/>
     <w:uiPriority w:val="31"/>
     <w:qFormat/>
     <w:rsid w:val="00E216E1"/>
@@ -4067,9 +4385,9 @@
       <w:u w:val="single" w:color="7F7F7F" w:themeColor="text1" w:themeTint="80"/>
     </w:rPr>
   </w:style>
-  <w:style w:type="character" w:styleId="IntenseReference">
+  <w:style w:type="character" w:styleId="IntensiverVerweis">
     <w:name w:val="Intense Reference"/>
-    <w:basedOn w:val="DefaultParagraphFont"/>
+    <w:basedOn w:val="Absatz-Standardschriftart"/>
     <w:uiPriority w:val="32"/>
     <w:qFormat/>
     <w:rsid w:val="00E216E1"/>
@@ -4080,9 +4398,9 @@
       <w:u w:val="single"/>
     </w:rPr>
   </w:style>
-  <w:style w:type="character" w:styleId="BookTitle">
+  <w:style w:type="character" w:styleId="Buchtitel">
     <w:name w:val="Book Title"/>
-    <w:basedOn w:val="DefaultParagraphFont"/>
+    <w:basedOn w:val="Absatz-Standardschriftart"/>
     <w:uiPriority w:val="33"/>
     <w:qFormat/>
     <w:rsid w:val="00E216E1"/>
@@ -4093,10 +4411,10 @@
       <w:spacing w:val="5"/>
     </w:rPr>
   </w:style>
-  <w:style w:type="paragraph" w:styleId="TOCHeading">
+  <w:style w:type="paragraph" w:styleId="Inhaltsverzeichnisberschrift">
     <w:name w:val="TOC Heading"/>
-    <w:basedOn w:val="Heading1"/>
-    <w:next w:val="Normal"/>
+    <w:basedOn w:val="berschrift1"/>
+    <w:next w:val="Standard"/>
     <w:uiPriority w:val="39"/>
     <w:unhideWhenUsed/>
     <w:qFormat/>
@@ -4105,16 +4423,16 @@
       <w:outlineLvl w:val="9"/>
     </w:pPr>
   </w:style>
-  <w:style w:type="character" w:customStyle="1" w:styleId="NoSpacingChar">
-    <w:name w:val="No Spacing Char"/>
-    <w:basedOn w:val="DefaultParagraphFont"/>
-    <w:link w:val="NoSpacing"/>
+  <w:style w:type="character" w:customStyle="1" w:styleId="KeinLeerraumZchn">
+    <w:name w:val="Kein Leerraum Zchn"/>
+    <w:basedOn w:val="Absatz-Standardschriftart"/>
+    <w:link w:val="KeinLeerraum"/>
     <w:uiPriority w:val="1"/>
     <w:rsid w:val="009A669F"/>
   </w:style>
-  <w:style w:type="paragraph" w:styleId="ListParagraph">
+  <w:style w:type="paragraph" w:styleId="Listenabsatz">
     <w:name w:val="List Paragraph"/>
-    <w:basedOn w:val="Normal"/>
+    <w:basedOn w:val="Standard"/>
     <w:uiPriority w:val="34"/>
     <w:qFormat/>
     <w:rsid w:val="005B3AAE"/>
@@ -4125,7 +4443,7 @@
   </w:style>
   <w:style w:type="character" w:styleId="Hyperlink">
     <w:name w:val="Hyperlink"/>
-    <w:basedOn w:val="DefaultParagraphFont"/>
+    <w:basedOn w:val="Absatz-Standardschriftart"/>
     <w:uiPriority w:val="99"/>
     <w:unhideWhenUsed/>
     <w:rsid w:val="00CC4B32"/>
@@ -4134,10 +4452,10 @@
       <w:u w:val="single"/>
     </w:rPr>
   </w:style>
-  <w:style w:type="paragraph" w:styleId="TOC1">
+  <w:style w:type="paragraph" w:styleId="Verzeichnis1">
     <w:name w:val="toc 1"/>
-    <w:basedOn w:val="Normal"/>
-    <w:next w:val="Normal"/>
+    <w:basedOn w:val="Standard"/>
+    <w:next w:val="Standard"/>
     <w:autoRedefine/>
     <w:uiPriority w:val="39"/>
     <w:unhideWhenUsed/>
@@ -4146,10 +4464,10 @@
       <w:spacing w:after="100"/>
     </w:pPr>
   </w:style>
-  <w:style w:type="paragraph" w:styleId="TOC2">
+  <w:style w:type="paragraph" w:styleId="Verzeichnis2">
     <w:name w:val="toc 2"/>
-    <w:basedOn w:val="Normal"/>
-    <w:next w:val="Normal"/>
+    <w:basedOn w:val="Standard"/>
+    <w:next w:val="Standard"/>
     <w:autoRedefine/>
     <w:uiPriority w:val="39"/>
     <w:unhideWhenUsed/>
@@ -4159,10 +4477,10 @@
       <w:ind w:left="220"/>
     </w:pPr>
   </w:style>
-  <w:style w:type="paragraph" w:styleId="TOC3">
+  <w:style w:type="paragraph" w:styleId="Verzeichnis3">
     <w:name w:val="toc 3"/>
-    <w:basedOn w:val="Normal"/>
-    <w:next w:val="Normal"/>
+    <w:basedOn w:val="Standard"/>
+    <w:next w:val="Standard"/>
     <w:autoRedefine/>
     <w:uiPriority w:val="39"/>
     <w:unhideWhenUsed/>
@@ -4171,6 +4489,1000 @@
       <w:spacing w:after="100"/>
       <w:ind w:left="440"/>
     </w:pPr>
+  </w:style>
+  <w:style w:type="paragraph" w:styleId="Sprechblasentext">
+    <w:name w:val="Balloon Text"/>
+    <w:basedOn w:val="Standard"/>
+    <w:link w:val="SprechblasentextZchn"/>
+    <w:uiPriority w:val="99"/>
+    <w:semiHidden/>
+    <w:unhideWhenUsed/>
+    <w:rsid w:val="008951EC"/>
+    <w:pPr>
+      <w:spacing w:after="0" w:line="240" w:lineRule="auto"/>
+    </w:pPr>
+    <w:rPr>
+      <w:rFonts w:ascii="Tahoma" w:hAnsi="Tahoma" w:cs="Tahoma"/>
+      <w:sz w:val="16"/>
+      <w:szCs w:val="16"/>
+    </w:rPr>
+  </w:style>
+  <w:style w:type="character" w:customStyle="1" w:styleId="SprechblasentextZchn">
+    <w:name w:val="Sprechblasentext Zchn"/>
+    <w:basedOn w:val="Absatz-Standardschriftart"/>
+    <w:link w:val="Sprechblasentext"/>
+    <w:uiPriority w:val="99"/>
+    <w:semiHidden/>
+    <w:rsid w:val="008951EC"/>
+    <w:rPr>
+      <w:rFonts w:ascii="Tahoma" w:hAnsi="Tahoma" w:cs="Tahoma"/>
+      <w:sz w:val="16"/>
+      <w:szCs w:val="16"/>
+    </w:rPr>
+  </w:style>
+</w:styles>
+</file>
+
+<file path=word/stylesWithEffects.xml><?xml version="1.0" encoding="utf-8"?>
+<w:styles xmlns:wpc="http://schemas.microsoft.com/office/word/2010/wordprocessingCanvas" xmlns:mc="http://schemas.openxmlformats.org/markup-compatibility/2006" xmlns:o="urn:schemas-microsoft-com:office:office" xmlns:r="http://schemas.openxmlformats.org/officeDocument/2006/relationships" xmlns:m="http://schemas.openxmlformats.org/officeDocument/2006/math" xmlns:v="urn:schemas-microsoft-com:vml" xmlns:wp14="http://schemas.microsoft.com/office/word/2010/wordprocessingDrawing" xmlns:wp="http://schemas.openxmlformats.org/drawingml/2006/wordprocessingDrawing" xmlns:w10="urn:schemas-microsoft-com:office:word" xmlns:w="http://schemas.openxmlformats.org/wordprocessingml/2006/main" xmlns:w14="http://schemas.microsoft.com/office/word/2010/wordml" xmlns:wpg="http://schemas.microsoft.com/office/word/2010/wordprocessingGroup" xmlns:wpi="http://schemas.microsoft.com/office/word/2010/wordprocessingInk" xmlns:wne="http://schemas.microsoft.com/office/word/2006/wordml" xmlns:wps="http://schemas.microsoft.com/office/word/2010/wordprocessingShape" mc:Ignorable="w14 wp14">
+  <w:docDefaults>
+    <w:rPrDefault>
+      <w:rPr>
+        <w:rFonts w:asciiTheme="minorHAnsi" w:eastAsiaTheme="minorEastAsia" w:hAnsiTheme="minorHAnsi" w:cstheme="minorBidi"/>
+        <w:sz w:val="22"/>
+        <w:szCs w:val="22"/>
+        <w:lang w:val="de-CH" w:eastAsia="en-US" w:bidi="ar-SA"/>
+      </w:rPr>
+    </w:rPrDefault>
+    <w:pPrDefault>
+      <w:pPr>
+        <w:spacing w:after="160" w:line="259" w:lineRule="auto"/>
+      </w:pPr>
+    </w:pPrDefault>
+  </w:docDefaults>
+  <w:latentStyles w:defLockedState="0" w:defUIPriority="99" w:defSemiHidden="1" w:defUnhideWhenUsed="1" w:defQFormat="0" w:count="267">
+    <w:lsdException w:name="Normal" w:semiHidden="0" w:uiPriority="0" w:unhideWhenUsed="0" w:qFormat="1"/>
+    <w:lsdException w:name="heading 1" w:semiHidden="0" w:uiPriority="9" w:unhideWhenUsed="0" w:qFormat="1"/>
+    <w:lsdException w:name="heading 2" w:uiPriority="9" w:qFormat="1"/>
+    <w:lsdException w:name="heading 3" w:uiPriority="9" w:qFormat="1"/>
+    <w:lsdException w:name="heading 4" w:uiPriority="9" w:qFormat="1"/>
+    <w:lsdException w:name="heading 5" w:uiPriority="9" w:qFormat="1"/>
+    <w:lsdException w:name="heading 6" w:uiPriority="9" w:qFormat="1"/>
+    <w:lsdException w:name="heading 7" w:uiPriority="9" w:qFormat="1"/>
+    <w:lsdException w:name="heading 8" w:uiPriority="9" w:qFormat="1"/>
+    <w:lsdException w:name="heading 9" w:uiPriority="9" w:qFormat="1"/>
+    <w:lsdException w:name="toc 1" w:uiPriority="39"/>
+    <w:lsdException w:name="toc 2" w:uiPriority="39"/>
+    <w:lsdException w:name="toc 3" w:uiPriority="39"/>
+    <w:lsdException w:name="toc 4" w:uiPriority="39"/>
+    <w:lsdException w:name="toc 5" w:uiPriority="39"/>
+    <w:lsdException w:name="toc 6" w:uiPriority="39"/>
+    <w:lsdException w:name="toc 7" w:uiPriority="39"/>
+    <w:lsdException w:name="toc 8" w:uiPriority="39"/>
+    <w:lsdException w:name="toc 9" w:uiPriority="39"/>
+    <w:lsdException w:name="caption" w:uiPriority="35" w:qFormat="1"/>
+    <w:lsdException w:name="Title" w:semiHidden="0" w:uiPriority="10" w:unhideWhenUsed="0" w:qFormat="1"/>
+    <w:lsdException w:name="Default Paragraph Font" w:uiPriority="1"/>
+    <w:lsdException w:name="Subtitle" w:semiHidden="0" w:uiPriority="11" w:unhideWhenUsed="0" w:qFormat="1"/>
+    <w:lsdException w:name="Strong" w:semiHidden="0" w:uiPriority="22" w:unhideWhenUsed="0" w:qFormat="1"/>
+    <w:lsdException w:name="Emphasis" w:semiHidden="0" w:uiPriority="20" w:unhideWhenUsed="0" w:qFormat="1"/>
+    <w:lsdException w:name="Table Grid" w:semiHidden="0" w:uiPriority="39" w:unhideWhenUsed="0"/>
+    <w:lsdException w:name="Placeholder Text" w:unhideWhenUsed="0"/>
+    <w:lsdException w:name="No Spacing" w:semiHidden="0" w:uiPriority="1" w:unhideWhenUsed="0" w:qFormat="1"/>
+    <w:lsdException w:name="Light Shading" w:semiHidden="0" w:uiPriority="60" w:unhideWhenUsed="0"/>
+    <w:lsdException w:name="Light List" w:semiHidden="0" w:uiPriority="61" w:unhideWhenUsed="0"/>
+    <w:lsdException w:name="Light Grid" w:semiHidden="0" w:uiPriority="62" w:unhideWhenUsed="0"/>
+    <w:lsdException w:name="Medium Shading 1" w:semiHidden="0" w:uiPriority="63" w:unhideWhenUsed="0"/>
+    <w:lsdException w:name="Medium Shading 2" w:semiHidden="0" w:uiPriority="64" w:unhideWhenUsed="0"/>
+    <w:lsdException w:name="Medium List 1" w:semiHidden="0" w:uiPriority="65" w:unhideWhenUsed="0"/>
+    <w:lsdException w:name="Medium List 2" w:semiHidden="0" w:uiPriority="66" w:unhideWhenUsed="0"/>
+    <w:lsdException w:name="Medium Grid 1" w:semiHidden="0" w:uiPriority="67" w:unhideWhenUsed="0"/>
+    <w:lsdException w:name="Medium Grid 2" w:semiHidden="0" w:uiPriority="68" w:unhideWhenUsed="0"/>
+    <w:lsdException w:name="Medium Grid 3" w:semiHidden="0" w:uiPriority="69" w:unhideWhenUsed="0"/>
+    <w:lsdException w:name="Dark List" w:semiHidden="0" w:uiPriority="70" w:unhideWhenUsed="0"/>
+    <w:lsdException w:name="Colorful Shading" w:semiHidden="0" w:uiPriority="71" w:unhideWhenUsed="0"/>
+    <w:lsdException w:name="Colorful List" w:semiHidden="0" w:uiPriority="72" w:unhideWhenUsed="0"/>
+    <w:lsdException w:name="Colorful Grid" w:semiHidden="0" w:uiPriority="73" w:unhideWhenUsed="0"/>
+    <w:lsdException w:name="Light Shading Accent 1" w:semiHidden="0" w:uiPriority="60" w:unhideWhenUsed="0"/>
+    <w:lsdException w:name="Light List Accent 1" w:semiHidden="0" w:uiPriority="61" w:unhideWhenUsed="0"/>
+    <w:lsdException w:name="Light Grid Accent 1" w:semiHidden="0" w:uiPriority="62" w:unhideWhenUsed="0"/>
+    <w:lsdException w:name="Medium Shading 1 Accent 1" w:semiHidden="0" w:uiPriority="63" w:unhideWhenUsed="0"/>
+    <w:lsdException w:name="Medium Shading 2 Accent 1" w:semiHidden="0" w:uiPriority="64" w:unhideWhenUsed="0"/>
+    <w:lsdException w:name="Medium List 1 Accent 1" w:semiHidden="0" w:uiPriority="65" w:unhideWhenUsed="0"/>
+    <w:lsdException w:name="Revision" w:unhideWhenUsed="0"/>
+    <w:lsdException w:name="List Paragraph" w:semiHidden="0" w:uiPriority="34" w:unhideWhenUsed="0" w:qFormat="1"/>
+    <w:lsdException w:name="Quote" w:semiHidden="0" w:uiPriority="29" w:unhideWhenUsed="0" w:qFormat="1"/>
+    <w:lsdException w:name="Intense Quote" w:semiHidden="0" w:uiPriority="30" w:unhideWhenUsed="0" w:qFormat="1"/>
+    <w:lsdException w:name="Medium List 2 Accent 1" w:semiHidden="0" w:uiPriority="66" w:unhideWhenUsed="0"/>
+    <w:lsdException w:name="Medium Grid 1 Accent 1" w:semiHidden="0" w:uiPriority="67" w:unhideWhenUsed="0"/>
+    <w:lsdException w:name="Medium Grid 2 Accent 1" w:semiHidden="0" w:uiPriority="68" w:unhideWhenUsed="0"/>
+    <w:lsdException w:name="Medium Grid 3 Accent 1" w:semiHidden="0" w:uiPriority="69" w:unhideWhenUsed="0"/>
+    <w:lsdException w:name="Dark List Accent 1" w:semiHidden="0" w:uiPriority="70" w:unhideWhenUsed="0"/>
+    <w:lsdException w:name="Colorful Shading Accent 1" w:semiHidden="0" w:uiPriority="71" w:unhideWhenUsed="0"/>
+    <w:lsdException w:name="Colorful List Accent 1" w:semiHidden="0" w:uiPriority="72" w:unhideWhenUsed="0"/>
+    <w:lsdException w:name="Colorful Grid Accent 1" w:semiHidden="0" w:uiPriority="73" w:unhideWhenUsed="0"/>
+    <w:lsdException w:name="Light Shading Accent 2" w:semiHidden="0" w:uiPriority="60" w:unhideWhenUsed="0"/>
+    <w:lsdException w:name="Light List Accent 2" w:semiHidden="0" w:uiPriority="61" w:unhideWhenUsed="0"/>
+    <w:lsdException w:name="Light Grid Accent 2" w:semiHidden="0" w:uiPriority="62" w:unhideWhenUsed="0"/>
+    <w:lsdException w:name="Medium Shading 1 Accent 2" w:semiHidden="0" w:uiPriority="63" w:unhideWhenUsed="0"/>
+    <w:lsdException w:name="Medium Shading 2 Accent 2" w:semiHidden="0" w:uiPriority="64" w:unhideWhenUsed="0"/>
+    <w:lsdException w:name="Medium List 1 Accent 2" w:semiHidden="0" w:uiPriority="65" w:unhideWhenUsed="0"/>
+    <w:lsdException w:name="Medium List 2 Accent 2" w:semiHidden="0" w:uiPriority="66" w:unhideWhenUsed="0"/>
+    <w:lsdException w:name="Medium Grid 1 Accent 2" w:semiHidden="0" w:uiPriority="67" w:unhideWhenUsed="0"/>
+    <w:lsdException w:name="Medium Grid 2 Accent 2" w:semiHidden="0" w:uiPriority="68" w:unhideWhenUsed="0"/>
+    <w:lsdException w:name="Medium Grid 3 Accent 2" w:semiHidden="0" w:uiPriority="69" w:unhideWhenUsed="0"/>
+    <w:lsdException w:name="Dark List Accent 2" w:semiHidden="0" w:uiPriority="70" w:unhideWhenUsed="0"/>
+    <w:lsdException w:name="Colorful Shading Accent 2" w:semiHidden="0" w:uiPriority="71" w:unhideWhenUsed="0"/>
+    <w:lsdException w:name="Colorful List Accent 2" w:semiHidden="0" w:uiPriority="72" w:unhideWhenUsed="0"/>
+    <w:lsdException w:name="Colorful Grid Accent 2" w:semiHidden="0" w:uiPriority="73" w:unhideWhenUsed="0"/>
+    <w:lsdException w:name="Light Shading Accent 3" w:semiHidden="0" w:uiPriority="60" w:unhideWhenUsed="0"/>
+    <w:lsdException w:name="Light List Accent 3" w:semiHidden="0" w:uiPriority="61" w:unhideWhenUsed="0"/>
+    <w:lsdException w:name="Light Grid Accent 3" w:semiHidden="0" w:uiPriority="62" w:unhideWhenUsed="0"/>
+    <w:lsdException w:name="Medium Shading 1 Accent 3" w:semiHidden="0" w:uiPriority="63" w:unhideWhenUsed="0"/>
+    <w:lsdException w:name="Medium Shading 2 Accent 3" w:semiHidden="0" w:uiPriority="64" w:unhideWhenUsed="0"/>
+    <w:lsdException w:name="Medium List 1 Accent 3" w:semiHidden="0" w:uiPriority="65" w:unhideWhenUsed="0"/>
+    <w:lsdException w:name="Medium List 2 Accent 3" w:semiHidden="0" w:uiPriority="66" w:unhideWhenUsed="0"/>
+    <w:lsdException w:name="Medium Grid 1 Accent 3" w:semiHidden="0" w:uiPriority="67" w:unhideWhenUsed="0"/>
+    <w:lsdException w:name="Medium Grid 2 Accent 3" w:semiHidden="0" w:uiPriority="68" w:unhideWhenUsed="0"/>
+    <w:lsdException w:name="Medium Grid 3 Accent 3" w:semiHidden="0" w:uiPriority="69" w:unhideWhenUsed="0"/>
+    <w:lsdException w:name="Dark List Accent 3" w:semiHidden="0" w:uiPriority="70" w:unhideWhenUsed="0"/>
+    <w:lsdException w:name="Colorful Shading Accent 3" w:semiHidden="0" w:uiPriority="71" w:unhideWhenUsed="0"/>
+    <w:lsdException w:name="Colorful List Accent 3" w:semiHidden="0" w:uiPriority="72" w:unhideWhenUsed="0"/>
+    <w:lsdException w:name="Colorful Grid Accent 3" w:semiHidden="0" w:uiPriority="73" w:unhideWhenUsed="0"/>
+    <w:lsdException w:name="Light Shading Accent 4" w:semiHidden="0" w:uiPriority="60" w:unhideWhenUsed="0"/>
+    <w:lsdException w:name="Light List Accent 4" w:semiHidden="0" w:uiPriority="61" w:unhideWhenUsed="0"/>
+    <w:lsdException w:name="Light Grid Accent 4" w:semiHidden="0" w:uiPriority="62" w:unhideWhenUsed="0"/>
+    <w:lsdException w:name="Medium Shading 1 Accent 4" w:semiHidden="0" w:uiPriority="63" w:unhideWhenUsed="0"/>
+    <w:lsdException w:name="Medium Shading 2 Accent 4" w:semiHidden="0" w:uiPriority="64" w:unhideWhenUsed="0"/>
+    <w:lsdException w:name="Medium List 1 Accent 4" w:semiHidden="0" w:uiPriority="65" w:unhideWhenUsed="0"/>
+    <w:lsdException w:name="Medium List 2 Accent 4" w:semiHidden="0" w:uiPriority="66" w:unhideWhenUsed="0"/>
+    <w:lsdException w:name="Medium Grid 1 Accent 4" w:semiHidden="0" w:uiPriority="67" w:unhideWhenUsed="0"/>
+    <w:lsdException w:name="Medium Grid 2 Accent 4" w:semiHidden="0" w:uiPriority="68" w:unhideWhenUsed="0"/>
+    <w:lsdException w:name="Medium Grid 3 Accent 4" w:semiHidden="0" w:uiPriority="69" w:unhideWhenUsed="0"/>
+    <w:lsdException w:name="Dark List Accent 4" w:semiHidden="0" w:uiPriority="70" w:unhideWhenUsed="0"/>
+    <w:lsdException w:name="Colorful Shading Accent 4" w:semiHidden="0" w:uiPriority="71" w:unhideWhenUsed="0"/>
+    <w:lsdException w:name="Colorful List Accent 4" w:semiHidden="0" w:uiPriority="72" w:unhideWhenUsed="0"/>
+    <w:lsdException w:name="Colorful Grid Accent 4" w:semiHidden="0" w:uiPriority="73" w:unhideWhenUsed="0"/>
+    <w:lsdException w:name="Light Shading Accent 5" w:semiHidden="0" w:uiPriority="60" w:unhideWhenUsed="0"/>
+    <w:lsdException w:name="Light List Accent 5" w:semiHidden="0" w:uiPriority="61" w:unhideWhenUsed="0"/>
+    <w:lsdException w:name="Light Grid Accent 5" w:semiHidden="0" w:uiPriority="62" w:unhideWhenUsed="0"/>
+    <w:lsdException w:name="Medium Shading 1 Accent 5" w:semiHidden="0" w:uiPriority="63" w:unhideWhenUsed="0"/>
+    <w:lsdException w:name="Medium Shading 2 Accent 5" w:semiHidden="0" w:uiPriority="64" w:unhideWhenUsed="0"/>
+    <w:lsdException w:name="Medium List 1 Accent 5" w:semiHidden="0" w:uiPriority="65" w:unhideWhenUsed="0"/>
+    <w:lsdException w:name="Medium List 2 Accent 5" w:semiHidden="0" w:uiPriority="66" w:unhideWhenUsed="0"/>
+    <w:lsdException w:name="Medium Grid 1 Accent 5" w:semiHidden="0" w:uiPriority="67" w:unhideWhenUsed="0"/>
+    <w:lsdException w:name="Medium Grid 2 Accent 5" w:semiHidden="0" w:uiPriority="68" w:unhideWhenUsed="0"/>
+    <w:lsdException w:name="Medium Grid 3 Accent 5" w:semiHidden="0" w:uiPriority="69" w:unhideWhenUsed="0"/>
+    <w:lsdException w:name="Dark List Accent 5" w:semiHidden="0" w:uiPriority="70" w:unhideWhenUsed="0"/>
+    <w:lsdException w:name="Colorful Shading Accent 5" w:semiHidden="0" w:uiPriority="71" w:unhideWhenUsed="0"/>
+    <w:lsdException w:name="Colorful List Accent 5" w:semiHidden="0" w:uiPriority="72" w:unhideWhenUsed="0"/>
+    <w:lsdException w:name="Colorful Grid Accent 5" w:semiHidden="0" w:uiPriority="73" w:unhideWhenUsed="0"/>
+    <w:lsdException w:name="Light Shading Accent 6" w:semiHidden="0" w:uiPriority="60" w:unhideWhenUsed="0"/>
+    <w:lsdException w:name="Light List Accent 6" w:semiHidden="0" w:uiPriority="61" w:unhideWhenUsed="0"/>
+    <w:lsdException w:name="Light Grid Accent 6" w:semiHidden="0" w:uiPriority="62" w:unhideWhenUsed="0"/>
+    <w:lsdException w:name="Medium Shading 1 Accent 6" w:semiHidden="0" w:uiPriority="63" w:unhideWhenUsed="0"/>
+    <w:lsdException w:name="Medium Shading 2 Accent 6" w:semiHidden="0" w:uiPriority="64" w:unhideWhenUsed="0"/>
+    <w:lsdException w:name="Medium List 1 Accent 6" w:semiHidden="0" w:uiPriority="65" w:unhideWhenUsed="0"/>
+    <w:lsdException w:name="Medium List 2 Accent 6" w:semiHidden="0" w:uiPriority="66" w:unhideWhenUsed="0"/>
+    <w:lsdException w:name="Medium Grid 1 Accent 6" w:semiHidden="0" w:uiPriority="67" w:unhideWhenUsed="0"/>
+    <w:lsdException w:name="Medium Grid 2 Accent 6" w:semiHidden="0" w:uiPriority="68" w:unhideWhenUsed="0"/>
+    <w:lsdException w:name="Medium Grid 3 Accent 6" w:semiHidden="0" w:uiPriority="69" w:unhideWhenUsed="0"/>
+    <w:lsdException w:name="Dark List Accent 6" w:semiHidden="0" w:uiPriority="70" w:unhideWhenUsed="0"/>
+    <w:lsdException w:name="Colorful Shading Accent 6" w:semiHidden="0" w:uiPriority="71" w:unhideWhenUsed="0"/>
+    <w:lsdException w:name="Colorful List Accent 6" w:semiHidden="0" w:uiPriority="72" w:unhideWhenUsed="0"/>
+    <w:lsdException w:name="Colorful Grid Accent 6" w:semiHidden="0" w:uiPriority="73" w:unhideWhenUsed="0"/>
+    <w:lsdException w:name="Subtle Emphasis" w:semiHidden="0" w:uiPriority="19" w:unhideWhenUsed="0" w:qFormat="1"/>
+    <w:lsdException w:name="Intense Emphasis" w:semiHidden="0" w:uiPriority="21" w:unhideWhenUsed="0" w:qFormat="1"/>
+    <w:lsdException w:name="Subtle Reference" w:semiHidden="0" w:uiPriority="31" w:unhideWhenUsed="0" w:qFormat="1"/>
+    <w:lsdException w:name="Intense Reference" w:semiHidden="0" w:uiPriority="32" w:unhideWhenUsed="0" w:qFormat="1"/>
+    <w:lsdException w:name="Book Title" w:semiHidden="0" w:uiPriority="33" w:unhideWhenUsed="0" w:qFormat="1"/>
+    <w:lsdException w:name="Bibliography" w:uiPriority="37"/>
+    <w:lsdException w:name="TOC Heading" w:uiPriority="39" w:qFormat="1"/>
+  </w:latentStyles>
+  <w:style w:type="paragraph" w:default="1" w:styleId="Standard">
+    <w:name w:val="Normal"/>
+    <w:qFormat/>
+    <w:rsid w:val="00E216E1"/>
+  </w:style>
+  <w:style w:type="paragraph" w:styleId="berschrift1">
+    <w:name w:val="heading 1"/>
+    <w:basedOn w:val="Standard"/>
+    <w:next w:val="Standard"/>
+    <w:link w:val="berschrift1Zchn"/>
+    <w:uiPriority w:val="9"/>
+    <w:qFormat/>
+    <w:rsid w:val="00E216E1"/>
+    <w:pPr>
+      <w:keepNext/>
+      <w:keepLines/>
+      <w:numPr>
+        <w:numId w:val="40"/>
+      </w:numPr>
+      <w:pBdr>
+        <w:bottom w:val="single" w:sz="4" w:space="1" w:color="595959" w:themeColor="text1" w:themeTint="A6"/>
+      </w:pBdr>
+      <w:spacing w:before="360"/>
+      <w:outlineLvl w:val="0"/>
+    </w:pPr>
+    <w:rPr>
+      <w:rFonts w:asciiTheme="majorHAnsi" w:eastAsiaTheme="majorEastAsia" w:hAnsiTheme="majorHAnsi" w:cstheme="majorBidi"/>
+      <w:b/>
+      <w:bCs/>
+      <w:smallCaps/>
+      <w:color w:val="000000" w:themeColor="text1"/>
+      <w:sz w:val="36"/>
+      <w:szCs w:val="36"/>
+    </w:rPr>
+  </w:style>
+  <w:style w:type="paragraph" w:styleId="berschrift2">
+    <w:name w:val="heading 2"/>
+    <w:basedOn w:val="Standard"/>
+    <w:next w:val="Standard"/>
+    <w:link w:val="berschrift2Zchn"/>
+    <w:uiPriority w:val="9"/>
+    <w:unhideWhenUsed/>
+    <w:qFormat/>
+    <w:rsid w:val="00E216E1"/>
+    <w:pPr>
+      <w:keepNext/>
+      <w:keepLines/>
+      <w:numPr>
+        <w:ilvl w:val="1"/>
+        <w:numId w:val="40"/>
+      </w:numPr>
+      <w:spacing w:before="360" w:after="0"/>
+      <w:outlineLvl w:val="1"/>
+    </w:pPr>
+    <w:rPr>
+      <w:rFonts w:asciiTheme="majorHAnsi" w:eastAsiaTheme="majorEastAsia" w:hAnsiTheme="majorHAnsi" w:cstheme="majorBidi"/>
+      <w:b/>
+      <w:bCs/>
+      <w:smallCaps/>
+      <w:color w:val="000000" w:themeColor="text1"/>
+      <w:sz w:val="28"/>
+      <w:szCs w:val="28"/>
+    </w:rPr>
+  </w:style>
+  <w:style w:type="paragraph" w:styleId="berschrift3">
+    <w:name w:val="heading 3"/>
+    <w:basedOn w:val="Standard"/>
+    <w:next w:val="Standard"/>
+    <w:link w:val="berschrift3Zchn"/>
+    <w:uiPriority w:val="9"/>
+    <w:unhideWhenUsed/>
+    <w:qFormat/>
+    <w:rsid w:val="00E216E1"/>
+    <w:pPr>
+      <w:keepNext/>
+      <w:keepLines/>
+      <w:numPr>
+        <w:ilvl w:val="2"/>
+        <w:numId w:val="40"/>
+      </w:numPr>
+      <w:spacing w:before="200" w:after="0"/>
+      <w:outlineLvl w:val="2"/>
+    </w:pPr>
+    <w:rPr>
+      <w:rFonts w:asciiTheme="majorHAnsi" w:eastAsiaTheme="majorEastAsia" w:hAnsiTheme="majorHAnsi" w:cstheme="majorBidi"/>
+      <w:b/>
+      <w:bCs/>
+      <w:color w:val="000000" w:themeColor="text1"/>
+    </w:rPr>
+  </w:style>
+  <w:style w:type="paragraph" w:styleId="berschrift4">
+    <w:name w:val="heading 4"/>
+    <w:basedOn w:val="Standard"/>
+    <w:next w:val="Standard"/>
+    <w:link w:val="berschrift4Zchn"/>
+    <w:uiPriority w:val="9"/>
+    <w:unhideWhenUsed/>
+    <w:qFormat/>
+    <w:rsid w:val="00E216E1"/>
+    <w:pPr>
+      <w:keepNext/>
+      <w:keepLines/>
+      <w:numPr>
+        <w:ilvl w:val="3"/>
+        <w:numId w:val="40"/>
+      </w:numPr>
+      <w:spacing w:before="200" w:after="0"/>
+      <w:outlineLvl w:val="3"/>
+    </w:pPr>
+    <w:rPr>
+      <w:rFonts w:asciiTheme="majorHAnsi" w:eastAsiaTheme="majorEastAsia" w:hAnsiTheme="majorHAnsi" w:cstheme="majorBidi"/>
+      <w:b/>
+      <w:bCs/>
+      <w:i/>
+      <w:iCs/>
+      <w:color w:val="000000" w:themeColor="text1"/>
+    </w:rPr>
+  </w:style>
+  <w:style w:type="paragraph" w:styleId="berschrift5">
+    <w:name w:val="heading 5"/>
+    <w:basedOn w:val="Standard"/>
+    <w:next w:val="Standard"/>
+    <w:link w:val="berschrift5Zchn"/>
+    <w:uiPriority w:val="9"/>
+    <w:semiHidden/>
+    <w:unhideWhenUsed/>
+    <w:qFormat/>
+    <w:rsid w:val="00E216E1"/>
+    <w:pPr>
+      <w:keepNext/>
+      <w:keepLines/>
+      <w:numPr>
+        <w:ilvl w:val="4"/>
+        <w:numId w:val="40"/>
+      </w:numPr>
+      <w:spacing w:before="200" w:after="0"/>
+      <w:outlineLvl w:val="4"/>
+    </w:pPr>
+    <w:rPr>
+      <w:rFonts w:asciiTheme="majorHAnsi" w:eastAsiaTheme="majorEastAsia" w:hAnsiTheme="majorHAnsi" w:cstheme="majorBidi"/>
+      <w:color w:val="323E4F" w:themeColor="text2" w:themeShade="BF"/>
+    </w:rPr>
+  </w:style>
+  <w:style w:type="paragraph" w:styleId="berschrift6">
+    <w:name w:val="heading 6"/>
+    <w:basedOn w:val="Standard"/>
+    <w:next w:val="Standard"/>
+    <w:link w:val="berschrift6Zchn"/>
+    <w:uiPriority w:val="9"/>
+    <w:semiHidden/>
+    <w:unhideWhenUsed/>
+    <w:qFormat/>
+    <w:rsid w:val="00E216E1"/>
+    <w:pPr>
+      <w:keepNext/>
+      <w:keepLines/>
+      <w:numPr>
+        <w:ilvl w:val="5"/>
+        <w:numId w:val="40"/>
+      </w:numPr>
+      <w:spacing w:before="200" w:after="0"/>
+      <w:outlineLvl w:val="5"/>
+    </w:pPr>
+    <w:rPr>
+      <w:rFonts w:asciiTheme="majorHAnsi" w:eastAsiaTheme="majorEastAsia" w:hAnsiTheme="majorHAnsi" w:cstheme="majorBidi"/>
+      <w:i/>
+      <w:iCs/>
+      <w:color w:val="323E4F" w:themeColor="text2" w:themeShade="BF"/>
+    </w:rPr>
+  </w:style>
+  <w:style w:type="paragraph" w:styleId="berschrift7">
+    <w:name w:val="heading 7"/>
+    <w:basedOn w:val="Standard"/>
+    <w:next w:val="Standard"/>
+    <w:link w:val="berschrift7Zchn"/>
+    <w:uiPriority w:val="9"/>
+    <w:semiHidden/>
+    <w:unhideWhenUsed/>
+    <w:qFormat/>
+    <w:rsid w:val="00E216E1"/>
+    <w:pPr>
+      <w:keepNext/>
+      <w:keepLines/>
+      <w:numPr>
+        <w:ilvl w:val="6"/>
+        <w:numId w:val="40"/>
+      </w:numPr>
+      <w:spacing w:before="200" w:after="0"/>
+      <w:outlineLvl w:val="6"/>
+    </w:pPr>
+    <w:rPr>
+      <w:rFonts w:asciiTheme="majorHAnsi" w:eastAsiaTheme="majorEastAsia" w:hAnsiTheme="majorHAnsi" w:cstheme="majorBidi"/>
+      <w:i/>
+      <w:iCs/>
+      <w:color w:val="404040" w:themeColor="text1" w:themeTint="BF"/>
+    </w:rPr>
+  </w:style>
+  <w:style w:type="paragraph" w:styleId="berschrift8">
+    <w:name w:val="heading 8"/>
+    <w:basedOn w:val="Standard"/>
+    <w:next w:val="Standard"/>
+    <w:link w:val="berschrift8Zchn"/>
+    <w:uiPriority w:val="9"/>
+    <w:semiHidden/>
+    <w:unhideWhenUsed/>
+    <w:qFormat/>
+    <w:rsid w:val="00E216E1"/>
+    <w:pPr>
+      <w:keepNext/>
+      <w:keepLines/>
+      <w:numPr>
+        <w:ilvl w:val="7"/>
+        <w:numId w:val="40"/>
+      </w:numPr>
+      <w:spacing w:before="200" w:after="0"/>
+      <w:outlineLvl w:val="7"/>
+    </w:pPr>
+    <w:rPr>
+      <w:rFonts w:asciiTheme="majorHAnsi" w:eastAsiaTheme="majorEastAsia" w:hAnsiTheme="majorHAnsi" w:cstheme="majorBidi"/>
+      <w:color w:val="404040" w:themeColor="text1" w:themeTint="BF"/>
+      <w:sz w:val="20"/>
+      <w:szCs w:val="20"/>
+    </w:rPr>
+  </w:style>
+  <w:style w:type="paragraph" w:styleId="berschrift9">
+    <w:name w:val="heading 9"/>
+    <w:basedOn w:val="Standard"/>
+    <w:next w:val="Standard"/>
+    <w:link w:val="berschrift9Zchn"/>
+    <w:uiPriority w:val="9"/>
+    <w:semiHidden/>
+    <w:unhideWhenUsed/>
+    <w:qFormat/>
+    <w:rsid w:val="00E216E1"/>
+    <w:pPr>
+      <w:keepNext/>
+      <w:keepLines/>
+      <w:numPr>
+        <w:ilvl w:val="8"/>
+        <w:numId w:val="40"/>
+      </w:numPr>
+      <w:spacing w:before="200" w:after="0"/>
+      <w:outlineLvl w:val="8"/>
+    </w:pPr>
+    <w:rPr>
+      <w:rFonts w:asciiTheme="majorHAnsi" w:eastAsiaTheme="majorEastAsia" w:hAnsiTheme="majorHAnsi" w:cstheme="majorBidi"/>
+      <w:i/>
+      <w:iCs/>
+      <w:color w:val="404040" w:themeColor="text1" w:themeTint="BF"/>
+      <w:sz w:val="20"/>
+      <w:szCs w:val="20"/>
+    </w:rPr>
+  </w:style>
+  <w:style w:type="character" w:default="1" w:styleId="Absatz-Standardschriftart">
+    <w:name w:val="Default Paragraph Font"/>
+    <w:uiPriority w:val="1"/>
+    <w:semiHidden/>
+    <w:unhideWhenUsed/>
+  </w:style>
+  <w:style w:type="table" w:default="1" w:styleId="NormaleTabelle">
+    <w:name w:val="Normal Table"/>
+    <w:uiPriority w:val="99"/>
+    <w:semiHidden/>
+    <w:unhideWhenUsed/>
+    <w:tblPr>
+      <w:tblInd w:w="0" w:type="dxa"/>
+      <w:tblCellMar>
+        <w:top w:w="0" w:type="dxa"/>
+        <w:left w:w="108" w:type="dxa"/>
+        <w:bottom w:w="0" w:type="dxa"/>
+        <w:right w:w="108" w:type="dxa"/>
+      </w:tblCellMar>
+    </w:tblPr>
+  </w:style>
+  <w:style w:type="numbering" w:default="1" w:styleId="KeineListe">
+    <w:name w:val="No List"/>
+    <w:uiPriority w:val="99"/>
+    <w:semiHidden/>
+    <w:unhideWhenUsed/>
+  </w:style>
+  <w:style w:type="paragraph" w:styleId="Kopfzeile">
+    <w:name w:val="header"/>
+    <w:basedOn w:val="Standard"/>
+    <w:link w:val="KopfzeileZchn"/>
+    <w:uiPriority w:val="99"/>
+    <w:unhideWhenUsed/>
+    <w:rsid w:val="00B675C4"/>
+    <w:pPr>
+      <w:tabs>
+        <w:tab w:val="center" w:pos="4536"/>
+        <w:tab w:val="right" w:pos="9072"/>
+      </w:tabs>
+      <w:spacing w:after="0" w:line="240" w:lineRule="auto"/>
+    </w:pPr>
+  </w:style>
+  <w:style w:type="character" w:customStyle="1" w:styleId="KopfzeileZchn">
+    <w:name w:val="Kopfzeile Zchn"/>
+    <w:basedOn w:val="Absatz-Standardschriftart"/>
+    <w:link w:val="Kopfzeile"/>
+    <w:uiPriority w:val="99"/>
+    <w:rsid w:val="00B675C4"/>
+  </w:style>
+  <w:style w:type="paragraph" w:styleId="Fuzeile">
+    <w:name w:val="footer"/>
+    <w:basedOn w:val="Standard"/>
+    <w:link w:val="FuzeileZchn"/>
+    <w:uiPriority w:val="99"/>
+    <w:unhideWhenUsed/>
+    <w:rsid w:val="00B675C4"/>
+    <w:pPr>
+      <w:tabs>
+        <w:tab w:val="center" w:pos="4536"/>
+        <w:tab w:val="right" w:pos="9072"/>
+      </w:tabs>
+      <w:spacing w:after="0" w:line="240" w:lineRule="auto"/>
+    </w:pPr>
+  </w:style>
+  <w:style w:type="character" w:customStyle="1" w:styleId="FuzeileZchn">
+    <w:name w:val="Fußzeile Zchn"/>
+    <w:basedOn w:val="Absatz-Standardschriftart"/>
+    <w:link w:val="Fuzeile"/>
+    <w:uiPriority w:val="99"/>
+    <w:rsid w:val="00B675C4"/>
+  </w:style>
+  <w:style w:type="character" w:customStyle="1" w:styleId="berschrift1Zchn">
+    <w:name w:val="Überschrift 1 Zchn"/>
+    <w:basedOn w:val="Absatz-Standardschriftart"/>
+    <w:link w:val="berschrift1"/>
+    <w:uiPriority w:val="9"/>
+    <w:rsid w:val="00E216E1"/>
+    <w:rPr>
+      <w:rFonts w:asciiTheme="majorHAnsi" w:eastAsiaTheme="majorEastAsia" w:hAnsiTheme="majorHAnsi" w:cstheme="majorBidi"/>
+      <w:b/>
+      <w:bCs/>
+      <w:smallCaps/>
+      <w:color w:val="000000" w:themeColor="text1"/>
+      <w:sz w:val="36"/>
+      <w:szCs w:val="36"/>
+    </w:rPr>
+  </w:style>
+  <w:style w:type="character" w:customStyle="1" w:styleId="berschrift2Zchn">
+    <w:name w:val="Überschrift 2 Zchn"/>
+    <w:basedOn w:val="Absatz-Standardschriftart"/>
+    <w:link w:val="berschrift2"/>
+    <w:uiPriority w:val="9"/>
+    <w:rsid w:val="00E216E1"/>
+    <w:rPr>
+      <w:rFonts w:asciiTheme="majorHAnsi" w:eastAsiaTheme="majorEastAsia" w:hAnsiTheme="majorHAnsi" w:cstheme="majorBidi"/>
+      <w:b/>
+      <w:bCs/>
+      <w:smallCaps/>
+      <w:color w:val="000000" w:themeColor="text1"/>
+      <w:sz w:val="28"/>
+      <w:szCs w:val="28"/>
+    </w:rPr>
+  </w:style>
+  <w:style w:type="character" w:customStyle="1" w:styleId="berschrift3Zchn">
+    <w:name w:val="Überschrift 3 Zchn"/>
+    <w:basedOn w:val="Absatz-Standardschriftart"/>
+    <w:link w:val="berschrift3"/>
+    <w:uiPriority w:val="9"/>
+    <w:rsid w:val="00E216E1"/>
+    <w:rPr>
+      <w:rFonts w:asciiTheme="majorHAnsi" w:eastAsiaTheme="majorEastAsia" w:hAnsiTheme="majorHAnsi" w:cstheme="majorBidi"/>
+      <w:b/>
+      <w:bCs/>
+      <w:color w:val="000000" w:themeColor="text1"/>
+    </w:rPr>
+  </w:style>
+  <w:style w:type="character" w:customStyle="1" w:styleId="berschrift4Zchn">
+    <w:name w:val="Überschrift 4 Zchn"/>
+    <w:basedOn w:val="Absatz-Standardschriftart"/>
+    <w:link w:val="berschrift4"/>
+    <w:uiPriority w:val="9"/>
+    <w:rsid w:val="00E216E1"/>
+    <w:rPr>
+      <w:rFonts w:asciiTheme="majorHAnsi" w:eastAsiaTheme="majorEastAsia" w:hAnsiTheme="majorHAnsi" w:cstheme="majorBidi"/>
+      <w:b/>
+      <w:bCs/>
+      <w:i/>
+      <w:iCs/>
+      <w:color w:val="000000" w:themeColor="text1"/>
+    </w:rPr>
+  </w:style>
+  <w:style w:type="character" w:customStyle="1" w:styleId="berschrift5Zchn">
+    <w:name w:val="Überschrift 5 Zchn"/>
+    <w:basedOn w:val="Absatz-Standardschriftart"/>
+    <w:link w:val="berschrift5"/>
+    <w:uiPriority w:val="9"/>
+    <w:semiHidden/>
+    <w:rsid w:val="00E216E1"/>
+    <w:rPr>
+      <w:rFonts w:asciiTheme="majorHAnsi" w:eastAsiaTheme="majorEastAsia" w:hAnsiTheme="majorHAnsi" w:cstheme="majorBidi"/>
+      <w:color w:val="323E4F" w:themeColor="text2" w:themeShade="BF"/>
+    </w:rPr>
+  </w:style>
+  <w:style w:type="character" w:customStyle="1" w:styleId="berschrift6Zchn">
+    <w:name w:val="Überschrift 6 Zchn"/>
+    <w:basedOn w:val="Absatz-Standardschriftart"/>
+    <w:link w:val="berschrift6"/>
+    <w:uiPriority w:val="9"/>
+    <w:semiHidden/>
+    <w:rsid w:val="00E216E1"/>
+    <w:rPr>
+      <w:rFonts w:asciiTheme="majorHAnsi" w:eastAsiaTheme="majorEastAsia" w:hAnsiTheme="majorHAnsi" w:cstheme="majorBidi"/>
+      <w:i/>
+      <w:iCs/>
+      <w:color w:val="323E4F" w:themeColor="text2" w:themeShade="BF"/>
+    </w:rPr>
+  </w:style>
+  <w:style w:type="character" w:customStyle="1" w:styleId="berschrift7Zchn">
+    <w:name w:val="Überschrift 7 Zchn"/>
+    <w:basedOn w:val="Absatz-Standardschriftart"/>
+    <w:link w:val="berschrift7"/>
+    <w:uiPriority w:val="9"/>
+    <w:semiHidden/>
+    <w:rsid w:val="00E216E1"/>
+    <w:rPr>
+      <w:rFonts w:asciiTheme="majorHAnsi" w:eastAsiaTheme="majorEastAsia" w:hAnsiTheme="majorHAnsi" w:cstheme="majorBidi"/>
+      <w:i/>
+      <w:iCs/>
+      <w:color w:val="404040" w:themeColor="text1" w:themeTint="BF"/>
+    </w:rPr>
+  </w:style>
+  <w:style w:type="character" w:customStyle="1" w:styleId="berschrift8Zchn">
+    <w:name w:val="Überschrift 8 Zchn"/>
+    <w:basedOn w:val="Absatz-Standardschriftart"/>
+    <w:link w:val="berschrift8"/>
+    <w:uiPriority w:val="9"/>
+    <w:semiHidden/>
+    <w:rsid w:val="00E216E1"/>
+    <w:rPr>
+      <w:rFonts w:asciiTheme="majorHAnsi" w:eastAsiaTheme="majorEastAsia" w:hAnsiTheme="majorHAnsi" w:cstheme="majorBidi"/>
+      <w:color w:val="404040" w:themeColor="text1" w:themeTint="BF"/>
+      <w:sz w:val="20"/>
+      <w:szCs w:val="20"/>
+    </w:rPr>
+  </w:style>
+  <w:style w:type="character" w:customStyle="1" w:styleId="berschrift9Zchn">
+    <w:name w:val="Überschrift 9 Zchn"/>
+    <w:basedOn w:val="Absatz-Standardschriftart"/>
+    <w:link w:val="berschrift9"/>
+    <w:uiPriority w:val="9"/>
+    <w:semiHidden/>
+    <w:rsid w:val="00E216E1"/>
+    <w:rPr>
+      <w:rFonts w:asciiTheme="majorHAnsi" w:eastAsiaTheme="majorEastAsia" w:hAnsiTheme="majorHAnsi" w:cstheme="majorBidi"/>
+      <w:i/>
+      <w:iCs/>
+      <w:color w:val="404040" w:themeColor="text1" w:themeTint="BF"/>
+      <w:sz w:val="20"/>
+      <w:szCs w:val="20"/>
+    </w:rPr>
+  </w:style>
+  <w:style w:type="paragraph" w:styleId="Beschriftung">
+    <w:name w:val="caption"/>
+    <w:basedOn w:val="Standard"/>
+    <w:next w:val="Standard"/>
+    <w:uiPriority w:val="35"/>
+    <w:semiHidden/>
+    <w:unhideWhenUsed/>
+    <w:qFormat/>
+    <w:rsid w:val="00E216E1"/>
+    <w:pPr>
+      <w:spacing w:after="200" w:line="240" w:lineRule="auto"/>
+    </w:pPr>
+    <w:rPr>
+      <w:i/>
+      <w:iCs/>
+      <w:color w:val="44546A" w:themeColor="text2"/>
+      <w:sz w:val="18"/>
+      <w:szCs w:val="18"/>
+    </w:rPr>
+  </w:style>
+  <w:style w:type="paragraph" w:styleId="Titel">
+    <w:name w:val="Title"/>
+    <w:basedOn w:val="Standard"/>
+    <w:next w:val="Standard"/>
+    <w:link w:val="TitelZchn"/>
+    <w:uiPriority w:val="10"/>
+    <w:qFormat/>
+    <w:rsid w:val="00E216E1"/>
+    <w:pPr>
+      <w:spacing w:after="0" w:line="240" w:lineRule="auto"/>
+      <w:contextualSpacing/>
+    </w:pPr>
+    <w:rPr>
+      <w:rFonts w:asciiTheme="majorHAnsi" w:eastAsiaTheme="majorEastAsia" w:hAnsiTheme="majorHAnsi" w:cstheme="majorBidi"/>
+      <w:color w:val="000000" w:themeColor="text1"/>
+      <w:sz w:val="56"/>
+      <w:szCs w:val="56"/>
+    </w:rPr>
+  </w:style>
+  <w:style w:type="character" w:customStyle="1" w:styleId="TitelZchn">
+    <w:name w:val="Titel Zchn"/>
+    <w:basedOn w:val="Absatz-Standardschriftart"/>
+    <w:link w:val="Titel"/>
+    <w:uiPriority w:val="10"/>
+    <w:rsid w:val="00E216E1"/>
+    <w:rPr>
+      <w:rFonts w:asciiTheme="majorHAnsi" w:eastAsiaTheme="majorEastAsia" w:hAnsiTheme="majorHAnsi" w:cstheme="majorBidi"/>
+      <w:color w:val="000000" w:themeColor="text1"/>
+      <w:sz w:val="56"/>
+      <w:szCs w:val="56"/>
+    </w:rPr>
+  </w:style>
+  <w:style w:type="paragraph" w:styleId="Untertitel">
+    <w:name w:val="Subtitle"/>
+    <w:basedOn w:val="Standard"/>
+    <w:next w:val="Standard"/>
+    <w:link w:val="UntertitelZchn"/>
+    <w:uiPriority w:val="11"/>
+    <w:qFormat/>
+    <w:rsid w:val="00E216E1"/>
+    <w:pPr>
+      <w:numPr>
+        <w:ilvl w:val="1"/>
+      </w:numPr>
+    </w:pPr>
+    <w:rPr>
+      <w:color w:val="5A5A5A" w:themeColor="text1" w:themeTint="A5"/>
+      <w:spacing w:val="10"/>
+    </w:rPr>
+  </w:style>
+  <w:style w:type="character" w:customStyle="1" w:styleId="UntertitelZchn">
+    <w:name w:val="Untertitel Zchn"/>
+    <w:basedOn w:val="Absatz-Standardschriftart"/>
+    <w:link w:val="Untertitel"/>
+    <w:uiPriority w:val="11"/>
+    <w:rsid w:val="00E216E1"/>
+    <w:rPr>
+      <w:color w:val="5A5A5A" w:themeColor="text1" w:themeTint="A5"/>
+      <w:spacing w:val="10"/>
+    </w:rPr>
+  </w:style>
+  <w:style w:type="character" w:styleId="Fett">
+    <w:name w:val="Strong"/>
+    <w:basedOn w:val="Absatz-Standardschriftart"/>
+    <w:uiPriority w:val="22"/>
+    <w:qFormat/>
+    <w:rsid w:val="00E216E1"/>
+    <w:rPr>
+      <w:b/>
+      <w:bCs/>
+      <w:color w:val="000000" w:themeColor="text1"/>
+    </w:rPr>
+  </w:style>
+  <w:style w:type="character" w:styleId="Hervorhebung">
+    <w:name w:val="Emphasis"/>
+    <w:basedOn w:val="Absatz-Standardschriftart"/>
+    <w:uiPriority w:val="20"/>
+    <w:qFormat/>
+    <w:rsid w:val="00E216E1"/>
+    <w:rPr>
+      <w:i/>
+      <w:iCs/>
+      <w:color w:val="auto"/>
+    </w:rPr>
+  </w:style>
+  <w:style w:type="paragraph" w:styleId="KeinLeerraum">
+    <w:name w:val="No Spacing"/>
+    <w:link w:val="KeinLeerraumZchn"/>
+    <w:uiPriority w:val="1"/>
+    <w:qFormat/>
+    <w:rsid w:val="00E216E1"/>
+    <w:pPr>
+      <w:spacing w:after="0" w:line="240" w:lineRule="auto"/>
+    </w:pPr>
+  </w:style>
+  <w:style w:type="paragraph" w:styleId="Zitat">
+    <w:name w:val="Quote"/>
+    <w:basedOn w:val="Standard"/>
+    <w:next w:val="Standard"/>
+    <w:link w:val="ZitatZchn"/>
+    <w:uiPriority w:val="29"/>
+    <w:qFormat/>
+    <w:rsid w:val="00E216E1"/>
+    <w:pPr>
+      <w:spacing w:before="160"/>
+      <w:ind w:left="720" w:right="720"/>
+    </w:pPr>
+    <w:rPr>
+      <w:i/>
+      <w:iCs/>
+      <w:color w:val="000000" w:themeColor="text1"/>
+    </w:rPr>
+  </w:style>
+  <w:style w:type="character" w:customStyle="1" w:styleId="ZitatZchn">
+    <w:name w:val="Zitat Zchn"/>
+    <w:basedOn w:val="Absatz-Standardschriftart"/>
+    <w:link w:val="Zitat"/>
+    <w:uiPriority w:val="29"/>
+    <w:rsid w:val="00E216E1"/>
+    <w:rPr>
+      <w:i/>
+      <w:iCs/>
+      <w:color w:val="000000" w:themeColor="text1"/>
+    </w:rPr>
+  </w:style>
+  <w:style w:type="paragraph" w:styleId="IntensivesZitat">
+    <w:name w:val="Intense Quote"/>
+    <w:basedOn w:val="Standard"/>
+    <w:next w:val="Standard"/>
+    <w:link w:val="IntensivesZitatZchn"/>
+    <w:uiPriority w:val="30"/>
+    <w:qFormat/>
+    <w:rsid w:val="00E216E1"/>
+    <w:pPr>
+      <w:pBdr>
+        <w:top w:val="single" w:sz="24" w:space="1" w:color="F2F2F2" w:themeColor="background1" w:themeShade="F2"/>
+        <w:bottom w:val="single" w:sz="24" w:space="1" w:color="F2F2F2" w:themeColor="background1" w:themeShade="F2"/>
+      </w:pBdr>
+      <w:shd w:val="clear" w:color="auto" w:fill="F2F2F2" w:themeFill="background1" w:themeFillShade="F2"/>
+      <w:spacing w:before="240" w:after="240"/>
+      <w:ind w:left="936" w:right="936"/>
+      <w:jc w:val="center"/>
+    </w:pPr>
+    <w:rPr>
+      <w:color w:val="000000" w:themeColor="text1"/>
+    </w:rPr>
+  </w:style>
+  <w:style w:type="character" w:customStyle="1" w:styleId="IntensivesZitatZchn">
+    <w:name w:val="Intensives Zitat Zchn"/>
+    <w:basedOn w:val="Absatz-Standardschriftart"/>
+    <w:link w:val="IntensivesZitat"/>
+    <w:uiPriority w:val="30"/>
+    <w:rsid w:val="00E216E1"/>
+    <w:rPr>
+      <w:color w:val="000000" w:themeColor="text1"/>
+      <w:shd w:val="clear" w:color="auto" w:fill="F2F2F2" w:themeFill="background1" w:themeFillShade="F2"/>
+    </w:rPr>
+  </w:style>
+  <w:style w:type="character" w:styleId="SchwacheHervorhebung">
+    <w:name w:val="Subtle Emphasis"/>
+    <w:basedOn w:val="Absatz-Standardschriftart"/>
+    <w:uiPriority w:val="19"/>
+    <w:qFormat/>
+    <w:rsid w:val="00E216E1"/>
+    <w:rPr>
+      <w:i/>
+      <w:iCs/>
+      <w:color w:val="404040" w:themeColor="text1" w:themeTint="BF"/>
+    </w:rPr>
+  </w:style>
+  <w:style w:type="character" w:styleId="IntensiveHervorhebung">
+    <w:name w:val="Intense Emphasis"/>
+    <w:basedOn w:val="Absatz-Standardschriftart"/>
+    <w:uiPriority w:val="21"/>
+    <w:qFormat/>
+    <w:rsid w:val="00E216E1"/>
+    <w:rPr>
+      <w:b/>
+      <w:bCs/>
+      <w:i/>
+      <w:iCs/>
+      <w:caps/>
+    </w:rPr>
+  </w:style>
+  <w:style w:type="character" w:styleId="SchwacherVerweis">
+    <w:name w:val="Subtle Reference"/>
+    <w:basedOn w:val="Absatz-Standardschriftart"/>
+    <w:uiPriority w:val="31"/>
+    <w:qFormat/>
+    <w:rsid w:val="00E216E1"/>
+    <w:rPr>
+      <w:smallCaps/>
+      <w:color w:val="404040" w:themeColor="text1" w:themeTint="BF"/>
+      <w:u w:val="single" w:color="7F7F7F" w:themeColor="text1" w:themeTint="80"/>
+    </w:rPr>
+  </w:style>
+  <w:style w:type="character" w:styleId="IntensiverVerweis">
+    <w:name w:val="Intense Reference"/>
+    <w:basedOn w:val="Absatz-Standardschriftart"/>
+    <w:uiPriority w:val="32"/>
+    <w:qFormat/>
+    <w:rsid w:val="00E216E1"/>
+    <w:rPr>
+      <w:b/>
+      <w:bCs/>
+      <w:smallCaps/>
+      <w:u w:val="single"/>
+    </w:rPr>
+  </w:style>
+  <w:style w:type="character" w:styleId="Buchtitel">
+    <w:name w:val="Book Title"/>
+    <w:basedOn w:val="Absatz-Standardschriftart"/>
+    <w:uiPriority w:val="33"/>
+    <w:qFormat/>
+    <w:rsid w:val="00E216E1"/>
+    <w:rPr>
+      <w:b w:val="0"/>
+      <w:bCs w:val="0"/>
+      <w:smallCaps/>
+      <w:spacing w:val="5"/>
+    </w:rPr>
+  </w:style>
+  <w:style w:type="paragraph" w:styleId="Inhaltsverzeichnisberschrift">
+    <w:name w:val="TOC Heading"/>
+    <w:basedOn w:val="berschrift1"/>
+    <w:next w:val="Standard"/>
+    <w:uiPriority w:val="39"/>
+    <w:unhideWhenUsed/>
+    <w:qFormat/>
+    <w:rsid w:val="00E216E1"/>
+    <w:pPr>
+      <w:outlineLvl w:val="9"/>
+    </w:pPr>
+  </w:style>
+  <w:style w:type="character" w:customStyle="1" w:styleId="KeinLeerraumZchn">
+    <w:name w:val="Kein Leerraum Zchn"/>
+    <w:basedOn w:val="Absatz-Standardschriftart"/>
+    <w:link w:val="KeinLeerraum"/>
+    <w:uiPriority w:val="1"/>
+    <w:rsid w:val="009A669F"/>
+  </w:style>
+  <w:style w:type="paragraph" w:styleId="Listenabsatz">
+    <w:name w:val="List Paragraph"/>
+    <w:basedOn w:val="Standard"/>
+    <w:uiPriority w:val="34"/>
+    <w:qFormat/>
+    <w:rsid w:val="005B3AAE"/>
+    <w:pPr>
+      <w:ind w:left="720"/>
+      <w:contextualSpacing/>
+    </w:pPr>
+  </w:style>
+  <w:style w:type="character" w:styleId="Hyperlink">
+    <w:name w:val="Hyperlink"/>
+    <w:basedOn w:val="Absatz-Standardschriftart"/>
+    <w:uiPriority w:val="99"/>
+    <w:unhideWhenUsed/>
+    <w:rsid w:val="00CC4B32"/>
+    <w:rPr>
+      <w:color w:val="0563C1" w:themeColor="hyperlink"/>
+      <w:u w:val="single"/>
+    </w:rPr>
+  </w:style>
+  <w:style w:type="paragraph" w:styleId="Verzeichnis1">
+    <w:name w:val="toc 1"/>
+    <w:basedOn w:val="Standard"/>
+    <w:next w:val="Standard"/>
+    <w:autoRedefine/>
+    <w:uiPriority w:val="39"/>
+    <w:unhideWhenUsed/>
+    <w:rsid w:val="00CB49A4"/>
+    <w:pPr>
+      <w:spacing w:after="100"/>
+    </w:pPr>
+  </w:style>
+  <w:style w:type="paragraph" w:styleId="Verzeichnis2">
+    <w:name w:val="toc 2"/>
+    <w:basedOn w:val="Standard"/>
+    <w:next w:val="Standard"/>
+    <w:autoRedefine/>
+    <w:uiPriority w:val="39"/>
+    <w:unhideWhenUsed/>
+    <w:rsid w:val="00CB49A4"/>
+    <w:pPr>
+      <w:spacing w:after="100"/>
+      <w:ind w:left="220"/>
+    </w:pPr>
+  </w:style>
+  <w:style w:type="paragraph" w:styleId="Verzeichnis3">
+    <w:name w:val="toc 3"/>
+    <w:basedOn w:val="Standard"/>
+    <w:next w:val="Standard"/>
+    <w:autoRedefine/>
+    <w:uiPriority w:val="39"/>
+    <w:unhideWhenUsed/>
+    <w:rsid w:val="00CB49A4"/>
+    <w:pPr>
+      <w:spacing w:after="100"/>
+      <w:ind w:left="440"/>
+    </w:pPr>
+  </w:style>
+  <w:style w:type="paragraph" w:styleId="Sprechblasentext">
+    <w:name w:val="Balloon Text"/>
+    <w:basedOn w:val="Standard"/>
+    <w:link w:val="SprechblasentextZchn"/>
+    <w:uiPriority w:val="99"/>
+    <w:semiHidden/>
+    <w:unhideWhenUsed/>
+    <w:rsid w:val="008951EC"/>
+    <w:pPr>
+      <w:spacing w:after="0" w:line="240" w:lineRule="auto"/>
+    </w:pPr>
+    <w:rPr>
+      <w:rFonts w:ascii="Tahoma" w:hAnsi="Tahoma" w:cs="Tahoma"/>
+      <w:sz w:val="16"/>
+      <w:szCs w:val="16"/>
+    </w:rPr>
+  </w:style>
+  <w:style w:type="character" w:customStyle="1" w:styleId="SprechblasentextZchn">
+    <w:name w:val="Sprechblasentext Zchn"/>
+    <w:basedOn w:val="Absatz-Standardschriftart"/>
+    <w:link w:val="Sprechblasentext"/>
+    <w:uiPriority w:val="99"/>
+    <w:semiHidden/>
+    <w:rsid w:val="008951EC"/>
+    <w:rPr>
+      <w:rFonts w:ascii="Tahoma" w:hAnsi="Tahoma" w:cs="Tahoma"/>
+      <w:sz w:val="16"/>
+      <w:szCs w:val="16"/>
+    </w:rPr>
   </w:style>
 </w:styles>
 </file>
@@ -4430,7 +5742,7 @@
   <a:extraClrSchemeLst/>
   <a:extLst>
     <a:ext uri="{05A4C25C-085E-4340-85A3-A5531E510DB2}">
-      <thm15:themeFamily xmlns:thm15="http://schemas.microsoft.com/office/thememl/2012/main" name="Office Theme" id="{62F939B6-93AF-4DB8-9C6B-D6C7DFDC589F}" vid="{4A3C46E8-61CC-4603-A589-7422A47A8E4A}"/>
+      <thm15:themeFamily xmlns:thm15="http://schemas.microsoft.com/office/thememl/2012/main" xmlns="" name="Office Theme" id="{62F939B6-93AF-4DB8-9C6B-D6C7DFDC589F}" vid="{4A3C46E8-61CC-4603-A589-7422A47A8E4A}"/>
     </a:ext>
   </a:extLst>
 </a:theme>
@@ -4460,7 +5772,7 @@
 </file>
 
 <file path=customXml/itemProps2.xml><?xml version="1.0" encoding="utf-8"?>
-<ds:datastoreItem xmlns:ds="http://schemas.openxmlformats.org/officeDocument/2006/customXml" ds:itemID="{FF028A1F-0FC1-40E7-94B8-F2A1C9B6C6B8}">
+<ds:datastoreItem xmlns:ds="http://schemas.openxmlformats.org/officeDocument/2006/customXml" ds:itemID="{DA08762E-48CB-40B1-BADC-7473AB7FDE3F}">
   <ds:schemaRefs>
     <ds:schemaRef ds:uri="http://schemas.openxmlformats.org/officeDocument/2006/bibliography"/>
   </ds:schemaRefs>

</xml_diff>

<commit_message>
Updated Documentation; Added Unity Test Tools
</commit_message>
<xml_diff>
--- a/Documentation/Documentation.docx
+++ b/Documentation/Documentation.docx
@@ -2722,14 +2722,12 @@
           <w:lang w:val="en-US"/>
         </w:rPr>
       </w:pPr>
-      <w:bookmarkStart w:id="11" w:name="_Toc434831549"/>
       <w:r>
         <w:rPr>
           <w:lang w:val="en-US"/>
         </w:rPr>
-        <w:t>Versionierung</w:t>
-      </w:r>
-      <w:bookmarkEnd w:id="11"/>
+        <w:t>Versionisierung</w:t>
+      </w:r>
     </w:p>
     <w:p>
       <w:r>
@@ -2766,12 +2764,12 @@
       <w:pPr>
         <w:pStyle w:val="Heading1"/>
       </w:pPr>
-      <w:bookmarkStart w:id="12" w:name="_Toc434831550"/>
+      <w:bookmarkStart w:id="11" w:name="_Toc434831550"/>
       <w:r>
         <w:lastRenderedPageBreak/>
         <w:t>Planung</w:t>
       </w:r>
-      <w:bookmarkEnd w:id="12"/>
+      <w:bookmarkEnd w:id="11"/>
     </w:p>
     <w:p>
       <w:pPr>
@@ -2796,16 +2794,151 @@
       </w:r>
     </w:p>
     <w:p>
-      <w:bookmarkStart w:id="13" w:name="_GoBack"/>
-      <w:bookmarkEnd w:id="13"/>
+      <w:pPr>
+        <w:pStyle w:val="Heading2"/>
+      </w:pPr>
+      <w:r>
+        <w:t>Spielidee</w:t>
+      </w:r>
+    </w:p>
+    <w:p>
+      <w:r>
+        <w:t xml:space="preserve">Nachdem wir uns im Asset Store von Unity umgesehen haben, haben wir ein „Flappy Birds“ </w:t>
+      </w:r>
+      <w:r>
+        <w:t xml:space="preserve">Asset </w:t>
+      </w:r>
       <w:r>
         <w:t xml:space="preserve"> </w:t>
       </w:r>
+      <w:r>
+        <w:t xml:space="preserve"> Pack entdeckt, welches schon vorgefertigte Sounds und Grafiken ha</w:t>
+      </w:r>
+      <w:r>
+        <w:t>t. Wir dachten es wäre eine gute Übung diese Grafiken zu nehmen und ein „Flappy Birds“ Klon zu erstellen, da wir kein innovatives Spiel erstellen wollen, sondern nur Unity kennen lernen.</w:t>
+      </w:r>
+    </w:p>
+    <w:p>
+      <w:pPr>
+        <w:pStyle w:val="Heading2"/>
+      </w:pPr>
+      <w:r>
+        <w:t>Spielprinzip</w:t>
+      </w:r>
+    </w:p>
+    <w:p>
+      <w:r>
+        <w:t>Unser Spiel hiesst: „Tap and Fly“</w:t>
+      </w:r>
+      <w:r>
+        <w:t>.</w:t>
+      </w:r>
+      <w:r>
+        <w:br/>
+        <w:t xml:space="preserve">Es geht darum wiederholt auf den Bildschirm zu tippen. Dabei fliegt der Vogel wiederholt hoch wenn man ihn antippt. Danach fällt er runter und der Spieler muss ihn erneut antippen um wieder hoch zu fliegen. Der Vogel fliegt dabei nach rechts und man muss Hindernissen ausweichen und bekommt dafür Punkte. Am Ende </w:t>
+      </w:r>
+      <w:r>
+        <w:t>wird dann ein Highscore angezeigt.</w:t>
+      </w:r>
+    </w:p>
+    <w:p>
+      <w:pPr>
+        <w:pStyle w:val="Heading2"/>
+      </w:pPr>
+      <w:r>
+        <w:t>Grafik und Sound</w:t>
+      </w:r>
+    </w:p>
+    <w:p>
+      <w:r>
+        <w:t xml:space="preserve">Die Grafiken und Sounds werden von dem Asset verwendet, das wir im Unity Store gefunden haben. </w:t>
+      </w:r>
+    </w:p>
+    <w:p>
+      <w:hyperlink r:id="rId16" w:history="1">
+        <w:r>
+          <w:rPr>
+            <w:rStyle w:val="Hyperlink"/>
+          </w:rPr>
+          <w:t>https://www.assetstore.unity3d.com/en/#!/content/21454</w:t>
+        </w:r>
+      </w:hyperlink>
+    </w:p>
+    <w:p>
+      <w:pPr>
+        <w:pStyle w:val="Heading2"/>
+      </w:pPr>
+      <w:r>
+        <w:t>Monetarisierung</w:t>
+      </w:r>
+    </w:p>
+    <w:p>
+      <w:r>
+        <w:t>Wir blenden Werbebanner ein.</w:t>
+      </w:r>
+    </w:p>
+    <w:p>
+      <w:pPr>
+        <w:pStyle w:val="Heading2"/>
+      </w:pPr>
+      <w:r>
+        <w:t>Plattform</w:t>
+      </w:r>
+    </w:p>
+    <w:p>
+      <w:r>
+        <w:t>Das Spiel wird im Google Play Store herausgebracht, da einer von uns (Kevin) einen account hat und wir so das Spiel monetarisieren können.</w:t>
+      </w:r>
+    </w:p>
+    <w:p>
+      <w:r>
+        <w:br w:type="page"/>
+      </w:r>
+    </w:p>
+    <w:p>
+      <w:pPr>
+        <w:pStyle w:val="Heading1"/>
+      </w:pPr>
+      <w:r>
+        <w:lastRenderedPageBreak/>
+        <w:t>Umsetzung</w:t>
+      </w:r>
     </w:p>
     <w:p/>
+    <w:p>
+      <w:pPr>
+        <w:pStyle w:val="Heading2"/>
+      </w:pPr>
+      <w:r>
+        <w:t>Assets downloaden</w:t>
+      </w:r>
+    </w:p>
+    <w:p>
+      <w:r>
+        <w:t>Die Assets konnten wir direkt in Unity herunterladen und dann importieren. Wir haben „Tap and Fly“ und die Unit Test Assets heruntergeladen.</w:t>
+      </w:r>
+      <w:r>
+        <w:t xml:space="preserve"> </w:t>
+      </w:r>
+      <w:r>
+        <w:t>Danach konnten sie problemlos importiert werden und konnten im Projekt verwendet werden.</w:t>
+      </w:r>
+    </w:p>
+    <w:p>
+      <w:pPr>
+        <w:pStyle w:val="Heading2"/>
+      </w:pPr>
+      <w:r>
+        <w:t>Programmierung</w:t>
+      </w:r>
+    </w:p>
+    <w:p>
+      <w:bookmarkStart w:id="12" w:name="_GoBack"/>
+      <w:bookmarkEnd w:id="12"/>
+    </w:p>
     <w:sectPr>
-      <w:headerReference w:type="default" r:id="rId16"/>
-      <w:footerReference w:type="default" r:id="rId17"/>
+      <w:headerReference w:type="default" r:id="rId17"/>
+      <w:footerReference w:type="default" r:id="rId18"/>
       <w:pgSz w:w="11906" w:h="16838"/>
       <w:pgMar w:top="1417" w:right="1417" w:bottom="1134" w:left="1417" w:header="708" w:footer="708" w:gutter="0"/>
       <w:pgNumType w:start="0"/>
@@ -2848,14 +2981,27 @@
     <w:pPr>
       <w:pStyle w:val="Footer"/>
     </w:pPr>
-    <w:fldSimple w:instr=" FILENAME   \* MERGEFORMAT ">
-      <w:r>
-        <w:rPr>
-          <w:noProof/>
-        </w:rPr>
-        <w:t>Themenwahl.docx</w:t>
-      </w:r>
-    </w:fldSimple>
+    <w:r>
+      <w:fldChar w:fldCharType="begin"/>
+    </w:r>
+    <w:r>
+      <w:instrText xml:space="preserve"> FILENAME   \* MERGEFORMAT </w:instrText>
+    </w:r>
+    <w:r>
+      <w:fldChar w:fldCharType="separate"/>
+    </w:r>
+    <w:r>
+      <w:rPr>
+        <w:noProof/>
+      </w:rPr>
+      <w:t>Themenwahl.docx</w:t>
+    </w:r>
+    <w:r>
+      <w:rPr>
+        <w:noProof/>
+      </w:rPr>
+      <w:fldChar w:fldCharType="end"/>
+    </w:r>
     <w:r>
       <w:tab/>
     </w:r>
@@ -4816,7 +4962,7 @@
 </file>
 
 <file path=customXml/itemProps2.xml><?xml version="1.0" encoding="utf-8"?>
-<ds:datastoreItem xmlns:ds="http://schemas.openxmlformats.org/officeDocument/2006/customXml" ds:itemID="{7451C1AE-2787-49BC-A1B8-483B035C60D8}">
+<ds:datastoreItem xmlns:ds="http://schemas.openxmlformats.org/officeDocument/2006/customXml" ds:itemID="{FF360DAD-6586-46C1-86A5-1118072758DD}">
   <ds:schemaRefs>
     <ds:schemaRef ds:uri="http://schemas.openxmlformats.org/officeDocument/2006/bibliography"/>
   </ds:schemaRefs>

</xml_diff>